<commit_message>
Falto algo en la docu
</commit_message>
<xml_diff>
--- a/Documentacion.docx
+++ b/Documentacion.docx
@@ -3,57 +3,1299 @@
 <w:document xmlns:wpc="http://schemas.microsoft.com/office/word/2010/wordprocessingCanvas" xmlns:mc="http://schemas.openxmlformats.org/markup-compatibility/2006" xmlns:o="urn:schemas-microsoft-com:office:office" xmlns:r="http://schemas.openxmlformats.org/officeDocument/2006/relationships" xmlns:m="http://schemas.openxmlformats.org/officeDocument/2006/math" xmlns:v="urn:schemas-microsoft-com:vml" xmlns:wp14="http://schemas.microsoft.com/office/word/2010/wordprocessingDrawing" xmlns:wp="http://schemas.openxmlformats.org/drawingml/2006/wordprocessingDrawing" xmlns:w10="urn:schemas-microsoft-com:office:word" xmlns:w="http://schemas.openxmlformats.org/wordprocessingml/2006/main" xmlns:w14="http://schemas.microsoft.com/office/word/2010/wordml" xmlns:wpg="http://schemas.microsoft.com/office/word/2010/wordprocessingGroup" xmlns:wpi="http://schemas.microsoft.com/office/word/2010/wordprocessingInk" xmlns:wne="http://schemas.microsoft.com/office/word/2006/wordml" xmlns:wps="http://schemas.microsoft.com/office/word/2010/wordprocessingShape" mc:Ignorable="w14 wp14">
   <w:body>
     <w:p>
-      <w:r>
-        <w:fldChar w:fldCharType="begin"/>
-      </w:r>
-      <w:r>
-        <w:instrText xml:space="preserve"> HYPERLINK "https://www.youtube.com/watch?v=w-KfjJdRas8" </w:instrText>
-      </w:r>
-      <w:r>
-        <w:fldChar w:fldCharType="separate"/>
-      </w:r>
-      <w:r>
-        <w:rPr>
-          <w:rStyle w:val="Hyperlink"/>
-        </w:rPr>
-        <w:t>https://www.youtube.com/watch?v=w-KfjJdRas8</w:t>
-      </w:r>
-      <w:r>
-        <w:rPr>
-          <w:rStyle w:val="Hyperlink"/>
-        </w:rPr>
-        <w:fldChar w:fldCharType="end"/>
-      </w:r>
-    </w:p>
-    <w:p>
-      <w:r>
-        <w:t>“</w:t>
-      </w:r>
-      <w:r>
-        <w:t xml:space="preserve">An identifier starts with a letter A to Z or </w:t>
+      <w:pPr>
+        <w:jc w:val="center"/>
+        <w:rPr>
+          <w:rFonts w:ascii="Arial" w:hAnsi="Arial" w:cs="Arial"/>
+          <w:shd w:val="clear" w:color="auto" w:fill="FFFFFF"/>
+        </w:rPr>
+      </w:pPr>
+      <w:r>
+        <w:rPr>
+          <w:rFonts w:ascii="Arial" w:hAnsi="Arial" w:cs="Arial"/>
+          <w:shd w:val="clear" w:color="auto" w:fill="FFFFFF"/>
+        </w:rPr>
+        <w:t>Instituto Tecnológico de Costa Rica</w:t>
+      </w:r>
+    </w:p>
+    <w:p>
+      <w:pPr>
+        <w:jc w:val="center"/>
+        <w:rPr>
+          <w:rFonts w:ascii="Arial" w:hAnsi="Arial" w:cs="Arial"/>
+          <w:shd w:val="clear" w:color="auto" w:fill="FFFFFF"/>
+        </w:rPr>
+      </w:pPr>
+      <w:r>
+        <w:rPr>
+          <w:rFonts w:ascii="Arial" w:hAnsi="Arial" w:cs="Arial"/>
+          <w:shd w:val="clear" w:color="auto" w:fill="FFFFFF"/>
+        </w:rPr>
+        <w:t>Escuela de Computación</w:t>
+      </w:r>
+    </w:p>
+    <w:p>
+      <w:pPr>
+        <w:jc w:val="center"/>
+        <w:rPr>
+          <w:rFonts w:ascii="Arial" w:hAnsi="Arial" w:cs="Arial"/>
+          <w:shd w:val="clear" w:color="auto" w:fill="FFFFFF"/>
+        </w:rPr>
+      </w:pPr>
+    </w:p>
+    <w:p>
+      <w:pPr>
+        <w:jc w:val="center"/>
+        <w:rPr>
+          <w:rFonts w:ascii="Arial" w:hAnsi="Arial" w:cs="Arial"/>
+          <w:shd w:val="clear" w:color="auto" w:fill="FFFFFF"/>
+        </w:rPr>
+      </w:pPr>
+    </w:p>
+    <w:p>
+      <w:pPr>
+        <w:jc w:val="center"/>
+        <w:rPr>
+          <w:rFonts w:ascii="Arial" w:hAnsi="Arial" w:cs="Arial"/>
+          <w:shd w:val="clear" w:color="auto" w:fill="FFFFFF"/>
+        </w:rPr>
+      </w:pPr>
+      <w:r>
+        <w:rPr>
+          <w:rFonts w:ascii="Arial" w:hAnsi="Arial" w:cs="Arial"/>
+          <w:shd w:val="clear" w:color="auto" w:fill="FFFFFF"/>
+        </w:rPr>
+        <w:t>Ingeniería en computación</w:t>
+      </w:r>
+    </w:p>
+    <w:p>
+      <w:pPr>
+        <w:jc w:val="center"/>
+        <w:rPr>
+          <w:rFonts w:ascii="Arial" w:hAnsi="Arial" w:cs="Arial"/>
+          <w:shd w:val="clear" w:color="auto" w:fill="FFFFFF"/>
+        </w:rPr>
+      </w:pPr>
+    </w:p>
+    <w:p>
+      <w:pPr>
+        <w:jc w:val="center"/>
+        <w:rPr>
+          <w:rFonts w:ascii="Arial" w:hAnsi="Arial" w:cs="Arial"/>
+          <w:shd w:val="clear" w:color="auto" w:fill="FFFFFF"/>
+        </w:rPr>
+      </w:pPr>
+    </w:p>
+    <w:p>
+      <w:pPr>
+        <w:jc w:val="center"/>
+        <w:rPr>
+          <w:rFonts w:ascii="Arial" w:hAnsi="Arial" w:cs="Arial"/>
+          <w:shd w:val="clear" w:color="auto" w:fill="FFFFFF"/>
+        </w:rPr>
+      </w:pPr>
+      <w:r>
+        <w:rPr>
+          <w:rFonts w:ascii="Arial" w:hAnsi="Arial" w:cs="Arial"/>
+          <w:shd w:val="clear" w:color="auto" w:fill="FFFFFF"/>
+        </w:rPr>
+        <w:t>Compiladores e Intérpretes</w:t>
+      </w:r>
+    </w:p>
+    <w:p>
+      <w:pPr>
+        <w:jc w:val="center"/>
+        <w:rPr>
+          <w:rFonts w:ascii="Arial" w:hAnsi="Arial" w:cs="Arial"/>
+          <w:shd w:val="clear" w:color="auto" w:fill="FFFFFF"/>
+        </w:rPr>
+      </w:pPr>
+      <w:r>
+        <w:rPr>
+          <w:rFonts w:ascii="Arial" w:hAnsi="Arial" w:cs="Arial"/>
+          <w:shd w:val="clear" w:color="auto" w:fill="FFFFFF"/>
+        </w:rPr>
+        <w:t>Grupo 2</w:t>
+      </w:r>
+    </w:p>
+    <w:p>
+      <w:pPr>
+        <w:jc w:val="center"/>
+        <w:rPr>
+          <w:rFonts w:ascii="Arial" w:hAnsi="Arial" w:cs="Arial"/>
+          <w:shd w:val="clear" w:color="auto" w:fill="FFFFFF"/>
+        </w:rPr>
+      </w:pPr>
+    </w:p>
+    <w:p>
+      <w:pPr>
+        <w:jc w:val="center"/>
+        <w:rPr>
+          <w:rFonts w:ascii="Arial" w:hAnsi="Arial" w:cs="Arial"/>
+          <w:shd w:val="clear" w:color="auto" w:fill="FFFFFF"/>
+        </w:rPr>
+      </w:pPr>
+    </w:p>
+    <w:p>
+      <w:pPr>
+        <w:jc w:val="center"/>
+        <w:rPr>
+          <w:rFonts w:ascii="Arial" w:hAnsi="Arial" w:cs="Arial"/>
+          <w:shd w:val="clear" w:color="auto" w:fill="FFFFFF"/>
+        </w:rPr>
+      </w:pPr>
+      <w:r>
+        <w:rPr>
+          <w:rFonts w:ascii="Arial" w:hAnsi="Arial" w:cs="Arial"/>
+          <w:shd w:val="clear" w:color="auto" w:fill="FFFFFF"/>
+        </w:rPr>
+        <w:t xml:space="preserve">Profesor: </w:t>
+      </w:r>
+      <w:r>
+        <w:rPr>
+          <w:rFonts w:ascii="Arial" w:hAnsi="Arial" w:cs="Arial"/>
+          <w:shd w:val="clear" w:color="auto" w:fill="FFFFFF"/>
+        </w:rPr>
+        <w:t>Ericka Marín</w:t>
+      </w:r>
+    </w:p>
+    <w:p>
+      <w:pPr>
+        <w:jc w:val="center"/>
+        <w:rPr>
+          <w:rFonts w:ascii="Arial" w:hAnsi="Arial" w:cs="Arial"/>
+          <w:shd w:val="clear" w:color="auto" w:fill="FFFFFF"/>
+        </w:rPr>
+      </w:pPr>
+    </w:p>
+    <w:p>
+      <w:pPr>
+        <w:jc w:val="center"/>
+        <w:rPr>
+          <w:rFonts w:ascii="Arial" w:hAnsi="Arial" w:cs="Arial"/>
+          <w:shd w:val="clear" w:color="auto" w:fill="FFFFFF"/>
+        </w:rPr>
+      </w:pPr>
+    </w:p>
+    <w:p>
+      <w:pPr>
+        <w:jc w:val="center"/>
+        <w:rPr>
+          <w:rFonts w:ascii="Arial" w:hAnsi="Arial" w:cs="Arial"/>
+          <w:shd w:val="clear" w:color="auto" w:fill="FFFFFF"/>
+        </w:rPr>
+      </w:pPr>
+    </w:p>
+    <w:p>
+      <w:pPr>
+        <w:jc w:val="center"/>
+        <w:rPr>
+          <w:rFonts w:ascii="Arial" w:hAnsi="Arial" w:cs="Arial"/>
+          <w:shd w:val="clear" w:color="auto" w:fill="FFFFFF"/>
+        </w:rPr>
+      </w:pPr>
+      <w:r>
+        <w:rPr>
+          <w:rFonts w:ascii="Arial" w:hAnsi="Arial" w:cs="Arial"/>
+          <w:shd w:val="clear" w:color="auto" w:fill="FFFFFF"/>
+        </w:rPr>
+        <w:t>Análisis léxico</w:t>
+      </w:r>
+    </w:p>
+    <w:p>
+      <w:pPr>
+        <w:jc w:val="center"/>
+        <w:rPr>
+          <w:rFonts w:ascii="Arial" w:hAnsi="Arial" w:cs="Arial"/>
+          <w:shd w:val="clear" w:color="auto" w:fill="FFFFFF"/>
+        </w:rPr>
+      </w:pPr>
+    </w:p>
+    <w:p>
+      <w:pPr>
+        <w:jc w:val="center"/>
+        <w:rPr>
+          <w:rFonts w:ascii="Arial" w:hAnsi="Arial" w:cs="Arial"/>
+          <w:shd w:val="clear" w:color="auto" w:fill="FFFFFF"/>
+        </w:rPr>
+      </w:pPr>
+    </w:p>
+    <w:p>
+      <w:pPr>
+        <w:jc w:val="center"/>
+        <w:rPr>
+          <w:rFonts w:ascii="Arial" w:hAnsi="Arial" w:cs="Arial"/>
+          <w:shd w:val="clear" w:color="auto" w:fill="FFFFFF"/>
+        </w:rPr>
+      </w:pPr>
+    </w:p>
+    <w:p>
+      <w:pPr>
+        <w:jc w:val="center"/>
+        <w:rPr>
+          <w:rFonts w:ascii="Arial" w:hAnsi="Arial" w:cs="Arial"/>
+          <w:shd w:val="clear" w:color="auto" w:fill="FFFFFF"/>
+        </w:rPr>
+      </w:pPr>
+      <w:r>
+        <w:rPr>
+          <w:rFonts w:ascii="Arial" w:hAnsi="Arial" w:cs="Arial"/>
+          <w:shd w:val="clear" w:color="auto" w:fill="FFFFFF"/>
+        </w:rPr>
+        <w:t>Adrián López Quesada, 2014081634</w:t>
+      </w:r>
+    </w:p>
+    <w:p>
+      <w:pPr>
+        <w:jc w:val="center"/>
+        <w:rPr>
+          <w:rFonts w:ascii="Arial" w:hAnsi="Arial" w:cs="Arial"/>
+          <w:shd w:val="clear" w:color="auto" w:fill="FFFFFF"/>
+        </w:rPr>
+      </w:pPr>
+      <w:r>
+        <w:rPr>
+          <w:rFonts w:ascii="Arial" w:hAnsi="Arial" w:cs="Arial"/>
+          <w:shd w:val="clear" w:color="auto" w:fill="FFFFFF"/>
+        </w:rPr>
+        <w:t>Josué Arrieta Salas, 2014008153</w:t>
+      </w:r>
+    </w:p>
+    <w:p>
+      <w:pPr>
+        <w:jc w:val="center"/>
+        <w:rPr>
+          <w:rFonts w:ascii="Arial" w:hAnsi="Arial" w:cs="Arial"/>
+          <w:shd w:val="clear" w:color="auto" w:fill="FFFFFF"/>
+        </w:rPr>
+      </w:pPr>
+    </w:p>
+    <w:p>
+      <w:pPr>
+        <w:jc w:val="center"/>
+        <w:rPr>
+          <w:rFonts w:ascii="Arial" w:hAnsi="Arial" w:cs="Arial"/>
+          <w:shd w:val="clear" w:color="auto" w:fill="FFFFFF"/>
+        </w:rPr>
+      </w:pPr>
+      <w:r>
+        <w:rPr>
+          <w:rFonts w:ascii="Arial" w:hAnsi="Arial" w:cs="Arial"/>
+          <w:shd w:val="clear" w:color="auto" w:fill="FFFFFF"/>
+        </w:rPr>
+        <w:t>Cartago</w:t>
+      </w:r>
+    </w:p>
+    <w:p>
+      <w:pPr>
+        <w:jc w:val="center"/>
+        <w:rPr>
+          <w:rFonts w:ascii="Arial" w:hAnsi="Arial" w:cs="Arial"/>
+          <w:shd w:val="clear" w:color="auto" w:fill="FFFFFF"/>
+        </w:rPr>
+      </w:pPr>
+    </w:p>
+    <w:p>
+      <w:pPr>
+        <w:jc w:val="center"/>
+        <w:rPr>
+          <w:rFonts w:ascii="Arial" w:hAnsi="Arial" w:cs="Arial"/>
+          <w:shd w:val="clear" w:color="auto" w:fill="FFFFFF"/>
+        </w:rPr>
+      </w:pPr>
+      <w:r>
+        <w:rPr>
+          <w:rFonts w:ascii="Arial" w:hAnsi="Arial" w:cs="Arial"/>
+          <w:shd w:val="clear" w:color="auto" w:fill="FFFFFF"/>
+        </w:rPr>
+        <w:t>Lunes 18 de abril</w:t>
+      </w:r>
+    </w:p>
+    <w:p>
+      <w:pPr>
+        <w:rPr>
+          <w:b/>
+          <w:u w:val="single"/>
+        </w:rPr>
+      </w:pPr>
+      <w:r>
+        <w:rPr>
+          <w:b/>
+          <w:u w:val="single"/>
+        </w:rPr>
+        <w:lastRenderedPageBreak/>
+        <w:t>Índice</w:t>
+      </w:r>
+    </w:p>
+    <w:p/>
+    <w:p/>
+    <w:p/>
+    <w:p/>
+    <w:p/>
+    <w:p/>
+    <w:p/>
+    <w:p/>
+    <w:p/>
+    <w:p/>
+    <w:p/>
+    <w:p/>
+    <w:p/>
+    <w:p/>
+    <w:p/>
+    <w:p/>
+    <w:p/>
+    <w:p/>
+    <w:p/>
+    <w:p/>
+    <w:p/>
+    <w:p/>
+    <w:p/>
+    <w:p>
+      <w:pPr>
+        <w:rPr>
+          <w:b/>
+          <w:sz w:val="28"/>
+          <w:u w:val="single"/>
+        </w:rPr>
+      </w:pPr>
+      <w:r>
+        <w:rPr>
+          <w:b/>
+          <w:sz w:val="28"/>
+          <w:u w:val="single"/>
+        </w:rPr>
+        <w:lastRenderedPageBreak/>
+        <w:t>Análisis de resultados</w:t>
+      </w:r>
+    </w:p>
+    <w:p>
+      <w:pPr>
+        <w:jc w:val="both"/>
+      </w:pPr>
+      <w:r>
+        <w:tab/>
+        <w:t xml:space="preserve">Se toman en cuenta las reglas de </w:t>
+      </w:r>
+      <w:proofErr w:type="spellStart"/>
+      <w:r>
+        <w:t>Python</w:t>
+      </w:r>
+      <w:proofErr w:type="spellEnd"/>
+      <w:r>
+        <w:t xml:space="preserve"> para la realización de este análisis de resultados.</w:t>
+      </w:r>
+    </w:p>
+    <w:tbl>
+      <w:tblPr>
+        <w:tblStyle w:val="TableGrid"/>
+        <w:tblW w:w="0" w:type="auto"/>
+        <w:tblLook w:val="04A0" w:firstRow="1" w:lastRow="0" w:firstColumn="1" w:lastColumn="0" w:noHBand="0" w:noVBand="1"/>
+      </w:tblPr>
+      <w:tblGrid>
+        <w:gridCol w:w="4788"/>
+        <w:gridCol w:w="4788"/>
+      </w:tblGrid>
+      <w:tr>
+        <w:tc>
+          <w:tcPr>
+            <w:tcW w:w="4788" w:type="dxa"/>
+          </w:tcPr>
+          <w:p>
+            <w:pPr>
+              <w:jc w:val="center"/>
+              <w:rPr>
+                <w:rFonts w:cs="Arial"/>
+                <w:b/>
+                <w:shd w:val="clear" w:color="auto" w:fill="FFFFFF"/>
+              </w:rPr>
+            </w:pPr>
+            <w:r>
+              <w:rPr>
+                <w:rFonts w:cs="Arial"/>
+                <w:b/>
+                <w:shd w:val="clear" w:color="auto" w:fill="FFFFFF"/>
+              </w:rPr>
+              <w:t>Objetivo</w:t>
+            </w:r>
+          </w:p>
+        </w:tc>
+        <w:tc>
+          <w:tcPr>
+            <w:tcW w:w="4788" w:type="dxa"/>
+          </w:tcPr>
+          <w:p>
+            <w:pPr>
+              <w:jc w:val="center"/>
+              <w:rPr>
+                <w:rFonts w:cs="Arial"/>
+                <w:b/>
+                <w:shd w:val="clear" w:color="auto" w:fill="FFFFFF"/>
+              </w:rPr>
+            </w:pPr>
+            <w:r>
+              <w:rPr>
+                <w:rFonts w:cs="Arial"/>
+                <w:b/>
+                <w:shd w:val="clear" w:color="auto" w:fill="FFFFFF"/>
+              </w:rPr>
+              <w:t>Porcentaje de éxito</w:t>
+            </w:r>
+          </w:p>
+        </w:tc>
+      </w:tr>
+      <w:tr>
+        <w:tc>
+          <w:tcPr>
+            <w:tcW w:w="4788" w:type="dxa"/>
+          </w:tcPr>
+          <w:p>
+            <w:pPr>
+              <w:jc w:val="center"/>
+              <w:rPr>
+                <w:rFonts w:cs="Arial"/>
+                <w:shd w:val="clear" w:color="auto" w:fill="FFFFFF"/>
+              </w:rPr>
+            </w:pPr>
+            <w:r>
+              <w:rPr>
+                <w:rFonts w:cs="Arial"/>
+                <w:shd w:val="clear" w:color="auto" w:fill="FFFFFF"/>
+              </w:rPr>
+              <w:t xml:space="preserve">Programa recibe código fuente escrito en </w:t>
+            </w:r>
+            <w:proofErr w:type="spellStart"/>
+            <w:r>
+              <w:rPr>
+                <w:rFonts w:cs="Arial"/>
+                <w:shd w:val="clear" w:color="auto" w:fill="FFFFFF"/>
+              </w:rPr>
+              <w:t>Python</w:t>
+            </w:r>
+            <w:proofErr w:type="spellEnd"/>
+            <w:r>
+              <w:rPr>
+                <w:rFonts w:cs="Arial"/>
+                <w:shd w:val="clear" w:color="auto" w:fill="FFFFFF"/>
+              </w:rPr>
+              <w:t xml:space="preserve"> y analiza el archivo.</w:t>
+            </w:r>
+          </w:p>
+        </w:tc>
+        <w:tc>
+          <w:tcPr>
+            <w:tcW w:w="4788" w:type="dxa"/>
+          </w:tcPr>
+          <w:p>
+            <w:pPr>
+              <w:jc w:val="center"/>
+              <w:rPr>
+                <w:rFonts w:cs="Arial"/>
+                <w:shd w:val="clear" w:color="auto" w:fill="FFFFFF"/>
+              </w:rPr>
+            </w:pPr>
+            <w:r>
+              <w:rPr>
+                <w:rFonts w:cs="Arial"/>
+                <w:shd w:val="clear" w:color="auto" w:fill="FFFFFF"/>
+              </w:rPr>
+              <w:t>100%</w:t>
+            </w:r>
+          </w:p>
+        </w:tc>
+      </w:tr>
+      <w:tr>
+        <w:tc>
+          <w:tcPr>
+            <w:tcW w:w="4788" w:type="dxa"/>
+          </w:tcPr>
+          <w:p>
+            <w:pPr>
+              <w:jc w:val="center"/>
+              <w:rPr>
+                <w:rFonts w:cs="Arial"/>
+                <w:shd w:val="clear" w:color="auto" w:fill="FFFFFF"/>
+              </w:rPr>
+            </w:pPr>
+            <w:r>
+              <w:rPr>
+                <w:rFonts w:cs="Arial"/>
+                <w:shd w:val="clear" w:color="auto" w:fill="FFFFFF"/>
+              </w:rPr>
+              <w:t>Se listan errores léxicos encontrados (por línea y el error).</w:t>
+            </w:r>
+          </w:p>
+        </w:tc>
+        <w:tc>
+          <w:tcPr>
+            <w:tcW w:w="4788" w:type="dxa"/>
+          </w:tcPr>
+          <w:p>
+            <w:pPr>
+              <w:jc w:val="center"/>
+              <w:rPr>
+                <w:rFonts w:cs="Arial"/>
+                <w:shd w:val="clear" w:color="auto" w:fill="FFFFFF"/>
+              </w:rPr>
+            </w:pPr>
+            <w:r>
+              <w:rPr>
+                <w:rFonts w:cs="Arial"/>
+                <w:shd w:val="clear" w:color="auto" w:fill="FFFFFF"/>
+              </w:rPr>
+              <w:t>100%</w:t>
+            </w:r>
+          </w:p>
+        </w:tc>
+      </w:tr>
+      <w:tr>
+        <w:tc>
+          <w:tcPr>
+            <w:tcW w:w="4788" w:type="dxa"/>
+          </w:tcPr>
+          <w:p>
+            <w:pPr>
+              <w:jc w:val="center"/>
+              <w:rPr>
+                <w:rFonts w:cs="Arial"/>
+                <w:shd w:val="clear" w:color="auto" w:fill="FFFFFF"/>
+              </w:rPr>
+            </w:pPr>
+            <w:r>
+              <w:rPr>
+                <w:rFonts w:cs="Arial"/>
+                <w:shd w:val="clear" w:color="auto" w:fill="FFFFFF"/>
+              </w:rPr>
+              <w:t xml:space="preserve">El programa ante un error léxico ser recupera de este y no </w:t>
+            </w:r>
+            <w:r>
+              <w:rPr>
+                <w:rFonts w:cs="Arial"/>
+                <w:shd w:val="clear" w:color="auto" w:fill="FFFFFF"/>
+              </w:rPr>
+              <w:t>despliega</w:t>
+            </w:r>
+            <w:r>
+              <w:rPr>
+                <w:rFonts w:cs="Arial"/>
+                <w:shd w:val="clear" w:color="auto" w:fill="FFFFFF"/>
+              </w:rPr>
+              <w:t xml:space="preserve"> errores en cascada.</w:t>
+            </w:r>
+          </w:p>
+        </w:tc>
+        <w:tc>
+          <w:tcPr>
+            <w:tcW w:w="4788" w:type="dxa"/>
+          </w:tcPr>
+          <w:p>
+            <w:pPr>
+              <w:jc w:val="center"/>
+              <w:rPr>
+                <w:rFonts w:cs="Arial"/>
+                <w:shd w:val="clear" w:color="auto" w:fill="FFFFFF"/>
+              </w:rPr>
+            </w:pPr>
+            <w:r>
+              <w:rPr>
+                <w:rFonts w:cs="Arial"/>
+                <w:shd w:val="clear" w:color="auto" w:fill="FFFFFF"/>
+              </w:rPr>
+              <w:t>100%</w:t>
+            </w:r>
+          </w:p>
+        </w:tc>
+      </w:tr>
+      <w:tr>
+        <w:tc>
+          <w:tcPr>
+            <w:tcW w:w="4788" w:type="dxa"/>
+          </w:tcPr>
+          <w:p>
+            <w:pPr>
+              <w:jc w:val="center"/>
+              <w:rPr>
+                <w:rFonts w:cs="Arial"/>
+                <w:shd w:val="clear" w:color="auto" w:fill="FFFFFF"/>
+              </w:rPr>
+            </w:pPr>
+            <w:r>
+              <w:rPr>
+                <w:rFonts w:cs="Arial"/>
+                <w:shd w:val="clear" w:color="auto" w:fill="FFFFFF"/>
+              </w:rPr>
+              <w:t>Se listan los tokens encontrados (por tipo, línea del código fuente donde se presentan y cantidad de ocurrencias de cada token en cada línea).</w:t>
+            </w:r>
+          </w:p>
+        </w:tc>
+        <w:tc>
+          <w:tcPr>
+            <w:tcW w:w="4788" w:type="dxa"/>
+          </w:tcPr>
+          <w:p>
+            <w:pPr>
+              <w:jc w:val="center"/>
+              <w:rPr>
+                <w:rFonts w:cs="Arial"/>
+                <w:shd w:val="clear" w:color="auto" w:fill="FFFFFF"/>
+              </w:rPr>
+            </w:pPr>
+            <w:r>
+              <w:rPr>
+                <w:rFonts w:cs="Arial"/>
+                <w:shd w:val="clear" w:color="auto" w:fill="FFFFFF"/>
+              </w:rPr>
+              <w:t>100%</w:t>
+            </w:r>
+          </w:p>
+        </w:tc>
+      </w:tr>
+      <w:tr>
+        <w:tc>
+          <w:tcPr>
+            <w:tcW w:w="4788" w:type="dxa"/>
+          </w:tcPr>
+          <w:p>
+            <w:pPr>
+              <w:jc w:val="center"/>
+              <w:rPr>
+                <w:rFonts w:cs="Arial"/>
+                <w:shd w:val="clear" w:color="auto" w:fill="FFFFFF"/>
+              </w:rPr>
+            </w:pPr>
+            <w:r>
+              <w:rPr>
+                <w:rFonts w:cs="Arial"/>
+                <w:shd w:val="clear" w:color="auto" w:fill="FFFFFF"/>
+              </w:rPr>
+              <w:t>La lista de token</w:t>
+            </w:r>
+            <w:r>
+              <w:rPr>
+                <w:rFonts w:cs="Arial"/>
+                <w:shd w:val="clear" w:color="auto" w:fill="FFFFFF"/>
+              </w:rPr>
+              <w:t>s</w:t>
+            </w:r>
+            <w:r>
+              <w:rPr>
+                <w:rFonts w:cs="Arial"/>
+                <w:shd w:val="clear" w:color="auto" w:fill="FFFFFF"/>
+              </w:rPr>
+              <w:t xml:space="preserve"> encontrado</w:t>
+            </w:r>
+            <w:r>
+              <w:rPr>
+                <w:rFonts w:cs="Arial"/>
+                <w:shd w:val="clear" w:color="auto" w:fill="FFFFFF"/>
+              </w:rPr>
+              <w:t>s</w:t>
+            </w:r>
+            <w:r>
+              <w:rPr>
+                <w:rFonts w:cs="Arial"/>
+                <w:shd w:val="clear" w:color="auto" w:fill="FFFFFF"/>
+              </w:rPr>
+              <w:t xml:space="preserve"> es ordenada en orden alfabético</w:t>
+            </w:r>
+          </w:p>
+        </w:tc>
+        <w:tc>
+          <w:tcPr>
+            <w:tcW w:w="4788" w:type="dxa"/>
+          </w:tcPr>
+          <w:p>
+            <w:pPr>
+              <w:jc w:val="center"/>
+              <w:rPr>
+                <w:rFonts w:cs="Arial"/>
+                <w:shd w:val="clear" w:color="auto" w:fill="FFFFFF"/>
+              </w:rPr>
+            </w:pPr>
+            <w:r>
+              <w:rPr>
+                <w:rFonts w:cs="Arial"/>
+                <w:shd w:val="clear" w:color="auto" w:fill="FFFFFF"/>
+              </w:rPr>
+              <w:t>100%</w:t>
+            </w:r>
+          </w:p>
+        </w:tc>
+      </w:tr>
+      <w:tr>
+        <w:tc>
+          <w:tcPr>
+            <w:tcW w:w="4788" w:type="dxa"/>
+          </w:tcPr>
+          <w:p>
+            <w:pPr>
+              <w:jc w:val="center"/>
+              <w:rPr>
+                <w:rFonts w:cs="Arial"/>
+                <w:shd w:val="clear" w:color="auto" w:fill="FFFFFF"/>
+              </w:rPr>
+            </w:pPr>
+            <w:r>
+              <w:rPr>
+                <w:rFonts w:cs="Arial"/>
+                <w:shd w:val="clear" w:color="auto" w:fill="FFFFFF"/>
+              </w:rPr>
+              <w:t>Tokens de operadores son procesados correctamente.</w:t>
+            </w:r>
+          </w:p>
+        </w:tc>
+        <w:tc>
+          <w:tcPr>
+            <w:tcW w:w="4788" w:type="dxa"/>
+          </w:tcPr>
+          <w:p>
+            <w:pPr>
+              <w:jc w:val="center"/>
+              <w:rPr>
+                <w:rFonts w:cs="Arial"/>
+                <w:shd w:val="clear" w:color="auto" w:fill="FFFFFF"/>
+              </w:rPr>
+            </w:pPr>
+            <w:r>
+              <w:rPr>
+                <w:rFonts w:cs="Arial"/>
+                <w:shd w:val="clear" w:color="auto" w:fill="FFFFFF"/>
+              </w:rPr>
+              <w:t>100%</w:t>
+            </w:r>
+          </w:p>
+        </w:tc>
+      </w:tr>
+      <w:tr>
+        <w:tc>
+          <w:tcPr>
+            <w:tcW w:w="4788" w:type="dxa"/>
+          </w:tcPr>
+          <w:p>
+            <w:pPr>
+              <w:jc w:val="center"/>
+              <w:rPr>
+                <w:rFonts w:cs="Arial"/>
+                <w:shd w:val="clear" w:color="auto" w:fill="FFFFFF"/>
+              </w:rPr>
+            </w:pPr>
+            <w:r>
+              <w:rPr>
+                <w:rFonts w:cs="Arial"/>
+                <w:shd w:val="clear" w:color="auto" w:fill="FFFFFF"/>
+              </w:rPr>
+              <w:t xml:space="preserve">Tokens de literales (strings, enteros, flotantes, </w:t>
+            </w:r>
+            <w:proofErr w:type="spellStart"/>
+            <w:r>
+              <w:rPr>
+                <w:rFonts w:cs="Arial"/>
+                <w:shd w:val="clear" w:color="auto" w:fill="FFFFFF"/>
+              </w:rPr>
+              <w:t>char</w:t>
+            </w:r>
+            <w:proofErr w:type="spellEnd"/>
+            <w:r>
+              <w:rPr>
+                <w:rFonts w:cs="Arial"/>
+                <w:shd w:val="clear" w:color="auto" w:fill="FFFFFF"/>
+              </w:rPr>
+              <w:t>) son procesados correctamente.</w:t>
+            </w:r>
+          </w:p>
+        </w:tc>
+        <w:tc>
+          <w:tcPr>
+            <w:tcW w:w="4788" w:type="dxa"/>
+          </w:tcPr>
+          <w:p>
+            <w:pPr>
+              <w:jc w:val="center"/>
+              <w:rPr>
+                <w:rFonts w:cs="Arial"/>
+                <w:shd w:val="clear" w:color="auto" w:fill="FFFFFF"/>
+              </w:rPr>
+            </w:pPr>
+            <w:r>
+              <w:rPr>
+                <w:rFonts w:cs="Arial"/>
+                <w:shd w:val="clear" w:color="auto" w:fill="FFFFFF"/>
+              </w:rPr>
+              <w:t>100%</w:t>
+            </w:r>
+          </w:p>
+        </w:tc>
+      </w:tr>
+      <w:tr>
+        <w:tc>
+          <w:tcPr>
+            <w:tcW w:w="4788" w:type="dxa"/>
+          </w:tcPr>
+          <w:p>
+            <w:pPr>
+              <w:jc w:val="center"/>
+              <w:rPr>
+                <w:rFonts w:cs="Arial"/>
+                <w:shd w:val="clear" w:color="auto" w:fill="FFFFFF"/>
+              </w:rPr>
+            </w:pPr>
+            <w:r>
+              <w:rPr>
+                <w:rFonts w:cs="Arial"/>
+                <w:shd w:val="clear" w:color="auto" w:fill="FFFFFF"/>
+              </w:rPr>
+              <w:t>Tokens de identificadores son procesados correctamente.</w:t>
+            </w:r>
+          </w:p>
+        </w:tc>
+        <w:tc>
+          <w:tcPr>
+            <w:tcW w:w="4788" w:type="dxa"/>
+          </w:tcPr>
+          <w:p>
+            <w:pPr>
+              <w:jc w:val="center"/>
+              <w:rPr>
+                <w:rFonts w:cs="Arial"/>
+                <w:shd w:val="clear" w:color="auto" w:fill="FFFFFF"/>
+              </w:rPr>
+            </w:pPr>
+            <w:r>
+              <w:rPr>
+                <w:rFonts w:cs="Arial"/>
+                <w:shd w:val="clear" w:color="auto" w:fill="FFFFFF"/>
+              </w:rPr>
+              <w:t>100%</w:t>
+            </w:r>
+          </w:p>
+        </w:tc>
+      </w:tr>
+      <w:tr>
+        <w:tc>
+          <w:tcPr>
+            <w:tcW w:w="4788" w:type="dxa"/>
+          </w:tcPr>
+          <w:p>
+            <w:pPr>
+              <w:jc w:val="center"/>
+              <w:rPr>
+                <w:rFonts w:cs="Arial"/>
+                <w:shd w:val="clear" w:color="auto" w:fill="FFFFFF"/>
+              </w:rPr>
+            </w:pPr>
+            <w:r>
+              <w:rPr>
+                <w:rFonts w:cs="Arial"/>
+                <w:shd w:val="clear" w:color="auto" w:fill="FFFFFF"/>
+              </w:rPr>
+              <w:t>Tokens de palabras reservadas son procesados correctamente.</w:t>
+            </w:r>
+          </w:p>
+        </w:tc>
+        <w:tc>
+          <w:tcPr>
+            <w:tcW w:w="4788" w:type="dxa"/>
+          </w:tcPr>
+          <w:p>
+            <w:pPr>
+              <w:jc w:val="center"/>
+              <w:rPr>
+                <w:rFonts w:cs="Arial"/>
+                <w:shd w:val="clear" w:color="auto" w:fill="FFFFFF"/>
+              </w:rPr>
+            </w:pPr>
+            <w:r>
+              <w:rPr>
+                <w:rFonts w:cs="Arial"/>
+                <w:shd w:val="clear" w:color="auto" w:fill="FFFFFF"/>
+              </w:rPr>
+              <w:t>100%</w:t>
+            </w:r>
+          </w:p>
+        </w:tc>
+      </w:tr>
+      <w:tr>
+        <w:trPr>
+          <w:trHeight w:val="70"/>
+        </w:trPr>
+        <w:tc>
+          <w:tcPr>
+            <w:tcW w:w="4788" w:type="dxa"/>
+          </w:tcPr>
+          <w:p>
+            <w:pPr>
+              <w:jc w:val="center"/>
+              <w:rPr>
+                <w:rFonts w:cs="Arial"/>
+                <w:shd w:val="clear" w:color="auto" w:fill="FFFFFF"/>
+              </w:rPr>
+            </w:pPr>
+            <w:r>
+              <w:rPr>
+                <w:rFonts w:cs="Arial"/>
+                <w:shd w:val="clear" w:color="auto" w:fill="FFFFFF"/>
+              </w:rPr>
+              <w:t>El programa identifica comentarios (de bloque o de línea) y omite los tokens dentro de ellos.</w:t>
+            </w:r>
+          </w:p>
+        </w:tc>
+        <w:tc>
+          <w:tcPr>
+            <w:tcW w:w="4788" w:type="dxa"/>
+          </w:tcPr>
+          <w:p>
+            <w:pPr>
+              <w:jc w:val="center"/>
+              <w:rPr>
+                <w:rFonts w:cs="Arial"/>
+                <w:shd w:val="clear" w:color="auto" w:fill="FFFFFF"/>
+              </w:rPr>
+            </w:pPr>
+            <w:r>
+              <w:rPr>
+                <w:rFonts w:cs="Arial"/>
+                <w:shd w:val="clear" w:color="auto" w:fill="FFFFFF"/>
+              </w:rPr>
+              <w:t>100%</w:t>
+            </w:r>
+            <w:r>
+              <w:rPr>
+                <w:rFonts w:cs="Arial"/>
+                <w:shd w:val="clear" w:color="auto" w:fill="FFFFFF"/>
+              </w:rPr>
+              <w:t>: se ha de mencionar que si un comentario de bloque no se cierra, y se alcanza el EOF deberá notificar error.</w:t>
+            </w:r>
+          </w:p>
+        </w:tc>
+      </w:tr>
+      <w:tr>
+        <w:tc>
+          <w:tcPr>
+            <w:tcW w:w="4788" w:type="dxa"/>
+          </w:tcPr>
+          <w:p>
+            <w:pPr>
+              <w:jc w:val="center"/>
+              <w:rPr>
+                <w:rFonts w:cs="Arial"/>
+                <w:shd w:val="clear" w:color="auto" w:fill="FFFFFF"/>
+              </w:rPr>
+            </w:pPr>
+            <w:r>
+              <w:rPr>
+                <w:rFonts w:cs="Arial"/>
+                <w:shd w:val="clear" w:color="auto" w:fill="FFFFFF"/>
+              </w:rPr>
+              <w:t xml:space="preserve">Números aceptados en cualquier formato de </w:t>
+            </w:r>
+            <w:proofErr w:type="spellStart"/>
+            <w:r>
+              <w:rPr>
+                <w:rFonts w:cs="Arial"/>
+                <w:shd w:val="clear" w:color="auto" w:fill="FFFFFF"/>
+              </w:rPr>
+              <w:t>Python</w:t>
+            </w:r>
+            <w:proofErr w:type="spellEnd"/>
+            <w:r>
+              <w:rPr>
+                <w:rFonts w:cs="Arial"/>
+                <w:shd w:val="clear" w:color="auto" w:fill="FFFFFF"/>
+              </w:rPr>
+              <w:t xml:space="preserve"> (binario, hexadecimal y octal).</w:t>
+            </w:r>
+          </w:p>
+        </w:tc>
+        <w:tc>
+          <w:tcPr>
+            <w:tcW w:w="4788" w:type="dxa"/>
+          </w:tcPr>
+          <w:p>
+            <w:pPr>
+              <w:jc w:val="center"/>
+              <w:rPr>
+                <w:rFonts w:cs="Arial"/>
+                <w:shd w:val="clear" w:color="auto" w:fill="FFFFFF"/>
+              </w:rPr>
+            </w:pPr>
+            <w:r>
+              <w:rPr>
+                <w:rFonts w:cs="Arial"/>
+                <w:shd w:val="clear" w:color="auto" w:fill="FFFFFF"/>
+              </w:rPr>
+              <w:t>100%</w:t>
+            </w:r>
+            <w:r>
+              <w:rPr>
+                <w:rFonts w:cs="Arial"/>
+                <w:shd w:val="clear" w:color="auto" w:fill="FFFFFF"/>
+              </w:rPr>
+              <w:t xml:space="preserve">: este objetivo es importante ya que se estará realizando un scanner lo más parecido posible al lenguaje </w:t>
+            </w:r>
+            <w:proofErr w:type="spellStart"/>
+            <w:r>
+              <w:rPr>
+                <w:rFonts w:cs="Arial"/>
+                <w:shd w:val="clear" w:color="auto" w:fill="FFFFFF"/>
+              </w:rPr>
+              <w:t>Python</w:t>
+            </w:r>
+            <w:proofErr w:type="spellEnd"/>
+            <w:r>
+              <w:rPr>
+                <w:rFonts w:cs="Arial"/>
+                <w:shd w:val="clear" w:color="auto" w:fill="FFFFFF"/>
+              </w:rPr>
+              <w:t xml:space="preserve"> real.</w:t>
+            </w:r>
+          </w:p>
+        </w:tc>
+      </w:tr>
+      <w:tr>
+        <w:tc>
+          <w:tcPr>
+            <w:tcW w:w="4788" w:type="dxa"/>
+          </w:tcPr>
+          <w:p>
+            <w:pPr>
+              <w:jc w:val="center"/>
+              <w:rPr>
+                <w:rFonts w:cs="Arial"/>
+                <w:shd w:val="clear" w:color="auto" w:fill="FFFFFF"/>
+              </w:rPr>
+            </w:pPr>
+            <w:r>
+              <w:rPr>
+                <w:rFonts w:cs="Arial"/>
+                <w:shd w:val="clear" w:color="auto" w:fill="FFFFFF"/>
+              </w:rPr>
+              <w:t>Se lograron características en un buen scanner.</w:t>
+            </w:r>
+          </w:p>
+        </w:tc>
+        <w:tc>
+          <w:tcPr>
+            <w:tcW w:w="4788" w:type="dxa"/>
+          </w:tcPr>
+          <w:p>
+            <w:pPr>
+              <w:jc w:val="center"/>
+              <w:rPr>
+                <w:rFonts w:cs="Arial"/>
+                <w:shd w:val="clear" w:color="auto" w:fill="FFFFFF"/>
+              </w:rPr>
+            </w:pPr>
+            <w:r>
+              <w:rPr>
+                <w:rFonts w:cs="Arial"/>
+                <w:shd w:val="clear" w:color="auto" w:fill="FFFFFF"/>
+              </w:rPr>
+              <w:t xml:space="preserve">100%: este objetivo es lo que diferencia un buen scanner de uno malo. Casos como mañana, 999hola o </w:t>
+            </w:r>
+            <w:proofErr w:type="spellStart"/>
+            <w:r>
+              <w:rPr>
+                <w:rFonts w:cs="Arial"/>
+                <w:shd w:val="clear" w:color="auto" w:fill="FFFFFF"/>
+              </w:rPr>
+              <w:t>ho+as</w:t>
+            </w:r>
+            <w:proofErr w:type="spellEnd"/>
+            <w:r>
+              <w:rPr>
+                <w:rFonts w:cs="Arial"/>
+                <w:shd w:val="clear" w:color="auto" w:fill="FFFFFF"/>
+              </w:rPr>
+              <w:t xml:space="preserve"> son tomados como incorrectos</w:t>
+            </w:r>
+            <w:r>
+              <w:rPr>
+                <w:rFonts w:cs="Arial"/>
+                <w:shd w:val="clear" w:color="auto" w:fill="FFFFFF"/>
+              </w:rPr>
+              <w:t>.</w:t>
+            </w:r>
+          </w:p>
+        </w:tc>
+      </w:tr>
+      <w:tr>
+        <w:tc>
+          <w:tcPr>
+            <w:tcW w:w="4788" w:type="dxa"/>
+          </w:tcPr>
+          <w:p>
+            <w:pPr>
+              <w:jc w:val="center"/>
+              <w:rPr>
+                <w:rFonts w:cs="Arial"/>
+                <w:shd w:val="clear" w:color="auto" w:fill="FFFFFF"/>
+              </w:rPr>
+            </w:pPr>
+          </w:p>
+        </w:tc>
+        <w:tc>
+          <w:tcPr>
+            <w:tcW w:w="4788" w:type="dxa"/>
+          </w:tcPr>
+          <w:p>
+            <w:pPr>
+              <w:jc w:val="center"/>
+              <w:rPr>
+                <w:rFonts w:cs="Arial"/>
+                <w:shd w:val="clear" w:color="auto" w:fill="FFFFFF"/>
+              </w:rPr>
+            </w:pPr>
+          </w:p>
+        </w:tc>
+      </w:tr>
+      <w:tr>
+        <w:tc>
+          <w:tcPr>
+            <w:tcW w:w="4788" w:type="dxa"/>
+          </w:tcPr>
+          <w:p>
+            <w:pPr>
+              <w:jc w:val="center"/>
+              <w:rPr>
+                <w:rFonts w:cs="Arial"/>
+                <w:shd w:val="clear" w:color="auto" w:fill="FFFFFF"/>
+              </w:rPr>
+            </w:pPr>
+          </w:p>
+        </w:tc>
+        <w:tc>
+          <w:tcPr>
+            <w:tcW w:w="4788" w:type="dxa"/>
+          </w:tcPr>
+          <w:p>
+            <w:pPr>
+              <w:jc w:val="center"/>
+              <w:rPr>
+                <w:rFonts w:cs="Arial"/>
+                <w:shd w:val="clear" w:color="auto" w:fill="FFFFFF"/>
+              </w:rPr>
+            </w:pPr>
+          </w:p>
+        </w:tc>
+      </w:tr>
+    </w:tbl>
+    <w:p/>
+    <w:p/>
+    <w:p/>
+    <w:p>
+      <w:pPr>
+        <w:jc w:val="both"/>
+        <w:rPr>
+          <w:b/>
+          <w:sz w:val="28"/>
+          <w:u w:val="single"/>
+        </w:rPr>
+      </w:pPr>
+      <w:r>
+        <w:rPr>
+          <w:b/>
+          <w:sz w:val="28"/>
+          <w:u w:val="single"/>
+        </w:rPr>
+        <w:lastRenderedPageBreak/>
+        <w:t>Casos de pruebas</w:t>
+      </w:r>
+    </w:p>
+    <w:p>
+      <w:pPr>
+        <w:jc w:val="both"/>
+        <w:rPr>
+          <w:b/>
+        </w:rPr>
+      </w:pPr>
+      <w:r>
+        <w:rPr>
+          <w:b/>
+        </w:rPr>
+        <w:t xml:space="preserve">Prueba </w:t>
       </w:r>
       <w:proofErr w:type="gramStart"/>
       <w:r>
-        <w:t>a to</w:t>
+        <w:rPr>
+          <w:b/>
+        </w:rPr>
+        <w:t>1 :</w:t>
       </w:r>
       <w:proofErr w:type="gramEnd"/>
       <w:r>
-        <w:t xml:space="preserve"> z or an underscore (_) followed by zero or more letters, underscores and digits (0 to 9).</w:t>
-      </w:r>
-      <w:r>
-        <w:t>”</w:t>
-      </w:r>
-    </w:p>
-    <w:p>
-      <w:bookmarkStart w:id="0" w:name="_GoBack"/>
+        <w:rPr>
+          <w:b/>
+        </w:rPr>
+        <w:t xml:space="preserve"> Tokens de operadores</w:t>
+      </w:r>
+    </w:p>
+    <w:p>
+      <w:pPr>
+        <w:jc w:val="both"/>
+      </w:pPr>
+      <w:r>
+        <w:t>Objetivo: cada operador permitido en el lenguaje es analizado. Se agregan operadores que no existen para verificar errores.</w:t>
+      </w:r>
+    </w:p>
+    <w:p>
+      <w:pPr>
+        <w:jc w:val="both"/>
+      </w:pPr>
+      <w:r>
+        <w:t>Resultados esperados:</w:t>
+      </w:r>
+      <w:r>
+        <w:t xml:space="preserve"> se espera la lista de errores para los operadores incorrectos y el listado de tokens de operadores correctos</w:t>
+      </w:r>
+      <w:r>
+        <w:t xml:space="preserve"> (agrupados por familia de operadores)</w:t>
+      </w:r>
+      <w:r>
+        <w:t>.</w:t>
+      </w:r>
+      <w:r>
+        <w:t xml:space="preserve"> Se ha de mencionar que anteriormente se tenía un Token por cada operador, sin embargo ahora es por familia de operadores. Esta es la primera prueba</w:t>
+      </w:r>
+    </w:p>
+    <w:p>
+      <w:pPr>
+        <w:jc w:val="both"/>
+      </w:pPr>
+      <w:r>
+        <w:t xml:space="preserve">Entrada: En el archivo </w:t>
+      </w:r>
+      <w:proofErr w:type="spellStart"/>
+      <w:r>
+        <w:t>Prueba.mypy</w:t>
+      </w:r>
+      <w:proofErr w:type="spellEnd"/>
+      <w:r>
+        <w:t xml:space="preserve"> se tiene el siguiente texto</w:t>
+      </w:r>
+      <w:r>
+        <w:t>:</w:t>
+      </w:r>
+    </w:p>
+    <w:p>
+      <w:pPr>
+        <w:jc w:val="both"/>
+      </w:pPr>
       <w:r>
         <w:rPr>
           <w:noProof/>
+          <w:lang w:val="en-US" w:eastAsia="en-US"/>
         </w:rPr>
         <w:drawing>
-          <wp:inline distT="0" distB="0" distL="0" distR="0" wp14:anchorId="74ACDBCE" wp14:editId="177755BC">
-            <wp:extent cx="6415047" cy="1794294"/>
-            <wp:effectExtent l="0" t="0" r="5080" b="0"/>
+          <wp:anchor distT="0" distB="0" distL="114300" distR="114300" simplePos="0" relativeHeight="251658240" behindDoc="0" locked="0" layoutInCell="1" allowOverlap="1">
+            <wp:simplePos x="0" y="0"/>
+            <wp:positionH relativeFrom="column">
+              <wp:posOffset>0</wp:posOffset>
+            </wp:positionH>
+            <wp:positionV relativeFrom="paragraph">
+              <wp:posOffset>4445</wp:posOffset>
+            </wp:positionV>
+            <wp:extent cx="2085975" cy="1552575"/>
+            <wp:effectExtent l="0" t="0" r="9525" b="9525"/>
+            <wp:wrapSquare wrapText="bothSides"/>
             <wp:docPr id="1" name="Picture 1"/>
             <wp:cNvGraphicFramePr>
               <a:graphicFrameLocks xmlns:a="http://schemas.openxmlformats.org/drawingml/2006/main" noChangeAspect="1"/>
@@ -66,7 +1308,13 @@
                     <pic:cNvPicPr/>
                   </pic:nvPicPr>
                   <pic:blipFill>
-                    <a:blip r:embed="rId5"/>
+                    <a:blip r:embed="rId6">
+                      <a:extLst>
+                        <a:ext uri="{28A0092B-C50C-407E-A947-70E740481C1C}">
+                          <a14:useLocalDpi xmlns:a14="http://schemas.microsoft.com/office/drawing/2010/main" val="0"/>
+                        </a:ext>
+                      </a:extLst>
+                    </a:blip>
                     <a:stretch>
                       <a:fillRect/>
                     </a:stretch>
@@ -74,7 +1322,111 @@
                   <pic:spPr>
                     <a:xfrm>
                       <a:off x="0" y="0"/>
-                      <a:ext cx="6415047" cy="1794294"/>
+                      <a:ext cx="2085975" cy="1552575"/>
+                    </a:xfrm>
+                    <a:prstGeom prst="rect">
+                      <a:avLst/>
+                    </a:prstGeom>
+                  </pic:spPr>
+                </pic:pic>
+              </a:graphicData>
+            </a:graphic>
+            <wp14:sizeRelH relativeFrom="page">
+              <wp14:pctWidth>0</wp14:pctWidth>
+            </wp14:sizeRelH>
+            <wp14:sizeRelV relativeFrom="page">
+              <wp14:pctHeight>0</wp14:pctHeight>
+            </wp14:sizeRelV>
+          </wp:anchor>
+        </w:drawing>
+      </w:r>
+    </w:p>
+    <w:p>
+      <w:pPr>
+        <w:pStyle w:val="ListParagraph"/>
+        <w:numPr>
+          <w:ilvl w:val="0"/>
+          <w:numId w:val="1"/>
+        </w:numPr>
+        <w:jc w:val="both"/>
+      </w:pPr>
+      <w:r>
+        <w:t>En la línea 8 se agregan operadores no existentes. Deben ser errores.</w:t>
+      </w:r>
+    </w:p>
+    <w:p>
+      <w:pPr>
+        <w:pStyle w:val="ListParagraph"/>
+        <w:numPr>
+          <w:ilvl w:val="0"/>
+          <w:numId w:val="1"/>
+        </w:numPr>
+        <w:jc w:val="both"/>
+      </w:pPr>
+      <w:r>
+        <w:t>En la línea 1 se agregan 2 ‘+’ que deben Salir repetidos.</w:t>
+      </w:r>
+    </w:p>
+    <w:p>
+      <w:pPr>
+        <w:jc w:val="both"/>
+      </w:pPr>
+    </w:p>
+    <w:p>
+      <w:pPr>
+        <w:jc w:val="both"/>
+      </w:pPr>
+    </w:p>
+    <w:p>
+      <w:pPr>
+        <w:jc w:val="both"/>
+      </w:pPr>
+      <w:r>
+        <w:t>Resultados Obtenidos</w:t>
+      </w:r>
+      <w:r>
+        <w:t xml:space="preserve"> (correctos)</w:t>
+      </w:r>
+      <w:r>
+        <w:t>:</w:t>
+      </w:r>
+    </w:p>
+    <w:p>
+      <w:pPr>
+        <w:jc w:val="both"/>
+      </w:pPr>
+      <w:bookmarkStart w:id="0" w:name="_GoBack"/>
+      <w:r>
+        <w:rPr>
+          <w:noProof/>
+          <w:lang w:val="en-US" w:eastAsia="en-US"/>
+        </w:rPr>
+        <w:lastRenderedPageBreak/>
+        <w:drawing>
+          <wp:inline distT="0" distB="0" distL="0" distR="0" wp14:anchorId="5477E0BE" wp14:editId="101A8018">
+            <wp:extent cx="3609975" cy="6086475"/>
+            <wp:effectExtent l="0" t="0" r="9525" b="9525"/>
+            <wp:docPr id="2" name="Picture 2"/>
+            <wp:cNvGraphicFramePr>
+              <a:graphicFrameLocks xmlns:a="http://schemas.openxmlformats.org/drawingml/2006/main" noChangeAspect="1"/>
+            </wp:cNvGraphicFramePr>
+            <a:graphic xmlns:a="http://schemas.openxmlformats.org/drawingml/2006/main">
+              <a:graphicData uri="http://schemas.openxmlformats.org/drawingml/2006/picture">
+                <pic:pic xmlns:pic="http://schemas.openxmlformats.org/drawingml/2006/picture">
+                  <pic:nvPicPr>
+                    <pic:cNvPr id="0" name=""/>
+                    <pic:cNvPicPr/>
+                  </pic:nvPicPr>
+                  <pic:blipFill>
+                    <a:blip r:embed="rId7"/>
+                    <a:stretch>
+                      <a:fillRect/>
+                    </a:stretch>
+                  </pic:blipFill>
+                  <pic:spPr>
+                    <a:xfrm>
+                      <a:off x="0" y="0"/>
+                      <a:ext cx="3609975" cy="6086475"/>
                     </a:xfrm>
                     <a:prstGeom prst="rect">
                       <a:avLst/>
@@ -88,6 +1440,48 @@
       </w:r>
       <w:bookmarkEnd w:id="0"/>
     </w:p>
+    <w:p>
+      <w:pPr>
+        <w:jc w:val="both"/>
+      </w:pPr>
+    </w:p>
+    <w:p/>
+    <w:p/>
+    <w:p/>
+    <w:p/>
+    <w:p/>
+    <w:p/>
+    <w:p/>
+    <w:p/>
+    <w:p/>
+    <w:p/>
+    <w:p/>
+    <w:p/>
+    <w:p/>
+    <w:p/>
+    <w:p/>
+    <w:p/>
+    <w:p/>
+    <w:p/>
+    <w:p/>
+    <w:p/>
+    <w:p/>
+    <w:p/>
+    <w:p>
+      <w:pPr>
+        <w:rPr>
+          <w:b/>
+          <w:u w:val="single"/>
+        </w:rPr>
+      </w:pPr>
+      <w:r>
+        <w:rPr>
+          <w:b/>
+          <w:u w:val="single"/>
+        </w:rPr>
+        <w:t>¿Cómo compilar y correr el Scanner?</w:t>
+      </w:r>
+    </w:p>
     <w:sectPr>
       <w:pgSz w:w="12240" w:h="15840"/>
       <w:pgMar w:top="1440" w:right="1440" w:bottom="1440" w:left="1440" w:header="720" w:footer="720" w:gutter="0"/>
@@ -96,6 +1490,127 @@
     </w:sectPr>
   </w:body>
 </w:document>
+</file>
+
+<file path=word/numbering.xml><?xml version="1.0" encoding="utf-8"?>
+<w:numbering xmlns:wpc="http://schemas.microsoft.com/office/word/2010/wordprocessingCanvas" xmlns:mc="http://schemas.openxmlformats.org/markup-compatibility/2006" xmlns:o="urn:schemas-microsoft-com:office:office" xmlns:r="http://schemas.openxmlformats.org/officeDocument/2006/relationships" xmlns:m="http://schemas.openxmlformats.org/officeDocument/2006/math" xmlns:v="urn:schemas-microsoft-com:vml" xmlns:wp14="http://schemas.microsoft.com/office/word/2010/wordprocessingDrawing" xmlns:wp="http://schemas.openxmlformats.org/drawingml/2006/wordprocessingDrawing" xmlns:w10="urn:schemas-microsoft-com:office:word" xmlns:w="http://schemas.openxmlformats.org/wordprocessingml/2006/main" xmlns:w14="http://schemas.microsoft.com/office/word/2010/wordml" xmlns:wpg="http://schemas.microsoft.com/office/word/2010/wordprocessingGroup" xmlns:wpi="http://schemas.microsoft.com/office/word/2010/wordprocessingInk" xmlns:wne="http://schemas.microsoft.com/office/word/2006/wordml" xmlns:wps="http://schemas.microsoft.com/office/word/2010/wordprocessingShape" mc:Ignorable="w14 wp14">
+  <w:abstractNum w:abstractNumId="0">
+    <w:nsid w:val="3F1B30E2"/>
+    <w:multiLevelType w:val="hybridMultilevel"/>
+    <w:tmpl w:val="1F5A3DA2"/>
+    <w:lvl w:ilvl="0" w:tplc="04090001">
+      <w:start w:val="1"/>
+      <w:numFmt w:val="bullet"/>
+      <w:lvlText w:val=""/>
+      <w:lvlJc w:val="left"/>
+      <w:pPr>
+        <w:ind w:left="720" w:hanging="360"/>
+      </w:pPr>
+      <w:rPr>
+        <w:rFonts w:ascii="Symbol" w:hAnsi="Symbol" w:hint="default"/>
+      </w:rPr>
+    </w:lvl>
+    <w:lvl w:ilvl="1" w:tplc="04090003" w:tentative="1">
+      <w:start w:val="1"/>
+      <w:numFmt w:val="bullet"/>
+      <w:lvlText w:val="o"/>
+      <w:lvlJc w:val="left"/>
+      <w:pPr>
+        <w:ind w:left="1440" w:hanging="360"/>
+      </w:pPr>
+      <w:rPr>
+        <w:rFonts w:ascii="Courier New" w:hAnsi="Courier New" w:cs="Courier New" w:hint="default"/>
+      </w:rPr>
+    </w:lvl>
+    <w:lvl w:ilvl="2" w:tplc="04090005" w:tentative="1">
+      <w:start w:val="1"/>
+      <w:numFmt w:val="bullet"/>
+      <w:lvlText w:val=""/>
+      <w:lvlJc w:val="left"/>
+      <w:pPr>
+        <w:ind w:left="2160" w:hanging="360"/>
+      </w:pPr>
+      <w:rPr>
+        <w:rFonts w:ascii="Wingdings" w:hAnsi="Wingdings" w:hint="default"/>
+      </w:rPr>
+    </w:lvl>
+    <w:lvl w:ilvl="3" w:tplc="04090001" w:tentative="1">
+      <w:start w:val="1"/>
+      <w:numFmt w:val="bullet"/>
+      <w:lvlText w:val=""/>
+      <w:lvlJc w:val="left"/>
+      <w:pPr>
+        <w:ind w:left="2880" w:hanging="360"/>
+      </w:pPr>
+      <w:rPr>
+        <w:rFonts w:ascii="Symbol" w:hAnsi="Symbol" w:hint="default"/>
+      </w:rPr>
+    </w:lvl>
+    <w:lvl w:ilvl="4" w:tplc="04090003" w:tentative="1">
+      <w:start w:val="1"/>
+      <w:numFmt w:val="bullet"/>
+      <w:lvlText w:val="o"/>
+      <w:lvlJc w:val="left"/>
+      <w:pPr>
+        <w:ind w:left="3600" w:hanging="360"/>
+      </w:pPr>
+      <w:rPr>
+        <w:rFonts w:ascii="Courier New" w:hAnsi="Courier New" w:cs="Courier New" w:hint="default"/>
+      </w:rPr>
+    </w:lvl>
+    <w:lvl w:ilvl="5" w:tplc="04090005" w:tentative="1">
+      <w:start w:val="1"/>
+      <w:numFmt w:val="bullet"/>
+      <w:lvlText w:val=""/>
+      <w:lvlJc w:val="left"/>
+      <w:pPr>
+        <w:ind w:left="4320" w:hanging="360"/>
+      </w:pPr>
+      <w:rPr>
+        <w:rFonts w:ascii="Wingdings" w:hAnsi="Wingdings" w:hint="default"/>
+      </w:rPr>
+    </w:lvl>
+    <w:lvl w:ilvl="6" w:tplc="04090001" w:tentative="1">
+      <w:start w:val="1"/>
+      <w:numFmt w:val="bullet"/>
+      <w:lvlText w:val=""/>
+      <w:lvlJc w:val="left"/>
+      <w:pPr>
+        <w:ind w:left="5040" w:hanging="360"/>
+      </w:pPr>
+      <w:rPr>
+        <w:rFonts w:ascii="Symbol" w:hAnsi="Symbol" w:hint="default"/>
+      </w:rPr>
+    </w:lvl>
+    <w:lvl w:ilvl="7" w:tplc="04090003" w:tentative="1">
+      <w:start w:val="1"/>
+      <w:numFmt w:val="bullet"/>
+      <w:lvlText w:val="o"/>
+      <w:lvlJc w:val="left"/>
+      <w:pPr>
+        <w:ind w:left="5760" w:hanging="360"/>
+      </w:pPr>
+      <w:rPr>
+        <w:rFonts w:ascii="Courier New" w:hAnsi="Courier New" w:cs="Courier New" w:hint="default"/>
+      </w:rPr>
+    </w:lvl>
+    <w:lvl w:ilvl="8" w:tplc="04090005" w:tentative="1">
+      <w:start w:val="1"/>
+      <w:numFmt w:val="bullet"/>
+      <w:lvlText w:val=""/>
+      <w:lvlJc w:val="left"/>
+      <w:pPr>
+        <w:ind w:left="6480" w:hanging="360"/>
+      </w:pPr>
+      <w:rPr>
+        <w:rFonts w:ascii="Wingdings" w:hAnsi="Wingdings" w:hint="default"/>
+      </w:rPr>
+    </w:lvl>
+  </w:abstractNum>
+  <w:num w:numId="1">
+    <w:abstractNumId w:val="0"/>
+  </w:num>
+</w:numbering>
 </file>
 
 <file path=word/styles.xml><?xml version="1.0" encoding="utf-8"?>
@@ -257,6 +1772,13 @@
   <w:style w:type="paragraph" w:default="1" w:styleId="Normal">
     <w:name w:val="Normal"/>
     <w:qFormat/>
+    <w:rsid w:val="00F9581A"/>
+    <w:rPr>
+      <w:rFonts w:eastAsiaTheme="minorEastAsia"/>
+      <w:sz w:val="24"/>
+      <w:szCs w:val="24"/>
+      <w:lang w:val="es-ES_tradnl" w:eastAsia="zh-TW"/>
+    </w:rPr>
   </w:style>
   <w:style w:type="character" w:default="1" w:styleId="DefaultParagraphFont">
     <w:name w:val="Default Paragraph Font"/>
@@ -308,9 +1830,10 @@
       <w:spacing w:after="0" w:line="240" w:lineRule="auto"/>
     </w:pPr>
     <w:rPr>
-      <w:rFonts w:ascii="Tahoma" w:hAnsi="Tahoma" w:cs="Tahoma"/>
+      <w:rFonts w:ascii="Tahoma" w:eastAsiaTheme="minorHAnsi" w:hAnsi="Tahoma" w:cs="Tahoma"/>
       <w:sz w:val="16"/>
       <w:szCs w:val="16"/>
+      <w:lang w:val="en-US" w:eastAsia="en-US"/>
     </w:rPr>
   </w:style>
   <w:style w:type="character" w:customStyle="1" w:styleId="BalloonTextChar">
@@ -325,6 +1848,47 @@
       <w:sz w:val="16"/>
       <w:szCs w:val="16"/>
     </w:rPr>
+  </w:style>
+  <w:style w:type="table" w:styleId="TableGrid">
+    <w:name w:val="Table Grid"/>
+    <w:basedOn w:val="TableNormal"/>
+    <w:uiPriority w:val="59"/>
+    <w:rsid w:val="0005752B"/>
+    <w:pPr>
+      <w:spacing w:after="0" w:line="240" w:lineRule="auto"/>
+    </w:pPr>
+    <w:rPr>
+      <w:rFonts w:eastAsiaTheme="minorEastAsia"/>
+      <w:lang w:val="es-ES_tradnl" w:eastAsia="zh-TW"/>
+    </w:rPr>
+    <w:tblPr>
+      <w:tblInd w:w="0" w:type="dxa"/>
+      <w:tblBorders>
+        <w:top w:val="single" w:sz="4" w:space="0" w:color="auto"/>
+        <w:left w:val="single" w:sz="4" w:space="0" w:color="auto"/>
+        <w:bottom w:val="single" w:sz="4" w:space="0" w:color="auto"/>
+        <w:right w:val="single" w:sz="4" w:space="0" w:color="auto"/>
+        <w:insideH w:val="single" w:sz="4" w:space="0" w:color="auto"/>
+        <w:insideV w:val="single" w:sz="4" w:space="0" w:color="auto"/>
+      </w:tblBorders>
+      <w:tblCellMar>
+        <w:top w:w="0" w:type="dxa"/>
+        <w:left w:w="108" w:type="dxa"/>
+        <w:bottom w:w="0" w:type="dxa"/>
+        <w:right w:w="108" w:type="dxa"/>
+      </w:tblCellMar>
+    </w:tblPr>
+  </w:style>
+  <w:style w:type="paragraph" w:styleId="ListParagraph">
+    <w:name w:val="List Paragraph"/>
+    <w:basedOn w:val="Normal"/>
+    <w:uiPriority w:val="34"/>
+    <w:qFormat/>
+    <w:rsid w:val="00491617"/>
+    <w:pPr>
+      <w:ind w:left="720"/>
+      <w:contextualSpacing/>
+    </w:pPr>
   </w:style>
 </w:styles>
 </file>
@@ -488,6 +2052,13 @@
   <w:style w:type="paragraph" w:default="1" w:styleId="Normal">
     <w:name w:val="Normal"/>
     <w:qFormat/>
+    <w:rsid w:val="00F9581A"/>
+    <w:rPr>
+      <w:rFonts w:eastAsiaTheme="minorEastAsia"/>
+      <w:sz w:val="24"/>
+      <w:szCs w:val="24"/>
+      <w:lang w:val="es-ES_tradnl" w:eastAsia="zh-TW"/>
+    </w:rPr>
   </w:style>
   <w:style w:type="character" w:default="1" w:styleId="DefaultParagraphFont">
     <w:name w:val="Default Paragraph Font"/>
@@ -539,9 +2110,10 @@
       <w:spacing w:after="0" w:line="240" w:lineRule="auto"/>
     </w:pPr>
     <w:rPr>
-      <w:rFonts w:ascii="Tahoma" w:hAnsi="Tahoma" w:cs="Tahoma"/>
+      <w:rFonts w:ascii="Tahoma" w:eastAsiaTheme="minorHAnsi" w:hAnsi="Tahoma" w:cs="Tahoma"/>
       <w:sz w:val="16"/>
       <w:szCs w:val="16"/>
+      <w:lang w:val="en-US" w:eastAsia="en-US"/>
     </w:rPr>
   </w:style>
   <w:style w:type="character" w:customStyle="1" w:styleId="BalloonTextChar">
@@ -556,6 +2128,47 @@
       <w:sz w:val="16"/>
       <w:szCs w:val="16"/>
     </w:rPr>
+  </w:style>
+  <w:style w:type="table" w:styleId="TableGrid">
+    <w:name w:val="Table Grid"/>
+    <w:basedOn w:val="TableNormal"/>
+    <w:uiPriority w:val="59"/>
+    <w:rsid w:val="0005752B"/>
+    <w:pPr>
+      <w:spacing w:after="0" w:line="240" w:lineRule="auto"/>
+    </w:pPr>
+    <w:rPr>
+      <w:rFonts w:eastAsiaTheme="minorEastAsia"/>
+      <w:lang w:val="es-ES_tradnl" w:eastAsia="zh-TW"/>
+    </w:rPr>
+    <w:tblPr>
+      <w:tblInd w:w="0" w:type="dxa"/>
+      <w:tblBorders>
+        <w:top w:val="single" w:sz="4" w:space="0" w:color="auto"/>
+        <w:left w:val="single" w:sz="4" w:space="0" w:color="auto"/>
+        <w:bottom w:val="single" w:sz="4" w:space="0" w:color="auto"/>
+        <w:right w:val="single" w:sz="4" w:space="0" w:color="auto"/>
+        <w:insideH w:val="single" w:sz="4" w:space="0" w:color="auto"/>
+        <w:insideV w:val="single" w:sz="4" w:space="0" w:color="auto"/>
+      </w:tblBorders>
+      <w:tblCellMar>
+        <w:top w:w="0" w:type="dxa"/>
+        <w:left w:w="108" w:type="dxa"/>
+        <w:bottom w:w="0" w:type="dxa"/>
+        <w:right w:w="108" w:type="dxa"/>
+      </w:tblCellMar>
+    </w:tblPr>
+  </w:style>
+  <w:style w:type="paragraph" w:styleId="ListParagraph">
+    <w:name w:val="List Paragraph"/>
+    <w:basedOn w:val="Normal"/>
+    <w:uiPriority w:val="34"/>
+    <w:qFormat/>
+    <w:rsid w:val="00491617"/>
+    <w:pPr>
+      <w:ind w:left="720"/>
+      <w:contextualSpacing/>
+    </w:pPr>
   </w:style>
 </w:styles>
 </file>

</xml_diff>

<commit_message>
Comentarios de bloques y prueba
Se hizo:
- Comentarios de bloque. Si llegan al EOF es un error.
- Pruebas de comentarios.
- Pruebas de palabras reservadas.
</commit_message>
<xml_diff>
--- a/Documentacion.docx
+++ b/Documentacion.docx
@@ -149,14 +149,7 @@
           <w:rFonts w:ascii="Arial" w:hAnsi="Arial" w:cs="Arial"/>
           <w:shd w:val="clear" w:color="auto" w:fill="FFFFFF"/>
         </w:rPr>
-        <w:t xml:space="preserve">Profesor: </w:t>
-      </w:r>
-      <w:r>
-        <w:rPr>
-          <w:rFonts w:ascii="Arial" w:hAnsi="Arial" w:cs="Arial"/>
-          <w:shd w:val="clear" w:color="auto" w:fill="FFFFFF"/>
-        </w:rPr>
-        <w:t>Ericka Marín</w:t>
+        <w:t>Profesor: Ericka Marín</w:t>
       </w:r>
     </w:p>
     <w:p>
@@ -1395,7 +1388,6 @@
       <w:pPr>
         <w:jc w:val="both"/>
       </w:pPr>
-      <w:bookmarkStart w:id="0" w:name="_GoBack"/>
       <w:r>
         <w:rPr>
           <w:noProof/>
@@ -1438,16 +1430,366 @@
           </wp:inline>
         </w:drawing>
       </w:r>
+    </w:p>
+    <w:p>
+      <w:pPr>
+        <w:jc w:val="both"/>
+        <w:rPr>
+          <w:b/>
+        </w:rPr>
+      </w:pPr>
+      <w:r>
+        <w:rPr>
+          <w:b/>
+        </w:rPr>
+        <w:t xml:space="preserve">Prueba </w:t>
+      </w:r>
+      <w:proofErr w:type="gramStart"/>
+      <w:r>
+        <w:rPr>
+          <w:b/>
+        </w:rPr>
+        <w:t>2 :</w:t>
+      </w:r>
+      <w:proofErr w:type="gramEnd"/>
+      <w:r>
+        <w:rPr>
+          <w:b/>
+        </w:rPr>
+        <w:t xml:space="preserve"> Tokens de palabras reservadas</w:t>
+      </w:r>
+    </w:p>
+    <w:p>
+      <w:pPr>
+        <w:jc w:val="both"/>
+      </w:pPr>
+      <w:r>
+        <w:t xml:space="preserve">Objetivo: cada </w:t>
+      </w:r>
+      <w:r>
+        <w:t>palabra reservada</w:t>
+      </w:r>
+      <w:r>
+        <w:t xml:space="preserve"> en el lenguaje es analizado.</w:t>
+      </w:r>
+    </w:p>
+    <w:p>
+      <w:pPr>
+        <w:jc w:val="both"/>
+      </w:pPr>
+      <w:r>
+        <w:t>Resultados esperados: se espera el listado de tokens de operadores correctos Se ha de mencionar que anteriorm</w:t>
+      </w:r>
+      <w:r>
+        <w:t>ente se tenía un Token por cada palabra reservada, sin embargo ahora se agrupan en un solo token</w:t>
+      </w:r>
+      <w:r>
+        <w:t>. Esta es la primera prueba</w:t>
+      </w:r>
+      <w:r>
+        <w:t>.</w:t>
+      </w:r>
+    </w:p>
+    <w:p>
+      <w:pPr>
+        <w:jc w:val="both"/>
+      </w:pPr>
+      <w:r>
+        <w:t xml:space="preserve">Entrada: En el archivo </w:t>
+      </w:r>
+      <w:proofErr w:type="spellStart"/>
+      <w:r>
+        <w:t>Prueba.mypy</w:t>
+      </w:r>
+      <w:proofErr w:type="spellEnd"/>
+      <w:r>
+        <w:t xml:space="preserve"> se tiene el siguiente texto:</w:t>
+      </w:r>
+    </w:p>
+    <w:p>
+      <w:pPr>
+        <w:jc w:val="both"/>
+      </w:pPr>
+    </w:p>
+    <w:p>
+      <w:r>
+        <w:rPr>
+          <w:noProof/>
+          <w:lang w:val="en-US" w:eastAsia="en-US"/>
+        </w:rPr>
+        <w:lastRenderedPageBreak/>
+        <w:drawing>
+          <wp:inline distT="0" distB="0" distL="0" distR="0" wp14:anchorId="581D84A4" wp14:editId="7D921FDF">
+            <wp:extent cx="5943600" cy="709930"/>
+            <wp:effectExtent l="0" t="0" r="0" b="0"/>
+            <wp:docPr id="3" name="Picture 3"/>
+            <wp:cNvGraphicFramePr>
+              <a:graphicFrameLocks xmlns:a="http://schemas.openxmlformats.org/drawingml/2006/main" noChangeAspect="1"/>
+            </wp:cNvGraphicFramePr>
+            <a:graphic xmlns:a="http://schemas.openxmlformats.org/drawingml/2006/main">
+              <a:graphicData uri="http://schemas.openxmlformats.org/drawingml/2006/picture">
+                <pic:pic xmlns:pic="http://schemas.openxmlformats.org/drawingml/2006/picture">
+                  <pic:nvPicPr>
+                    <pic:cNvPr id="0" name=""/>
+                    <pic:cNvPicPr/>
+                  </pic:nvPicPr>
+                  <pic:blipFill>
+                    <a:blip r:embed="rId8"/>
+                    <a:stretch>
+                      <a:fillRect/>
+                    </a:stretch>
+                  </pic:blipFill>
+                  <pic:spPr>
+                    <a:xfrm>
+                      <a:off x="0" y="0"/>
+                      <a:ext cx="5943600" cy="709930"/>
+                    </a:xfrm>
+                    <a:prstGeom prst="rect">
+                      <a:avLst/>
+                    </a:prstGeom>
+                  </pic:spPr>
+                </pic:pic>
+              </a:graphicData>
+            </a:graphic>
+          </wp:inline>
+        </w:drawing>
+      </w:r>
+    </w:p>
+    <w:p>
+      <w:r>
+        <w:tab/>
+        <w:t>En la línea 3 se puso 2 palabras reservadas repetidas.</w:t>
+      </w:r>
+    </w:p>
+    <w:p>
+      <w:r>
+        <w:t>Resultados obtenidos (correctos):</w:t>
+      </w:r>
+    </w:p>
+    <w:p>
+      <w:r>
+        <w:rPr>
+          <w:noProof/>
+          <w:lang w:val="en-US" w:eastAsia="en-US"/>
+        </w:rPr>
+        <w:drawing>
+          <wp:inline distT="0" distB="0" distL="0" distR="0" wp14:anchorId="2671E763" wp14:editId="2FE00600">
+            <wp:extent cx="3733800" cy="4886325"/>
+            <wp:effectExtent l="0" t="0" r="0" b="9525"/>
+            <wp:docPr id="4" name="Picture 4"/>
+            <wp:cNvGraphicFramePr>
+              <a:graphicFrameLocks xmlns:a="http://schemas.openxmlformats.org/drawingml/2006/main" noChangeAspect="1"/>
+            </wp:cNvGraphicFramePr>
+            <a:graphic xmlns:a="http://schemas.openxmlformats.org/drawingml/2006/main">
+              <a:graphicData uri="http://schemas.openxmlformats.org/drawingml/2006/picture">
+                <pic:pic xmlns:pic="http://schemas.openxmlformats.org/drawingml/2006/picture">
+                  <pic:nvPicPr>
+                    <pic:cNvPr id="0" name=""/>
+                    <pic:cNvPicPr/>
+                  </pic:nvPicPr>
+                  <pic:blipFill>
+                    <a:blip r:embed="rId9"/>
+                    <a:stretch>
+                      <a:fillRect/>
+                    </a:stretch>
+                  </pic:blipFill>
+                  <pic:spPr>
+                    <a:xfrm>
+                      <a:off x="0" y="0"/>
+                      <a:ext cx="3733800" cy="4886325"/>
+                    </a:xfrm>
+                    <a:prstGeom prst="rect">
+                      <a:avLst/>
+                    </a:prstGeom>
+                  </pic:spPr>
+                </pic:pic>
+              </a:graphicData>
+            </a:graphic>
+          </wp:inline>
+        </w:drawing>
+      </w:r>
+    </w:p>
+    <w:p>
+      <w:pPr>
+        <w:rPr>
+          <w:b/>
+        </w:rPr>
+      </w:pPr>
+      <w:r>
+        <w:rPr>
+          <w:b/>
+        </w:rPr>
+        <w:t xml:space="preserve">Prueba </w:t>
+      </w:r>
+      <w:proofErr w:type="gramStart"/>
+      <w:r>
+        <w:rPr>
+          <w:b/>
+        </w:rPr>
+        <w:t>3 :</w:t>
+      </w:r>
+      <w:proofErr w:type="gramEnd"/>
+      <w:r>
+        <w:rPr>
+          <w:b/>
+        </w:rPr>
+        <w:t xml:space="preserve"> Comentarios de línea y de bloque</w:t>
+      </w:r>
+    </w:p>
+    <w:p>
+      <w:pPr>
+        <w:jc w:val="both"/>
+      </w:pPr>
+      <w:r>
+        <w:t xml:space="preserve">Objetivo: </w:t>
+      </w:r>
+      <w:r>
+        <w:t xml:space="preserve">comentarios son </w:t>
+      </w:r>
+      <w:proofErr w:type="spellStart"/>
+      <w:r>
+        <w:t>prbados</w:t>
+      </w:r>
+      <w:proofErr w:type="spellEnd"/>
+      <w:proofErr w:type="gramStart"/>
+      <w:r>
+        <w:t>..</w:t>
+      </w:r>
+      <w:proofErr w:type="gramEnd"/>
+    </w:p>
+    <w:p>
+      <w:pPr>
+        <w:jc w:val="both"/>
+      </w:pPr>
+      <w:r>
+        <w:t xml:space="preserve">Resultados esperados: </w:t>
+      </w:r>
+      <w:r>
+        <w:t>Se deben ignorar. Si un comentario de bloque no se cierra y se llega al final del archivo, es considerado un error</w:t>
+      </w:r>
+      <w:r>
+        <w:t>. Se deben listar los tokens y errores correctamente</w:t>
+      </w:r>
+      <w:r>
+        <w:t>. Esta es la primera prueba.</w:t>
+      </w:r>
+    </w:p>
+    <w:p>
+      <w:pPr>
+        <w:jc w:val="both"/>
+      </w:pPr>
+      <w:r>
+        <w:lastRenderedPageBreak/>
+        <w:t xml:space="preserve">Entrada: En el archivo </w:t>
+      </w:r>
+      <w:proofErr w:type="spellStart"/>
+      <w:r>
+        <w:t>Prueba.mypy</w:t>
+      </w:r>
+      <w:proofErr w:type="spellEnd"/>
+      <w:r>
+        <w:t xml:space="preserve"> se tiene el siguiente texto:</w:t>
+      </w:r>
+    </w:p>
+    <w:p>
+      <w:r>
+        <w:rPr>
+          <w:noProof/>
+          <w:lang w:val="en-US" w:eastAsia="en-US"/>
+        </w:rPr>
+        <w:drawing>
+          <wp:inline distT="0" distB="0" distL="0" distR="0" wp14:anchorId="4D85423E" wp14:editId="0C4B2629">
+            <wp:extent cx="4419600" cy="1638300"/>
+            <wp:effectExtent l="0" t="0" r="0" b="0"/>
+            <wp:docPr id="6" name="Picture 6"/>
+            <wp:cNvGraphicFramePr>
+              <a:graphicFrameLocks xmlns:a="http://schemas.openxmlformats.org/drawingml/2006/main" noChangeAspect="1"/>
+            </wp:cNvGraphicFramePr>
+            <a:graphic xmlns:a="http://schemas.openxmlformats.org/drawingml/2006/main">
+              <a:graphicData uri="http://schemas.openxmlformats.org/drawingml/2006/picture">
+                <pic:pic xmlns:pic="http://schemas.openxmlformats.org/drawingml/2006/picture">
+                  <pic:nvPicPr>
+                    <pic:cNvPr id="0" name=""/>
+                    <pic:cNvPicPr/>
+                  </pic:nvPicPr>
+                  <pic:blipFill>
+                    <a:blip r:embed="rId10"/>
+                    <a:stretch>
+                      <a:fillRect/>
+                    </a:stretch>
+                  </pic:blipFill>
+                  <pic:spPr>
+                    <a:xfrm>
+                      <a:off x="0" y="0"/>
+                      <a:ext cx="4419600" cy="1638300"/>
+                    </a:xfrm>
+                    <a:prstGeom prst="rect">
+                      <a:avLst/>
+                    </a:prstGeom>
+                  </pic:spPr>
+                </pic:pic>
+              </a:graphicData>
+            </a:graphic>
+          </wp:inline>
+        </w:drawing>
+      </w:r>
+    </w:p>
+    <w:p>
+      <w:r>
+        <w:t>Resultados obtenidos (correctos):</w:t>
+      </w:r>
+    </w:p>
+    <w:p>
+      <w:r>
+        <w:rPr>
+          <w:noProof/>
+          <w:lang w:val="en-US" w:eastAsia="en-US"/>
+        </w:rPr>
+        <w:drawing>
+          <wp:inline distT="0" distB="0" distL="0" distR="0" wp14:anchorId="46570200" wp14:editId="4A967F43">
+            <wp:extent cx="3533775" cy="1847850"/>
+            <wp:effectExtent l="0" t="0" r="9525" b="0"/>
+            <wp:docPr id="7" name="Picture 7"/>
+            <wp:cNvGraphicFramePr>
+              <a:graphicFrameLocks xmlns:a="http://schemas.openxmlformats.org/drawingml/2006/main" noChangeAspect="1"/>
+            </wp:cNvGraphicFramePr>
+            <a:graphic xmlns:a="http://schemas.openxmlformats.org/drawingml/2006/main">
+              <a:graphicData uri="http://schemas.openxmlformats.org/drawingml/2006/picture">
+                <pic:pic xmlns:pic="http://schemas.openxmlformats.org/drawingml/2006/picture">
+                  <pic:nvPicPr>
+                    <pic:cNvPr id="0" name=""/>
+                    <pic:cNvPicPr/>
+                  </pic:nvPicPr>
+                  <pic:blipFill>
+                    <a:blip r:embed="rId11"/>
+                    <a:stretch>
+                      <a:fillRect/>
+                    </a:stretch>
+                  </pic:blipFill>
+                  <pic:spPr>
+                    <a:xfrm>
+                      <a:off x="0" y="0"/>
+                      <a:ext cx="3533775" cy="1847850"/>
+                    </a:xfrm>
+                    <a:prstGeom prst="rect">
+                      <a:avLst/>
+                    </a:prstGeom>
+                  </pic:spPr>
+                </pic:pic>
+              </a:graphicData>
+            </a:graphic>
+          </wp:inline>
+        </w:drawing>
+      </w:r>
+    </w:p>
+    <w:p>
+      <w:r>
+        <w:tab/>
+        <w:t>Los comentarios correctos son ignorados.</w:t>
+      </w:r>
+      <w:bookmarkStart w:id="0" w:name="_GoBack"/>
       <w:bookmarkEnd w:id="0"/>
     </w:p>
-    <w:p>
-      <w:pPr>
-        <w:jc w:val="both"/>
-      </w:pPr>
-    </w:p>
-    <w:p/>
-    <w:p/>
-    <w:p/>
     <w:p/>
     <w:p/>
     <w:p/>

</xml_diff>

<commit_message>
faltaba separador { }, arreglo tabs y espacios
</commit_message>
<xml_diff>
--- a/Documentacion.docx
+++ b/Documentacion.docx
@@ -1,6 +1,6 @@
 
 <file path=word/document.xml><?xml version="1.0" encoding="utf-8"?>
-<w:document xmlns:wpc="http://schemas.microsoft.com/office/word/2010/wordprocessingCanvas" xmlns:mc="http://schemas.openxmlformats.org/markup-compatibility/2006" xmlns:o="urn:schemas-microsoft-com:office:office" xmlns:r="http://schemas.openxmlformats.org/officeDocument/2006/relationships" xmlns:m="http://schemas.openxmlformats.org/officeDocument/2006/math" xmlns:v="urn:schemas-microsoft-com:vml" xmlns:wp14="http://schemas.microsoft.com/office/word/2010/wordprocessingDrawing" xmlns:wp="http://schemas.openxmlformats.org/drawingml/2006/wordprocessingDrawing" xmlns:w10="urn:schemas-microsoft-com:office:word" xmlns:w="http://schemas.openxmlformats.org/wordprocessingml/2006/main" xmlns:w14="http://schemas.microsoft.com/office/word/2010/wordml" xmlns:wpg="http://schemas.microsoft.com/office/word/2010/wordprocessingGroup" xmlns:wpi="http://schemas.microsoft.com/office/word/2010/wordprocessingInk" xmlns:wne="http://schemas.microsoft.com/office/word/2006/wordml" xmlns:wps="http://schemas.microsoft.com/office/word/2010/wordprocessingShape" mc:Ignorable="w14 wp14">
+<w:document xmlns:wpc="http://schemas.microsoft.com/office/word/2010/wordprocessingCanvas" xmlns:cx="http://schemas.microsoft.com/office/drawing/2014/chartex" xmlns:cx1="http://schemas.microsoft.com/office/drawing/2015/9/8/chartex" xmlns:mc="http://schemas.openxmlformats.org/markup-compatibility/2006" xmlns:o="urn:schemas-microsoft-com:office:office" xmlns:r="http://schemas.openxmlformats.org/officeDocument/2006/relationships" xmlns:m="http://schemas.openxmlformats.org/officeDocument/2006/math" xmlns:v="urn:schemas-microsoft-com:vml" xmlns:wp14="http://schemas.microsoft.com/office/word/2010/wordprocessingDrawing" xmlns:wp="http://schemas.openxmlformats.org/drawingml/2006/wordprocessingDrawing" xmlns:w10="urn:schemas-microsoft-com:office:word" xmlns:w="http://schemas.openxmlformats.org/wordprocessingml/2006/main" xmlns:w14="http://schemas.microsoft.com/office/word/2010/wordml" xmlns:w15="http://schemas.microsoft.com/office/word/2012/wordml" xmlns:w16se="http://schemas.microsoft.com/office/word/2015/wordml/symex" xmlns:wpg="http://schemas.microsoft.com/office/word/2010/wordprocessingGroup" xmlns:wpi="http://schemas.microsoft.com/office/word/2010/wordprocessingInk" xmlns:wne="http://schemas.microsoft.com/office/word/2006/wordml" xmlns:wps="http://schemas.microsoft.com/office/word/2010/wordprocessingShape" mc:Ignorable="w14 w15 w16se wp14">
   <w:body>
     <w:p>
       <w:pPr>
@@ -367,15 +367,7 @@
       </w:pPr>
       <w:r>
         <w:tab/>
-        <w:t xml:space="preserve">Se toman en cuenta las reglas de </w:t>
-      </w:r>
-      <w:proofErr w:type="spellStart"/>
-      <w:r>
-        <w:t>Python</w:t>
-      </w:r>
-      <w:proofErr w:type="spellEnd"/>
-      <w:r>
-        <w:t xml:space="preserve"> para la realización de este análisis de resultados.</w:t>
+        <w:t>Se toman en cuenta las reglas de Python para la realización de este análisis de resultados.</w:t>
       </w:r>
     </w:p>
     <w:tbl>
@@ -454,23 +446,7 @@
                 <w:rFonts w:cs="Arial"/>
                 <w:shd w:val="clear" w:color="auto" w:fill="FFFFFF"/>
               </w:rPr>
-              <w:t xml:space="preserve">Programa recibe código fuente escrito en </w:t>
-            </w:r>
-            <w:proofErr w:type="spellStart"/>
-            <w:r>
-              <w:rPr>
-                <w:rFonts w:cs="Arial"/>
-                <w:shd w:val="clear" w:color="auto" w:fill="FFFFFF"/>
-              </w:rPr>
-              <w:t>Python</w:t>
-            </w:r>
-            <w:proofErr w:type="spellEnd"/>
-            <w:r>
-              <w:rPr>
-                <w:rFonts w:cs="Arial"/>
-                <w:shd w:val="clear" w:color="auto" w:fill="FFFFFF"/>
-              </w:rPr>
-              <w:t xml:space="preserve"> y analiza el archivo.</w:t>
+              <w:t>Programa recibe código fuente escrito en Python y analiza el archivo.</w:t>
             </w:r>
           </w:p>
         </w:tc>
@@ -776,7 +752,23 @@
                 <w:rFonts w:cs="Arial"/>
                 <w:shd w:val="clear" w:color="auto" w:fill="FFFFFF"/>
               </w:rPr>
-              <w:t xml:space="preserve">Tokens de literales (strings, enteros, flotantes, </w:t>
+              <w:t>Tokens de literales (</w:t>
+            </w:r>
+            <w:proofErr w:type="spellStart"/>
+            <w:r>
+              <w:rPr>
+                <w:rFonts w:cs="Arial"/>
+                <w:shd w:val="clear" w:color="auto" w:fill="FFFFFF"/>
+              </w:rPr>
+              <w:t>strings</w:t>
+            </w:r>
+            <w:proofErr w:type="spellEnd"/>
+            <w:r>
+              <w:rPr>
+                <w:rFonts w:cs="Arial"/>
+                <w:shd w:val="clear" w:color="auto" w:fill="FFFFFF"/>
+              </w:rPr>
+              <w:t xml:space="preserve">, enteros, flotantes, </w:t>
             </w:r>
             <w:proofErr w:type="spellStart"/>
             <w:r>
@@ -978,23 +970,7 @@
                 <w:rFonts w:cs="Arial"/>
                 <w:shd w:val="clear" w:color="auto" w:fill="FFFFFF"/>
               </w:rPr>
-              <w:t xml:space="preserve">Números aceptados en cualquier formato de </w:t>
-            </w:r>
-            <w:proofErr w:type="spellStart"/>
-            <w:r>
-              <w:rPr>
-                <w:rFonts w:cs="Arial"/>
-                <w:shd w:val="clear" w:color="auto" w:fill="FFFFFF"/>
-              </w:rPr>
-              <w:t>Python</w:t>
-            </w:r>
-            <w:proofErr w:type="spellEnd"/>
-            <w:r>
-              <w:rPr>
-                <w:rFonts w:cs="Arial"/>
-                <w:shd w:val="clear" w:color="auto" w:fill="FFFFFF"/>
-              </w:rPr>
-              <w:t xml:space="preserve"> (binario, hexadecimal y octal).</w:t>
+              <w:t>Números aceptados en cualquier formato de Python (binario, hexadecimal y octal).</w:t>
             </w:r>
           </w:p>
         </w:tc>
@@ -1022,23 +998,7 @@
                 <w:rFonts w:cs="Arial"/>
                 <w:shd w:val="clear" w:color="auto" w:fill="FFFFFF"/>
               </w:rPr>
-              <w:t xml:space="preserve">: este objetivo es importante ya que se estará realizando un scanner lo más parecido posible al lenguaje </w:t>
-            </w:r>
-            <w:proofErr w:type="spellStart"/>
-            <w:r>
-              <w:rPr>
-                <w:rFonts w:cs="Arial"/>
-                <w:shd w:val="clear" w:color="auto" w:fill="FFFFFF"/>
-              </w:rPr>
-              <w:t>Python</w:t>
-            </w:r>
-            <w:proofErr w:type="spellEnd"/>
-            <w:r>
-              <w:rPr>
-                <w:rFonts w:cs="Arial"/>
-                <w:shd w:val="clear" w:color="auto" w:fill="FFFFFF"/>
-              </w:rPr>
-              <w:t xml:space="preserve"> real.</w:t>
+              <w:t>: este objetivo es importante ya que se estará realizando un scanner lo más parecido posible al lenguaje Python real.</w:t>
             </w:r>
           </w:p>
         </w:tc>
@@ -1275,7 +1235,7 @@
       <w:r>
         <w:rPr>
           <w:noProof/>
-          <w:lang w:val="en-US" w:eastAsia="en-US"/>
+          <w:lang w:val="es-ES" w:eastAsia="es-ES"/>
         </w:rPr>
         <w:drawing>
           <wp:anchor distT="0" distB="0" distL="114300" distR="114300" simplePos="0" relativeHeight="251658240" behindDoc="0" locked="0" layoutInCell="1" allowOverlap="1">
@@ -1301,7 +1261,7 @@
                     <pic:cNvPicPr/>
                   </pic:nvPicPr>
                   <pic:blipFill>
-                    <a:blip r:embed="rId6">
+                    <a:blip r:embed="rId5">
                       <a:extLst>
                         <a:ext uri="{28A0092B-C50C-407E-A947-70E740481C1C}">
                           <a14:useLocalDpi xmlns:a14="http://schemas.microsoft.com/office/drawing/2010/main" val="0"/>
@@ -1391,7 +1351,7 @@
       <w:r>
         <w:rPr>
           <w:noProof/>
-          <w:lang w:val="en-US" w:eastAsia="en-US"/>
+          <w:lang w:val="es-ES" w:eastAsia="es-ES"/>
         </w:rPr>
         <w:lastRenderedPageBreak/>
         <w:drawing>
@@ -1399,6 +1359,124 @@
             <wp:extent cx="3609975" cy="6086475"/>
             <wp:effectExtent l="0" t="0" r="9525" b="9525"/>
             <wp:docPr id="2" name="Picture 2"/>
+            <wp:cNvGraphicFramePr>
+              <a:graphicFrameLocks xmlns:a="http://schemas.openxmlformats.org/drawingml/2006/main" noChangeAspect="1"/>
+            </wp:cNvGraphicFramePr>
+            <a:graphic xmlns:a="http://schemas.openxmlformats.org/drawingml/2006/main">
+              <a:graphicData uri="http://schemas.openxmlformats.org/drawingml/2006/picture">
+                <pic:pic xmlns:pic="http://schemas.openxmlformats.org/drawingml/2006/picture">
+                  <pic:nvPicPr>
+                    <pic:cNvPr id="0" name=""/>
+                    <pic:cNvPicPr/>
+                  </pic:nvPicPr>
+                  <pic:blipFill>
+                    <a:blip r:embed="rId6"/>
+                    <a:stretch>
+                      <a:fillRect/>
+                    </a:stretch>
+                  </pic:blipFill>
+                  <pic:spPr>
+                    <a:xfrm>
+                      <a:off x="0" y="0"/>
+                      <a:ext cx="3609975" cy="6086475"/>
+                    </a:xfrm>
+                    <a:prstGeom prst="rect">
+                      <a:avLst/>
+                    </a:prstGeom>
+                  </pic:spPr>
+                </pic:pic>
+              </a:graphicData>
+            </a:graphic>
+          </wp:inline>
+        </w:drawing>
+      </w:r>
+    </w:p>
+    <w:p>
+      <w:pPr>
+        <w:jc w:val="both"/>
+        <w:rPr>
+          <w:b/>
+        </w:rPr>
+      </w:pPr>
+      <w:r>
+        <w:rPr>
+          <w:b/>
+        </w:rPr>
+        <w:t xml:space="preserve">Prueba </w:t>
+      </w:r>
+      <w:proofErr w:type="gramStart"/>
+      <w:r>
+        <w:rPr>
+          <w:b/>
+        </w:rPr>
+        <w:t>2 :</w:t>
+      </w:r>
+      <w:proofErr w:type="gramEnd"/>
+      <w:r>
+        <w:rPr>
+          <w:b/>
+        </w:rPr>
+        <w:t xml:space="preserve"> Tokens de palabras reservadas</w:t>
+      </w:r>
+    </w:p>
+    <w:p>
+      <w:pPr>
+        <w:jc w:val="both"/>
+      </w:pPr>
+      <w:r>
+        <w:t>Objetivo: cada palabra reservada en el lenguaje es analizado.</w:t>
+      </w:r>
+    </w:p>
+    <w:p>
+      <w:pPr>
+        <w:jc w:val="both"/>
+      </w:pPr>
+      <w:r>
+        <w:t>Resultados esperados: se espera el listado de tokens de operadores correctos Se ha de mencionar que anteriorm</w:t>
+      </w:r>
+      <w:r>
+        <w:t>ente se tenía un Token por cada palabra reservada, sin embargo ahora se agrupan en un solo token</w:t>
+      </w:r>
+      <w:r>
+        <w:t>. Esta es la primera prueba</w:t>
+      </w:r>
+      <w:r>
+        <w:t>.</w:t>
+      </w:r>
+    </w:p>
+    <w:p>
+      <w:pPr>
+        <w:jc w:val="both"/>
+      </w:pPr>
+      <w:r>
+        <w:t xml:space="preserve">Entrada: En el archivo </w:t>
+      </w:r>
+      <w:proofErr w:type="spellStart"/>
+      <w:r>
+        <w:t>Prueba.mypy</w:t>
+      </w:r>
+      <w:proofErr w:type="spellEnd"/>
+      <w:r>
+        <w:t xml:space="preserve"> se tiene el siguiente texto:</w:t>
+      </w:r>
+    </w:p>
+    <w:p>
+      <w:pPr>
+        <w:jc w:val="both"/>
+      </w:pPr>
+    </w:p>
+    <w:p>
+      <w:r>
+        <w:rPr>
+          <w:noProof/>
+          <w:lang w:val="es-ES" w:eastAsia="es-ES"/>
+        </w:rPr>
+        <w:lastRenderedPageBreak/>
+        <w:drawing>
+          <wp:inline distT="0" distB="0" distL="0" distR="0" wp14:anchorId="581D84A4" wp14:editId="7D921FDF">
+            <wp:extent cx="5943600" cy="709930"/>
+            <wp:effectExtent l="0" t="0" r="0" b="0"/>
+            <wp:docPr id="3" name="Picture 3"/>
             <wp:cNvGraphicFramePr>
               <a:graphicFrameLocks xmlns:a="http://schemas.openxmlformats.org/drawingml/2006/main" noChangeAspect="1"/>
             </wp:cNvGraphicFramePr>
@@ -1418,7 +1496,7 @@
                   <pic:spPr>
                     <a:xfrm>
                       <a:off x="0" y="0"/>
-                      <a:ext cx="3609975" cy="6086475"/>
+                      <a:ext cx="5943600" cy="709930"/>
                     </a:xfrm>
                     <a:prstGeom prst="rect">
                       <a:avLst/>
@@ -1432,97 +1510,27 @@
       </w:r>
     </w:p>
     <w:p>
-      <w:pPr>
-        <w:jc w:val="both"/>
-        <w:rPr>
-          <w:b/>
-        </w:rPr>
-      </w:pPr>
-      <w:r>
-        <w:rPr>
-          <w:b/>
-        </w:rPr>
-        <w:t xml:space="preserve">Prueba </w:t>
-      </w:r>
-      <w:proofErr w:type="gramStart"/>
-      <w:r>
-        <w:rPr>
-          <w:b/>
-        </w:rPr>
-        <w:t>2 :</w:t>
-      </w:r>
-      <w:proofErr w:type="gramEnd"/>
-      <w:r>
-        <w:rPr>
-          <w:b/>
-        </w:rPr>
-        <w:t xml:space="preserve"> Tokens de palabras reservadas</w:t>
-      </w:r>
-    </w:p>
-    <w:p>
-      <w:pPr>
-        <w:jc w:val="both"/>
-      </w:pPr>
-      <w:r>
-        <w:t xml:space="preserve">Objetivo: cada </w:t>
-      </w:r>
-      <w:r>
-        <w:t>palabra reservada</w:t>
-      </w:r>
-      <w:r>
-        <w:t xml:space="preserve"> en el lenguaje es analizado.</w:t>
-      </w:r>
-    </w:p>
-    <w:p>
-      <w:pPr>
-        <w:jc w:val="both"/>
-      </w:pPr>
-      <w:r>
-        <w:t>Resultados esperados: se espera el listado de tokens de operadores correctos Se ha de mencionar que anteriorm</w:t>
-      </w:r>
-      <w:r>
-        <w:t>ente se tenía un Token por cada palabra reservada, sin embargo ahora se agrupan en un solo token</w:t>
-      </w:r>
-      <w:r>
-        <w:t>. Esta es la primera prueba</w:t>
-      </w:r>
-      <w:r>
-        <w:t>.</w:t>
-      </w:r>
-    </w:p>
-    <w:p>
-      <w:pPr>
-        <w:jc w:val="both"/>
-      </w:pPr>
-      <w:r>
-        <w:t xml:space="preserve">Entrada: En el archivo </w:t>
-      </w:r>
-      <w:proofErr w:type="spellStart"/>
-      <w:r>
-        <w:t>Prueba.mypy</w:t>
-      </w:r>
-      <w:proofErr w:type="spellEnd"/>
-      <w:r>
-        <w:t xml:space="preserve"> se tiene el siguiente texto:</w:t>
-      </w:r>
-    </w:p>
-    <w:p>
-      <w:pPr>
-        <w:jc w:val="both"/>
-      </w:pPr>
+      <w:r>
+        <w:tab/>
+        <w:t>En la línea 3 se puso 2 palabras reservadas repetidas.</w:t>
+      </w:r>
+    </w:p>
+    <w:p>
+      <w:r>
+        <w:t>Resultados obtenidos (correctos):</w:t>
+      </w:r>
     </w:p>
     <w:p>
       <w:r>
         <w:rPr>
           <w:noProof/>
-          <w:lang w:val="en-US" w:eastAsia="en-US"/>
-        </w:rPr>
-        <w:lastRenderedPageBreak/>
+          <w:lang w:val="es-ES" w:eastAsia="es-ES"/>
+        </w:rPr>
         <w:drawing>
-          <wp:inline distT="0" distB="0" distL="0" distR="0" wp14:anchorId="581D84A4" wp14:editId="7D921FDF">
-            <wp:extent cx="5943600" cy="709930"/>
-            <wp:effectExtent l="0" t="0" r="0" b="0"/>
-            <wp:docPr id="3" name="Picture 3"/>
+          <wp:inline distT="0" distB="0" distL="0" distR="0" wp14:anchorId="2671E763" wp14:editId="2FE00600">
+            <wp:extent cx="3733800" cy="4886325"/>
+            <wp:effectExtent l="0" t="0" r="0" b="9525"/>
+            <wp:docPr id="4" name="Picture 4"/>
             <wp:cNvGraphicFramePr>
               <a:graphicFrameLocks xmlns:a="http://schemas.openxmlformats.org/drawingml/2006/main" noChangeAspect="1"/>
             </wp:cNvGraphicFramePr>
@@ -1542,7 +1550,7 @@
                   <pic:spPr>
                     <a:xfrm>
                       <a:off x="0" y="0"/>
-                      <a:ext cx="5943600" cy="709930"/>
+                      <a:ext cx="3733800" cy="4886325"/>
                     </a:xfrm>
                     <a:prstGeom prst="rect">
                       <a:avLst/>
@@ -1556,27 +1564,92 @@
       </w:r>
     </w:p>
     <w:p>
-      <w:r>
-        <w:tab/>
-        <w:t>En la línea 3 se puso 2 palabras reservadas repetidas.</w:t>
-      </w:r>
-    </w:p>
-    <w:p>
-      <w:r>
-        <w:t>Resultados obtenidos (correctos):</w:t>
+      <w:pPr>
+        <w:rPr>
+          <w:b/>
+        </w:rPr>
+      </w:pPr>
+      <w:r>
+        <w:rPr>
+          <w:b/>
+        </w:rPr>
+        <w:t xml:space="preserve">Prueba </w:t>
+      </w:r>
+      <w:proofErr w:type="gramStart"/>
+      <w:r>
+        <w:rPr>
+          <w:b/>
+        </w:rPr>
+        <w:t>3 :</w:t>
+      </w:r>
+      <w:proofErr w:type="gramEnd"/>
+      <w:r>
+        <w:rPr>
+          <w:b/>
+        </w:rPr>
+        <w:t xml:space="preserve"> Comentarios de línea y de bloque</w:t>
+      </w:r>
+    </w:p>
+    <w:p>
+      <w:pPr>
+        <w:jc w:val="both"/>
+      </w:pPr>
+      <w:r>
+        <w:t xml:space="preserve">Objetivo: comentarios son </w:t>
+      </w:r>
+      <w:proofErr w:type="spellStart"/>
+      <w:proofErr w:type="gramStart"/>
+      <w:r>
+        <w:t>prbados</w:t>
+      </w:r>
+      <w:proofErr w:type="spellEnd"/>
+      <w:r>
+        <w:t>..</w:t>
+      </w:r>
+      <w:proofErr w:type="gramEnd"/>
+    </w:p>
+    <w:p>
+      <w:pPr>
+        <w:jc w:val="both"/>
+      </w:pPr>
+      <w:r>
+        <w:t xml:space="preserve">Resultados esperados: </w:t>
+      </w:r>
+      <w:r>
+        <w:t>Se deben ignorar. Si un comentario de bloque no se cierra y se llega al final del archivo, es considerado un error. Se deben listar los tokens y errores correctamente</w:t>
+      </w:r>
+      <w:r>
+        <w:t>. Esta es la primera prueba.</w:t>
+      </w:r>
+    </w:p>
+    <w:p>
+      <w:pPr>
+        <w:jc w:val="both"/>
+      </w:pPr>
+      <w:r>
+        <w:lastRenderedPageBreak/>
+        <w:t xml:space="preserve">Entrada: En el archivo </w:t>
+      </w:r>
+      <w:proofErr w:type="spellStart"/>
+      <w:r>
+        <w:t>Prueba.mypy</w:t>
+      </w:r>
+      <w:proofErr w:type="spellEnd"/>
+      <w:r>
+        <w:t xml:space="preserve"> se tiene el siguiente texto:</w:t>
       </w:r>
     </w:p>
     <w:p>
       <w:r>
         <w:rPr>
           <w:noProof/>
-          <w:lang w:val="en-US" w:eastAsia="en-US"/>
+          <w:lang w:val="es-ES" w:eastAsia="es-ES"/>
         </w:rPr>
         <w:drawing>
-          <wp:inline distT="0" distB="0" distL="0" distR="0" wp14:anchorId="2671E763" wp14:editId="2FE00600">
-            <wp:extent cx="3733800" cy="4886325"/>
-            <wp:effectExtent l="0" t="0" r="0" b="9525"/>
-            <wp:docPr id="4" name="Picture 4"/>
+          <wp:inline distT="0" distB="0" distL="0" distR="0" wp14:anchorId="4D85423E" wp14:editId="0C4B2629">
+            <wp:extent cx="4419600" cy="1638300"/>
+            <wp:effectExtent l="0" t="0" r="0" b="0"/>
+            <wp:docPr id="6" name="Picture 6"/>
             <wp:cNvGraphicFramePr>
               <a:graphicFrameLocks xmlns:a="http://schemas.openxmlformats.org/drawingml/2006/main" noChangeAspect="1"/>
             </wp:cNvGraphicFramePr>
@@ -1596,7 +1669,7 @@
                   <pic:spPr>
                     <a:xfrm>
                       <a:off x="0" y="0"/>
-                      <a:ext cx="3733800" cy="4886325"/>
+                      <a:ext cx="4419600" cy="1638300"/>
                     </a:xfrm>
                     <a:prstGeom prst="rect">
                       <a:avLst/>
@@ -1610,98 +1683,21 @@
       </w:r>
     </w:p>
     <w:p>
-      <w:pPr>
-        <w:rPr>
-          <w:b/>
-        </w:rPr>
-      </w:pPr>
-      <w:r>
-        <w:rPr>
-          <w:b/>
-        </w:rPr>
-        <w:t xml:space="preserve">Prueba </w:t>
-      </w:r>
-      <w:proofErr w:type="gramStart"/>
-      <w:r>
-        <w:rPr>
-          <w:b/>
-        </w:rPr>
-        <w:t>3 :</w:t>
-      </w:r>
-      <w:proofErr w:type="gramEnd"/>
-      <w:r>
-        <w:rPr>
-          <w:b/>
-        </w:rPr>
-        <w:t xml:space="preserve"> Comentarios de línea y de bloque</w:t>
-      </w:r>
-    </w:p>
-    <w:p>
-      <w:pPr>
-        <w:jc w:val="both"/>
-      </w:pPr>
-      <w:r>
-        <w:t xml:space="preserve">Objetivo: </w:t>
-      </w:r>
-      <w:r>
-        <w:t xml:space="preserve">comentarios son </w:t>
-      </w:r>
-      <w:proofErr w:type="spellStart"/>
-      <w:r>
-        <w:t>prbados</w:t>
-      </w:r>
-      <w:proofErr w:type="spellEnd"/>
-      <w:proofErr w:type="gramStart"/>
-      <w:r>
-        <w:t>..</w:t>
-      </w:r>
-      <w:proofErr w:type="gramEnd"/>
-    </w:p>
-    <w:p>
-      <w:pPr>
-        <w:jc w:val="both"/>
-      </w:pPr>
-      <w:r>
-        <w:t xml:space="preserve">Resultados esperados: </w:t>
-      </w:r>
-      <w:r>
-        <w:t>Se deben ignorar. Si un comentario de bloque no se cierra y se llega al final del archivo, es considerado un error</w:t>
-      </w:r>
-      <w:r>
-        <w:t>. Se deben listar los tokens y errores correctamente</w:t>
-      </w:r>
-      <w:r>
-        <w:t>. Esta es la primera prueba.</w:t>
-      </w:r>
-    </w:p>
-    <w:p>
-      <w:pPr>
-        <w:jc w:val="both"/>
-      </w:pPr>
-      <w:r>
-        <w:lastRenderedPageBreak/>
-        <w:t xml:space="preserve">Entrada: En el archivo </w:t>
-      </w:r>
-      <w:proofErr w:type="spellStart"/>
-      <w:r>
-        <w:t>Prueba.mypy</w:t>
-      </w:r>
-      <w:proofErr w:type="spellEnd"/>
-      <w:r>
-        <w:t xml:space="preserve"> se tiene el siguiente texto:</w:t>
+      <w:r>
+        <w:t>Resultados obtenidos (correctos):</w:t>
       </w:r>
     </w:p>
     <w:p>
       <w:r>
         <w:rPr>
           <w:noProof/>
-          <w:lang w:val="en-US" w:eastAsia="en-US"/>
+          <w:lang w:val="es-ES" w:eastAsia="es-ES"/>
         </w:rPr>
         <w:drawing>
-          <wp:inline distT="0" distB="0" distL="0" distR="0" wp14:anchorId="4D85423E" wp14:editId="0C4B2629">
-            <wp:extent cx="4419600" cy="1638300"/>
-            <wp:effectExtent l="0" t="0" r="0" b="0"/>
-            <wp:docPr id="6" name="Picture 6"/>
+          <wp:inline distT="0" distB="0" distL="0" distR="0" wp14:anchorId="46570200" wp14:editId="4A967F43">
+            <wp:extent cx="3533775" cy="1847850"/>
+            <wp:effectExtent l="0" t="0" r="9525" b="0"/>
+            <wp:docPr id="7" name="Picture 7"/>
             <wp:cNvGraphicFramePr>
               <a:graphicFrameLocks xmlns:a="http://schemas.openxmlformats.org/drawingml/2006/main" noChangeAspect="1"/>
             </wp:cNvGraphicFramePr>
@@ -1721,54 +1717,6 @@
                   <pic:spPr>
                     <a:xfrm>
                       <a:off x="0" y="0"/>
-                      <a:ext cx="4419600" cy="1638300"/>
-                    </a:xfrm>
-                    <a:prstGeom prst="rect">
-                      <a:avLst/>
-                    </a:prstGeom>
-                  </pic:spPr>
-                </pic:pic>
-              </a:graphicData>
-            </a:graphic>
-          </wp:inline>
-        </w:drawing>
-      </w:r>
-    </w:p>
-    <w:p>
-      <w:r>
-        <w:t>Resultados obtenidos (correctos):</w:t>
-      </w:r>
-    </w:p>
-    <w:p>
-      <w:r>
-        <w:rPr>
-          <w:noProof/>
-          <w:lang w:val="en-US" w:eastAsia="en-US"/>
-        </w:rPr>
-        <w:drawing>
-          <wp:inline distT="0" distB="0" distL="0" distR="0" wp14:anchorId="46570200" wp14:editId="4A967F43">
-            <wp:extent cx="3533775" cy="1847850"/>
-            <wp:effectExtent l="0" t="0" r="9525" b="0"/>
-            <wp:docPr id="7" name="Picture 7"/>
-            <wp:cNvGraphicFramePr>
-              <a:graphicFrameLocks xmlns:a="http://schemas.openxmlformats.org/drawingml/2006/main" noChangeAspect="1"/>
-            </wp:cNvGraphicFramePr>
-            <a:graphic xmlns:a="http://schemas.openxmlformats.org/drawingml/2006/main">
-              <a:graphicData uri="http://schemas.openxmlformats.org/drawingml/2006/picture">
-                <pic:pic xmlns:pic="http://schemas.openxmlformats.org/drawingml/2006/picture">
-                  <pic:nvPicPr>
-                    <pic:cNvPr id="0" name=""/>
-                    <pic:cNvPicPr/>
-                  </pic:nvPicPr>
-                  <pic:blipFill>
-                    <a:blip r:embed="rId11"/>
-                    <a:stretch>
-                      <a:fillRect/>
-                    </a:stretch>
-                  </pic:blipFill>
-                  <pic:spPr>
-                    <a:xfrm>
-                      <a:off x="0" y="0"/>
                       <a:ext cx="3533775" cy="1847850"/>
                     </a:xfrm>
                     <a:prstGeom prst="rect">
@@ -1787,15 +1735,531 @@
         <w:tab/>
         <w:t>Los comentarios correctos son ignorados.</w:t>
       </w:r>
+    </w:p>
+    <w:p>
+      <w:pPr>
+        <w:rPr>
+          <w:b/>
+        </w:rPr>
+      </w:pPr>
+      <w:r>
+        <w:rPr>
+          <w:b/>
+        </w:rPr>
+        <w:t>Prueba 4</w:t>
+      </w:r>
+      <w:r>
+        <w:rPr>
+          <w:b/>
+        </w:rPr>
+        <w:t xml:space="preserve">: </w:t>
+      </w:r>
+      <w:r>
+        <w:rPr>
+          <w:b/>
+        </w:rPr>
+        <w:t>Código exhaustivo</w:t>
+      </w:r>
+    </w:p>
+    <w:p>
+      <w:r>
+        <w:t xml:space="preserve">Objetivo: </w:t>
+      </w:r>
+      <w:r>
+        <w:t xml:space="preserve">probar el </w:t>
+      </w:r>
+      <w:proofErr w:type="spellStart"/>
+      <w:r>
+        <w:t>lexer</w:t>
+      </w:r>
+      <w:proofErr w:type="spellEnd"/>
+      <w:r>
+        <w:t xml:space="preserve"> en un código verdadero</w:t>
+      </w:r>
+    </w:p>
+    <w:p>
+      <w:r>
+        <w:t>Se prueba código de 592 líneas, trozo relevante:</w:t>
+      </w:r>
+    </w:p>
+    <w:p>
+      <w:pPr>
+        <w:rPr>
+          <w:b/>
+        </w:rPr>
+      </w:pPr>
+      <w:r>
+        <w:rPr>
+          <w:noProof/>
+          <w:lang w:val="es-ES" w:eastAsia="es-ES"/>
+        </w:rPr>
+        <w:drawing>
+          <wp:anchor distT="0" distB="0" distL="114300" distR="114300" simplePos="0" relativeHeight="251658240" behindDoc="0" locked="0" layoutInCell="1" allowOverlap="1" wp14:anchorId="052CE45F" wp14:editId="2641C783">
+            <wp:simplePos x="0" y="0"/>
+            <wp:positionH relativeFrom="column">
+              <wp:posOffset>0</wp:posOffset>
+            </wp:positionH>
+            <wp:positionV relativeFrom="paragraph">
+              <wp:posOffset>62230</wp:posOffset>
+            </wp:positionV>
+            <wp:extent cx="4244975" cy="2974975"/>
+            <wp:effectExtent l="0" t="0" r="3175" b="0"/>
+            <wp:wrapSquare wrapText="bothSides"/>
+            <wp:docPr id="5" name="Picture 5"/>
+            <wp:cNvGraphicFramePr>
+              <a:graphicFrameLocks xmlns:a="http://schemas.openxmlformats.org/drawingml/2006/main" noChangeAspect="1"/>
+            </wp:cNvGraphicFramePr>
+            <a:graphic xmlns:a="http://schemas.openxmlformats.org/drawingml/2006/main">
+              <a:graphicData uri="http://schemas.openxmlformats.org/drawingml/2006/picture">
+                <pic:pic xmlns:pic="http://schemas.openxmlformats.org/drawingml/2006/picture">
+                  <pic:nvPicPr>
+                    <pic:cNvPr id="1" name=""/>
+                    <pic:cNvPicPr/>
+                  </pic:nvPicPr>
+                  <pic:blipFill>
+                    <a:blip r:embed="rId11">
+                      <a:extLst>
+                        <a:ext uri="{28A0092B-C50C-407E-A947-70E740481C1C}">
+                          <a14:useLocalDpi xmlns:a14="http://schemas.microsoft.com/office/drawing/2010/main" val="0"/>
+                        </a:ext>
+                      </a:extLst>
+                    </a:blip>
+                    <a:stretch>
+                      <a:fillRect/>
+                    </a:stretch>
+                  </pic:blipFill>
+                  <pic:spPr>
+                    <a:xfrm>
+                      <a:off x="0" y="0"/>
+                      <a:ext cx="4244975" cy="2974975"/>
+                    </a:xfrm>
+                    <a:prstGeom prst="rect">
+                      <a:avLst/>
+                    </a:prstGeom>
+                  </pic:spPr>
+                </pic:pic>
+              </a:graphicData>
+            </a:graphic>
+            <wp14:sizeRelH relativeFrom="margin">
+              <wp14:pctWidth>0</wp14:pctWidth>
+            </wp14:sizeRelH>
+            <wp14:sizeRelV relativeFrom="margin">
+              <wp14:pctHeight>0</wp14:pctHeight>
+            </wp14:sizeRelV>
+          </wp:anchor>
+        </w:drawing>
+      </w:r>
+    </w:p>
+    <w:p/>
+    <w:p/>
+    <w:p/>
+    <w:p/>
+    <w:p/>
+    <w:p/>
+    <w:p>
+      <w:r>
+        <w:lastRenderedPageBreak/>
+        <w:t>Resultados obtenidos (Incorrectos):</w:t>
+      </w:r>
+    </w:p>
+    <w:p>
+      <w:r>
+        <w:rPr>
+          <w:noProof/>
+          <w:lang w:val="es-ES" w:eastAsia="es-ES"/>
+        </w:rPr>
+        <w:drawing>
+          <wp:inline distT="0" distB="0" distL="0" distR="0" wp14:anchorId="5EC2C2F4" wp14:editId="49D4784B">
+            <wp:extent cx="3124200" cy="1781175"/>
+            <wp:effectExtent l="0" t="0" r="0" b="9525"/>
+            <wp:docPr id="8" name="Picture 8"/>
+            <wp:cNvGraphicFramePr>
+              <a:graphicFrameLocks xmlns:a="http://schemas.openxmlformats.org/drawingml/2006/main" noChangeAspect="1"/>
+            </wp:cNvGraphicFramePr>
+            <a:graphic xmlns:a="http://schemas.openxmlformats.org/drawingml/2006/main">
+              <a:graphicData uri="http://schemas.openxmlformats.org/drawingml/2006/picture">
+                <pic:pic xmlns:pic="http://schemas.openxmlformats.org/drawingml/2006/picture">
+                  <pic:nvPicPr>
+                    <pic:cNvPr id="1" name=""/>
+                    <pic:cNvPicPr/>
+                  </pic:nvPicPr>
+                  <pic:blipFill>
+                    <a:blip r:embed="rId12"/>
+                    <a:stretch>
+                      <a:fillRect/>
+                    </a:stretch>
+                  </pic:blipFill>
+                  <pic:spPr>
+                    <a:xfrm>
+                      <a:off x="0" y="0"/>
+                      <a:ext cx="3124200" cy="1781175"/>
+                    </a:xfrm>
+                    <a:prstGeom prst="rect">
+                      <a:avLst/>
+                    </a:prstGeom>
+                  </pic:spPr>
+                </pic:pic>
+              </a:graphicData>
+            </a:graphic>
+          </wp:inline>
+        </w:drawing>
+      </w:r>
+    </w:p>
+    <w:p>
+      <w:r>
+        <w:t xml:space="preserve">Los errores en la línea 290 no deberían dar error, los demás son problemas de </w:t>
+      </w:r>
+      <w:proofErr w:type="spellStart"/>
+      <w:r>
+        <w:t>ñ’s</w:t>
+      </w:r>
+      <w:proofErr w:type="spellEnd"/>
+      <w:r>
+        <w:t xml:space="preserve"> y todo lo demás sale correcto.</w:t>
+      </w:r>
+    </w:p>
+    <w:p>
+      <w:r>
+        <w:t xml:space="preserve">Resultados obtenidos tras la </w:t>
+      </w:r>
+      <w:proofErr w:type="spellStart"/>
+      <w:r>
+        <w:t>correcion</w:t>
+      </w:r>
+      <w:proofErr w:type="spellEnd"/>
+      <w:r>
+        <w:t>:</w:t>
+      </w:r>
+    </w:p>
+    <w:p>
+      <w:r>
+        <w:rPr>
+          <w:noProof/>
+          <w:lang w:val="es-ES" w:eastAsia="es-ES"/>
+        </w:rPr>
+        <w:drawing>
+          <wp:inline distT="0" distB="0" distL="0" distR="0" wp14:anchorId="7500ADFF" wp14:editId="0318AA61">
+            <wp:extent cx="5715000" cy="1752600"/>
+            <wp:effectExtent l="0" t="0" r="0" b="0"/>
+            <wp:docPr id="9" name="Picture 9"/>
+            <wp:cNvGraphicFramePr>
+              <a:graphicFrameLocks xmlns:a="http://schemas.openxmlformats.org/drawingml/2006/main" noChangeAspect="1"/>
+            </wp:cNvGraphicFramePr>
+            <a:graphic xmlns:a="http://schemas.openxmlformats.org/drawingml/2006/main">
+              <a:graphicData uri="http://schemas.openxmlformats.org/drawingml/2006/picture">
+                <pic:pic xmlns:pic="http://schemas.openxmlformats.org/drawingml/2006/picture">
+                  <pic:nvPicPr>
+                    <pic:cNvPr id="1" name=""/>
+                    <pic:cNvPicPr/>
+                  </pic:nvPicPr>
+                  <pic:blipFill>
+                    <a:blip r:embed="rId13"/>
+                    <a:stretch>
+                      <a:fillRect/>
+                    </a:stretch>
+                  </pic:blipFill>
+                  <pic:spPr>
+                    <a:xfrm>
+                      <a:off x="0" y="0"/>
+                      <a:ext cx="5715000" cy="1752600"/>
+                    </a:xfrm>
+                    <a:prstGeom prst="rect">
+                      <a:avLst/>
+                    </a:prstGeom>
+                  </pic:spPr>
+                </pic:pic>
+              </a:graphicData>
+            </a:graphic>
+          </wp:inline>
+        </w:drawing>
+      </w:r>
+    </w:p>
+    <w:p>
+      <w:pPr>
+        <w:rPr>
+          <w:b/>
+        </w:rPr>
+      </w:pPr>
+      <w:r>
+        <w:rPr>
+          <w:b/>
+        </w:rPr>
+        <w:t>Prueba 5</w:t>
+      </w:r>
+      <w:r>
+        <w:rPr>
+          <w:b/>
+        </w:rPr>
+        <w:t xml:space="preserve">: </w:t>
+      </w:r>
+      <w:proofErr w:type="spellStart"/>
+      <w:r>
+        <w:rPr>
+          <w:b/>
+        </w:rPr>
+        <w:t>Strings</w:t>
+      </w:r>
+      <w:proofErr w:type="spellEnd"/>
+      <w:r>
+        <w:rPr>
+          <w:b/>
+        </w:rPr>
+        <w:t xml:space="preserve"> y </w:t>
+      </w:r>
+      <w:proofErr w:type="spellStart"/>
+      <w:r>
+        <w:rPr>
+          <w:b/>
+        </w:rPr>
+        <w:t>Chars</w:t>
+      </w:r>
+      <w:proofErr w:type="spellEnd"/>
+    </w:p>
+    <w:p>
+      <w:r>
+        <w:t xml:space="preserve">Objetivo: </w:t>
+      </w:r>
+      <w:r>
+        <w:t xml:space="preserve">probar </w:t>
+      </w:r>
+      <w:r>
+        <w:t xml:space="preserve">errores y reconocimiento de </w:t>
+      </w:r>
+      <w:proofErr w:type="spellStart"/>
+      <w:r>
+        <w:t>strings</w:t>
+      </w:r>
+      <w:proofErr w:type="spellEnd"/>
+      <w:r>
+        <w:t xml:space="preserve"> y </w:t>
+      </w:r>
+      <w:proofErr w:type="spellStart"/>
+      <w:r>
+        <w:t>chars</w:t>
+      </w:r>
+      <w:proofErr w:type="spellEnd"/>
+    </w:p>
+    <w:p>
+      <w:r>
+        <w:t>Se prueba código de 592 líneas, trozo relevante:</w:t>
+      </w:r>
+    </w:p>
+    <w:p>
+      <w:r>
+        <w:rPr>
+          <w:noProof/>
+          <w:lang w:val="es-ES" w:eastAsia="es-ES"/>
+        </w:rPr>
+        <w:drawing>
+          <wp:inline distT="0" distB="0" distL="0" distR="0" wp14:anchorId="64249E4A" wp14:editId="0C062733">
+            <wp:extent cx="2076450" cy="1676400"/>
+            <wp:effectExtent l="0" t="0" r="0" b="0"/>
+            <wp:docPr id="10" name="Picture 10"/>
+            <wp:cNvGraphicFramePr>
+              <a:graphicFrameLocks xmlns:a="http://schemas.openxmlformats.org/drawingml/2006/main" noChangeAspect="1"/>
+            </wp:cNvGraphicFramePr>
+            <a:graphic xmlns:a="http://schemas.openxmlformats.org/drawingml/2006/main">
+              <a:graphicData uri="http://schemas.openxmlformats.org/drawingml/2006/picture">
+                <pic:pic xmlns:pic="http://schemas.openxmlformats.org/drawingml/2006/picture">
+                  <pic:nvPicPr>
+                    <pic:cNvPr id="1" name=""/>
+                    <pic:cNvPicPr/>
+                  </pic:nvPicPr>
+                  <pic:blipFill>
+                    <a:blip r:embed="rId14"/>
+                    <a:stretch>
+                      <a:fillRect/>
+                    </a:stretch>
+                  </pic:blipFill>
+                  <pic:spPr>
+                    <a:xfrm>
+                      <a:off x="0" y="0"/>
+                      <a:ext cx="2076450" cy="1676400"/>
+                    </a:xfrm>
+                    <a:prstGeom prst="rect">
+                      <a:avLst/>
+                    </a:prstGeom>
+                  </pic:spPr>
+                </pic:pic>
+              </a:graphicData>
+            </a:graphic>
+          </wp:inline>
+        </w:drawing>
+      </w:r>
+    </w:p>
+    <w:p>
+      <w:r>
+        <w:t>Resultados obtenidos (Incorrectos):</w:t>
+      </w:r>
+    </w:p>
+    <w:p>
+      <w:r>
+        <w:rPr>
+          <w:noProof/>
+          <w:lang w:val="es-ES" w:eastAsia="es-ES"/>
+        </w:rPr>
+        <w:lastRenderedPageBreak/>
+        <w:drawing>
+          <wp:inline distT="0" distB="0" distL="0" distR="0" wp14:anchorId="5A396C90" wp14:editId="3C3632CC">
+            <wp:extent cx="3705225" cy="1828800"/>
+            <wp:effectExtent l="0" t="0" r="9525" b="0"/>
+            <wp:docPr id="11" name="Picture 11"/>
+            <wp:cNvGraphicFramePr>
+              <a:graphicFrameLocks xmlns:a="http://schemas.openxmlformats.org/drawingml/2006/main" noChangeAspect="1"/>
+            </wp:cNvGraphicFramePr>
+            <a:graphic xmlns:a="http://schemas.openxmlformats.org/drawingml/2006/main">
+              <a:graphicData uri="http://schemas.openxmlformats.org/drawingml/2006/picture">
+                <pic:pic xmlns:pic="http://schemas.openxmlformats.org/drawingml/2006/picture">
+                  <pic:nvPicPr>
+                    <pic:cNvPr id="1" name=""/>
+                    <pic:cNvPicPr/>
+                  </pic:nvPicPr>
+                  <pic:blipFill>
+                    <a:blip r:embed="rId15"/>
+                    <a:stretch>
+                      <a:fillRect/>
+                    </a:stretch>
+                  </pic:blipFill>
+                  <pic:spPr>
+                    <a:xfrm>
+                      <a:off x="0" y="0"/>
+                      <a:ext cx="3705225" cy="1828800"/>
+                    </a:xfrm>
+                    <a:prstGeom prst="rect">
+                      <a:avLst/>
+                    </a:prstGeom>
+                  </pic:spPr>
+                </pic:pic>
+              </a:graphicData>
+            </a:graphic>
+          </wp:inline>
+        </w:drawing>
+      </w:r>
+    </w:p>
+    <w:p>
+      <w:r>
+        <w:t xml:space="preserve">No </w:t>
+      </w:r>
+      <w:proofErr w:type="spellStart"/>
+      <w:r>
+        <w:t>reconce</w:t>
+      </w:r>
+      <w:proofErr w:type="spellEnd"/>
+      <w:r>
+        <w:t xml:space="preserve"> </w:t>
+      </w:r>
+      <w:proofErr w:type="spellStart"/>
+      <w:r>
+        <w:t>tabs</w:t>
+      </w:r>
+      <w:proofErr w:type="spellEnd"/>
+      <w:r>
+        <w:t xml:space="preserve"> normales y espacios en </w:t>
+      </w:r>
+      <w:proofErr w:type="spellStart"/>
+      <w:r>
+        <w:t>strings</w:t>
+      </w:r>
+      <w:proofErr w:type="spellEnd"/>
+      <w:r>
+        <w:t xml:space="preserve">, los errores de la línea 6 no deberían aparecer, los otros si tienen sentido ya que están malos. Acepto todos los otros </w:t>
+      </w:r>
+      <w:proofErr w:type="spellStart"/>
+      <w:r>
+        <w:t>strings</w:t>
+      </w:r>
+      <w:proofErr w:type="spellEnd"/>
+      <w:r>
+        <w:t xml:space="preserve"> y </w:t>
+      </w:r>
+      <w:proofErr w:type="spellStart"/>
+      <w:r>
+        <w:t>chars</w:t>
+      </w:r>
+      <w:proofErr w:type="spellEnd"/>
+      <w:r>
+        <w:t xml:space="preserve"> correctamente. </w:t>
+      </w:r>
+    </w:p>
+    <w:p>
+      <w:r>
+        <w:t xml:space="preserve">Resultados obtenidos tras la </w:t>
+      </w:r>
+      <w:proofErr w:type="spellStart"/>
+      <w:r>
+        <w:t>correcion</w:t>
+      </w:r>
+      <w:proofErr w:type="spellEnd"/>
+      <w:r>
+        <w:t>:</w:t>
+      </w:r>
+    </w:p>
+    <w:p>
+      <w:r>
+        <w:rPr>
+          <w:noProof/>
+          <w:lang w:val="es-ES" w:eastAsia="es-ES"/>
+        </w:rPr>
+        <w:drawing>
+          <wp:inline distT="0" distB="0" distL="0" distR="0" wp14:anchorId="2AA8A696" wp14:editId="45A30505">
+            <wp:extent cx="4238625" cy="1524000"/>
+            <wp:effectExtent l="0" t="0" r="9525" b="0"/>
+            <wp:docPr id="12" name="Picture 12"/>
+            <wp:cNvGraphicFramePr>
+              <a:graphicFrameLocks xmlns:a="http://schemas.openxmlformats.org/drawingml/2006/main" noChangeAspect="1"/>
+            </wp:cNvGraphicFramePr>
+            <a:graphic xmlns:a="http://schemas.openxmlformats.org/drawingml/2006/main">
+              <a:graphicData uri="http://schemas.openxmlformats.org/drawingml/2006/picture">
+                <pic:pic xmlns:pic="http://schemas.openxmlformats.org/drawingml/2006/picture">
+                  <pic:nvPicPr>
+                    <pic:cNvPr id="1" name=""/>
+                    <pic:cNvPicPr/>
+                  </pic:nvPicPr>
+                  <pic:blipFill>
+                    <a:blip r:embed="rId16"/>
+                    <a:stretch>
+                      <a:fillRect/>
+                    </a:stretch>
+                  </pic:blipFill>
+                  <pic:spPr>
+                    <a:xfrm>
+                      <a:off x="0" y="0"/>
+                      <a:ext cx="4238625" cy="1524000"/>
+                    </a:xfrm>
+                    <a:prstGeom prst="rect">
+                      <a:avLst/>
+                    </a:prstGeom>
+                  </pic:spPr>
+                </pic:pic>
+              </a:graphicData>
+            </a:graphic>
+          </wp:inline>
+        </w:drawing>
+      </w:r>
+    </w:p>
+    <w:p>
+      <w:r>
+        <w:t xml:space="preserve">Todo caso del </w:t>
+      </w:r>
+      <w:proofErr w:type="spellStart"/>
+      <w:r>
+        <w:t>string</w:t>
+      </w:r>
+      <w:proofErr w:type="spellEnd"/>
+      <w:r>
+        <w:t xml:space="preserve"> y </w:t>
+      </w:r>
+      <w:proofErr w:type="spellStart"/>
+      <w:r>
+        <w:t>char</w:t>
+      </w:r>
+      <w:proofErr w:type="spellEnd"/>
+      <w:r>
+        <w:t xml:space="preserve"> es cubierto.</w:t>
+      </w:r>
       <w:bookmarkStart w:id="0" w:name="_GoBack"/>
       <w:bookmarkEnd w:id="0"/>
     </w:p>
-    <w:p/>
-    <w:p/>
-    <w:p/>
-    <w:p/>
-    <w:p/>
-    <w:p/>
     <w:p/>
     <w:p/>
     <w:p/>
@@ -1835,8 +2299,8 @@
 </file>
 
 <file path=word/numbering.xml><?xml version="1.0" encoding="utf-8"?>
-<w:numbering xmlns:wpc="http://schemas.microsoft.com/office/word/2010/wordprocessingCanvas" xmlns:mc="http://schemas.openxmlformats.org/markup-compatibility/2006" xmlns:o="urn:schemas-microsoft-com:office:office" xmlns:r="http://schemas.openxmlformats.org/officeDocument/2006/relationships" xmlns:m="http://schemas.openxmlformats.org/officeDocument/2006/math" xmlns:v="urn:schemas-microsoft-com:vml" xmlns:wp14="http://schemas.microsoft.com/office/word/2010/wordprocessingDrawing" xmlns:wp="http://schemas.openxmlformats.org/drawingml/2006/wordprocessingDrawing" xmlns:w10="urn:schemas-microsoft-com:office:word" xmlns:w="http://schemas.openxmlformats.org/wordprocessingml/2006/main" xmlns:w14="http://schemas.microsoft.com/office/word/2010/wordml" xmlns:wpg="http://schemas.microsoft.com/office/word/2010/wordprocessingGroup" xmlns:wpi="http://schemas.microsoft.com/office/word/2010/wordprocessingInk" xmlns:wne="http://schemas.microsoft.com/office/word/2006/wordml" xmlns:wps="http://schemas.microsoft.com/office/word/2010/wordprocessingShape" mc:Ignorable="w14 wp14">
-  <w:abstractNum w:abstractNumId="0">
+<w:numbering xmlns:wpc="http://schemas.microsoft.com/office/word/2010/wordprocessingCanvas" xmlns:cx="http://schemas.microsoft.com/office/drawing/2014/chartex" xmlns:cx1="http://schemas.microsoft.com/office/drawing/2015/9/8/chartex" xmlns:mc="http://schemas.openxmlformats.org/markup-compatibility/2006" xmlns:o="urn:schemas-microsoft-com:office:office" xmlns:r="http://schemas.openxmlformats.org/officeDocument/2006/relationships" xmlns:m="http://schemas.openxmlformats.org/officeDocument/2006/math" xmlns:v="urn:schemas-microsoft-com:vml" xmlns:wp14="http://schemas.microsoft.com/office/word/2010/wordprocessingDrawing" xmlns:wp="http://schemas.openxmlformats.org/drawingml/2006/wordprocessingDrawing" xmlns:w10="urn:schemas-microsoft-com:office:word" xmlns:w="http://schemas.openxmlformats.org/wordprocessingml/2006/main" xmlns:w14="http://schemas.microsoft.com/office/word/2010/wordml" xmlns:w15="http://schemas.microsoft.com/office/word/2012/wordml" xmlns:w16se="http://schemas.microsoft.com/office/word/2015/wordml/symex" xmlns:wpg="http://schemas.microsoft.com/office/word/2010/wordprocessingGroup" xmlns:wpi="http://schemas.microsoft.com/office/word/2010/wordprocessingInk" xmlns:wne="http://schemas.microsoft.com/office/word/2006/wordml" xmlns:wps="http://schemas.microsoft.com/office/word/2010/wordprocessingShape" mc:Ignorable="w14 w15 w16se wp14">
+  <w:abstractNum w:abstractNumId="0" w15:restartNumberingAfterBreak="0">
     <w:nsid w:val="3F1B30E2"/>
     <w:multiLevelType w:val="hybridMultilevel"/>
     <w:tmpl w:val="1F5A3DA2"/>
@@ -1956,7 +2420,7 @@
 </file>
 
 <file path=word/styles.xml><?xml version="1.0" encoding="utf-8"?>
-<w:styles xmlns:mc="http://schemas.openxmlformats.org/markup-compatibility/2006" xmlns:r="http://schemas.openxmlformats.org/officeDocument/2006/relationships" xmlns:w="http://schemas.openxmlformats.org/wordprocessingml/2006/main" xmlns:w14="http://schemas.microsoft.com/office/word/2010/wordml" mc:Ignorable="w14">
+<w:styles xmlns:mc="http://schemas.openxmlformats.org/markup-compatibility/2006" xmlns:r="http://schemas.openxmlformats.org/officeDocument/2006/relationships" xmlns:w="http://schemas.openxmlformats.org/wordprocessingml/2006/main" xmlns:w14="http://schemas.microsoft.com/office/word/2010/wordml" xmlns:w15="http://schemas.microsoft.com/office/word/2012/wordml" xmlns:w16se="http://schemas.microsoft.com/office/word/2015/wordml/symex" mc:Ignorable="w14 w15 w16se">
   <w:docDefaults>
     <w:rPrDefault>
       <w:rPr>
@@ -1972,144 +2436,378 @@
       </w:pPr>
     </w:pPrDefault>
   </w:docDefaults>
-  <w:latentStyles w:defLockedState="0" w:defUIPriority="99" w:defSemiHidden="1" w:defUnhideWhenUsed="1" w:defQFormat="0" w:count="267">
-    <w:lsdException w:name="Normal" w:semiHidden="0" w:uiPriority="0" w:unhideWhenUsed="0" w:qFormat="1"/>
-    <w:lsdException w:name="heading 1" w:semiHidden="0" w:uiPriority="9" w:unhideWhenUsed="0" w:qFormat="1"/>
-    <w:lsdException w:name="heading 2" w:uiPriority="9" w:qFormat="1"/>
-    <w:lsdException w:name="heading 3" w:uiPriority="9" w:qFormat="1"/>
-    <w:lsdException w:name="heading 4" w:uiPriority="9" w:qFormat="1"/>
-    <w:lsdException w:name="heading 5" w:uiPriority="9" w:qFormat="1"/>
-    <w:lsdException w:name="heading 6" w:uiPriority="9" w:qFormat="1"/>
-    <w:lsdException w:name="heading 7" w:uiPriority="9" w:qFormat="1"/>
-    <w:lsdException w:name="heading 8" w:uiPriority="9" w:qFormat="1"/>
-    <w:lsdException w:name="heading 9" w:uiPriority="9" w:qFormat="1"/>
-    <w:lsdException w:name="toc 1" w:uiPriority="39"/>
-    <w:lsdException w:name="toc 2" w:uiPriority="39"/>
-    <w:lsdException w:name="toc 3" w:uiPriority="39"/>
-    <w:lsdException w:name="toc 4" w:uiPriority="39"/>
-    <w:lsdException w:name="toc 5" w:uiPriority="39"/>
-    <w:lsdException w:name="toc 6" w:uiPriority="39"/>
-    <w:lsdException w:name="toc 7" w:uiPriority="39"/>
-    <w:lsdException w:name="toc 8" w:uiPriority="39"/>
-    <w:lsdException w:name="toc 9" w:uiPriority="39"/>
-    <w:lsdException w:name="caption" w:uiPriority="35" w:qFormat="1"/>
-    <w:lsdException w:name="Title" w:semiHidden="0" w:uiPriority="10" w:unhideWhenUsed="0" w:qFormat="1"/>
-    <w:lsdException w:name="Default Paragraph Font" w:uiPriority="1"/>
-    <w:lsdException w:name="Subtitle" w:semiHidden="0" w:uiPriority="11" w:unhideWhenUsed="0" w:qFormat="1"/>
-    <w:lsdException w:name="Strong" w:semiHidden="0" w:uiPriority="22" w:unhideWhenUsed="0" w:qFormat="1"/>
-    <w:lsdException w:name="Emphasis" w:semiHidden="0" w:uiPriority="20" w:unhideWhenUsed="0" w:qFormat="1"/>
-    <w:lsdException w:name="Table Grid" w:semiHidden="0" w:uiPriority="59" w:unhideWhenUsed="0"/>
-    <w:lsdException w:name="Placeholder Text" w:unhideWhenUsed="0"/>
-    <w:lsdException w:name="No Spacing" w:semiHidden="0" w:uiPriority="1" w:unhideWhenUsed="0" w:qFormat="1"/>
-    <w:lsdException w:name="Light Shading" w:semiHidden="0" w:uiPriority="60" w:unhideWhenUsed="0"/>
-    <w:lsdException w:name="Light List" w:semiHidden="0" w:uiPriority="61" w:unhideWhenUsed="0"/>
-    <w:lsdException w:name="Light Grid" w:semiHidden="0" w:uiPriority="62" w:unhideWhenUsed="0"/>
-    <w:lsdException w:name="Medium Shading 1" w:semiHidden="0" w:uiPriority="63" w:unhideWhenUsed="0"/>
-    <w:lsdException w:name="Medium Shading 2" w:semiHidden="0" w:uiPriority="64" w:unhideWhenUsed="0"/>
-    <w:lsdException w:name="Medium List 1" w:semiHidden="0" w:uiPriority="65" w:unhideWhenUsed="0"/>
-    <w:lsdException w:name="Medium List 2" w:semiHidden="0" w:uiPriority="66" w:unhideWhenUsed="0"/>
-    <w:lsdException w:name="Medium Grid 1" w:semiHidden="0" w:uiPriority="67" w:unhideWhenUsed="0"/>
-    <w:lsdException w:name="Medium Grid 2" w:semiHidden="0" w:uiPriority="68" w:unhideWhenUsed="0"/>
-    <w:lsdException w:name="Medium Grid 3" w:semiHidden="0" w:uiPriority="69" w:unhideWhenUsed="0"/>
-    <w:lsdException w:name="Dark List" w:semiHidden="0" w:uiPriority="70" w:unhideWhenUsed="0"/>
-    <w:lsdException w:name="Colorful Shading" w:semiHidden="0" w:uiPriority="71" w:unhideWhenUsed="0"/>
-    <w:lsdException w:name="Colorful List" w:semiHidden="0" w:uiPriority="72" w:unhideWhenUsed="0"/>
-    <w:lsdException w:name="Colorful Grid" w:semiHidden="0" w:uiPriority="73" w:unhideWhenUsed="0"/>
-    <w:lsdException w:name="Light Shading Accent 1" w:semiHidden="0" w:uiPriority="60" w:unhideWhenUsed="0"/>
-    <w:lsdException w:name="Light List Accent 1" w:semiHidden="0" w:uiPriority="61" w:unhideWhenUsed="0"/>
-    <w:lsdException w:name="Light Grid Accent 1" w:semiHidden="0" w:uiPriority="62" w:unhideWhenUsed="0"/>
-    <w:lsdException w:name="Medium Shading 1 Accent 1" w:semiHidden="0" w:uiPriority="63" w:unhideWhenUsed="0"/>
-    <w:lsdException w:name="Medium Shading 2 Accent 1" w:semiHidden="0" w:uiPriority="64" w:unhideWhenUsed="0"/>
-    <w:lsdException w:name="Medium List 1 Accent 1" w:semiHidden="0" w:uiPriority="65" w:unhideWhenUsed="0"/>
-    <w:lsdException w:name="Revision" w:unhideWhenUsed="0"/>
-    <w:lsdException w:name="List Paragraph" w:semiHidden="0" w:uiPriority="34" w:unhideWhenUsed="0" w:qFormat="1"/>
-    <w:lsdException w:name="Quote" w:semiHidden="0" w:uiPriority="29" w:unhideWhenUsed="0" w:qFormat="1"/>
-    <w:lsdException w:name="Intense Quote" w:semiHidden="0" w:uiPriority="30" w:unhideWhenUsed="0" w:qFormat="1"/>
-    <w:lsdException w:name="Medium List 2 Accent 1" w:semiHidden="0" w:uiPriority="66" w:unhideWhenUsed="0"/>
-    <w:lsdException w:name="Medium Grid 1 Accent 1" w:semiHidden="0" w:uiPriority="67" w:unhideWhenUsed="0"/>
-    <w:lsdException w:name="Medium Grid 2 Accent 1" w:semiHidden="0" w:uiPriority="68" w:unhideWhenUsed="0"/>
-    <w:lsdException w:name="Medium Grid 3 Accent 1" w:semiHidden="0" w:uiPriority="69" w:unhideWhenUsed="0"/>
-    <w:lsdException w:name="Dark List Accent 1" w:semiHidden="0" w:uiPriority="70" w:unhideWhenUsed="0"/>
-    <w:lsdException w:name="Colorful Shading Accent 1" w:semiHidden="0" w:uiPriority="71" w:unhideWhenUsed="0"/>
-    <w:lsdException w:name="Colorful List Accent 1" w:semiHidden="0" w:uiPriority="72" w:unhideWhenUsed="0"/>
-    <w:lsdException w:name="Colorful Grid Accent 1" w:semiHidden="0" w:uiPriority="73" w:unhideWhenUsed="0"/>
-    <w:lsdException w:name="Light Shading Accent 2" w:semiHidden="0" w:uiPriority="60" w:unhideWhenUsed="0"/>
-    <w:lsdException w:name="Light List Accent 2" w:semiHidden="0" w:uiPriority="61" w:unhideWhenUsed="0"/>
-    <w:lsdException w:name="Light Grid Accent 2" w:semiHidden="0" w:uiPriority="62" w:unhideWhenUsed="0"/>
-    <w:lsdException w:name="Medium Shading 1 Accent 2" w:semiHidden="0" w:uiPriority="63" w:unhideWhenUsed="0"/>
-    <w:lsdException w:name="Medium Shading 2 Accent 2" w:semiHidden="0" w:uiPriority="64" w:unhideWhenUsed="0"/>
-    <w:lsdException w:name="Medium List 1 Accent 2" w:semiHidden="0" w:uiPriority="65" w:unhideWhenUsed="0"/>
-    <w:lsdException w:name="Medium List 2 Accent 2" w:semiHidden="0" w:uiPriority="66" w:unhideWhenUsed="0"/>
-    <w:lsdException w:name="Medium Grid 1 Accent 2" w:semiHidden="0" w:uiPriority="67" w:unhideWhenUsed="0"/>
-    <w:lsdException w:name="Medium Grid 2 Accent 2" w:semiHidden="0" w:uiPriority="68" w:unhideWhenUsed="0"/>
-    <w:lsdException w:name="Medium Grid 3 Accent 2" w:semiHidden="0" w:uiPriority="69" w:unhideWhenUsed="0"/>
-    <w:lsdException w:name="Dark List Accent 2" w:semiHidden="0" w:uiPriority="70" w:unhideWhenUsed="0"/>
-    <w:lsdException w:name="Colorful Shading Accent 2" w:semiHidden="0" w:uiPriority="71" w:unhideWhenUsed="0"/>
-    <w:lsdException w:name="Colorful List Accent 2" w:semiHidden="0" w:uiPriority="72" w:unhideWhenUsed="0"/>
-    <w:lsdException w:name="Colorful Grid Accent 2" w:semiHidden="0" w:uiPriority="73" w:unhideWhenUsed="0"/>
-    <w:lsdException w:name="Light Shading Accent 3" w:semiHidden="0" w:uiPriority="60" w:unhideWhenUsed="0"/>
-    <w:lsdException w:name="Light List Accent 3" w:semiHidden="0" w:uiPriority="61" w:unhideWhenUsed="0"/>
-    <w:lsdException w:name="Light Grid Accent 3" w:semiHidden="0" w:uiPriority="62" w:unhideWhenUsed="0"/>
-    <w:lsdException w:name="Medium Shading 1 Accent 3" w:semiHidden="0" w:uiPriority="63" w:unhideWhenUsed="0"/>
-    <w:lsdException w:name="Medium Shading 2 Accent 3" w:semiHidden="0" w:uiPriority="64" w:unhideWhenUsed="0"/>
-    <w:lsdException w:name="Medium List 1 Accent 3" w:semiHidden="0" w:uiPriority="65" w:unhideWhenUsed="0"/>
-    <w:lsdException w:name="Medium List 2 Accent 3" w:semiHidden="0" w:uiPriority="66" w:unhideWhenUsed="0"/>
-    <w:lsdException w:name="Medium Grid 1 Accent 3" w:semiHidden="0" w:uiPriority="67" w:unhideWhenUsed="0"/>
-    <w:lsdException w:name="Medium Grid 2 Accent 3" w:semiHidden="0" w:uiPriority="68" w:unhideWhenUsed="0"/>
-    <w:lsdException w:name="Medium Grid 3 Accent 3" w:semiHidden="0" w:uiPriority="69" w:unhideWhenUsed="0"/>
-    <w:lsdException w:name="Dark List Accent 3" w:semiHidden="0" w:uiPriority="70" w:unhideWhenUsed="0"/>
-    <w:lsdException w:name="Colorful Shading Accent 3" w:semiHidden="0" w:uiPriority="71" w:unhideWhenUsed="0"/>
-    <w:lsdException w:name="Colorful List Accent 3" w:semiHidden="0" w:uiPriority="72" w:unhideWhenUsed="0"/>
-    <w:lsdException w:name="Colorful Grid Accent 3" w:semiHidden="0" w:uiPriority="73" w:unhideWhenUsed="0"/>
-    <w:lsdException w:name="Light Shading Accent 4" w:semiHidden="0" w:uiPriority="60" w:unhideWhenUsed="0"/>
-    <w:lsdException w:name="Light List Accent 4" w:semiHidden="0" w:uiPriority="61" w:unhideWhenUsed="0"/>
-    <w:lsdException w:name="Light Grid Accent 4" w:semiHidden="0" w:uiPriority="62" w:unhideWhenUsed="0"/>
-    <w:lsdException w:name="Medium Shading 1 Accent 4" w:semiHidden="0" w:uiPriority="63" w:unhideWhenUsed="0"/>
-    <w:lsdException w:name="Medium Shading 2 Accent 4" w:semiHidden="0" w:uiPriority="64" w:unhideWhenUsed="0"/>
-    <w:lsdException w:name="Medium List 1 Accent 4" w:semiHidden="0" w:uiPriority="65" w:unhideWhenUsed="0"/>
-    <w:lsdException w:name="Medium List 2 Accent 4" w:semiHidden="0" w:uiPriority="66" w:unhideWhenUsed="0"/>
-    <w:lsdException w:name="Medium Grid 1 Accent 4" w:semiHidden="0" w:uiPriority="67" w:unhideWhenUsed="0"/>
-    <w:lsdException w:name="Medium Grid 2 Accent 4" w:semiHidden="0" w:uiPriority="68" w:unhideWhenUsed="0"/>
-    <w:lsdException w:name="Medium Grid 3 Accent 4" w:semiHidden="0" w:uiPriority="69" w:unhideWhenUsed="0"/>
-    <w:lsdException w:name="Dark List Accent 4" w:semiHidden="0" w:uiPriority="70" w:unhideWhenUsed="0"/>
-    <w:lsdException w:name="Colorful Shading Accent 4" w:semiHidden="0" w:uiPriority="71" w:unhideWhenUsed="0"/>
-    <w:lsdException w:name="Colorful List Accent 4" w:semiHidden="0" w:uiPriority="72" w:unhideWhenUsed="0"/>
-    <w:lsdException w:name="Colorful Grid Accent 4" w:semiHidden="0" w:uiPriority="73" w:unhideWhenUsed="0"/>
-    <w:lsdException w:name="Light Shading Accent 5" w:semiHidden="0" w:uiPriority="60" w:unhideWhenUsed="0"/>
-    <w:lsdException w:name="Light List Accent 5" w:semiHidden="0" w:uiPriority="61" w:unhideWhenUsed="0"/>
-    <w:lsdException w:name="Light Grid Accent 5" w:semiHidden="0" w:uiPriority="62" w:unhideWhenUsed="0"/>
-    <w:lsdException w:name="Medium Shading 1 Accent 5" w:semiHidden="0" w:uiPriority="63" w:unhideWhenUsed="0"/>
-    <w:lsdException w:name="Medium Shading 2 Accent 5" w:semiHidden="0" w:uiPriority="64" w:unhideWhenUsed="0"/>
-    <w:lsdException w:name="Medium List 1 Accent 5" w:semiHidden="0" w:uiPriority="65" w:unhideWhenUsed="0"/>
-    <w:lsdException w:name="Medium List 2 Accent 5" w:semiHidden="0" w:uiPriority="66" w:unhideWhenUsed="0"/>
-    <w:lsdException w:name="Medium Grid 1 Accent 5" w:semiHidden="0" w:uiPriority="67" w:unhideWhenUsed="0"/>
-    <w:lsdException w:name="Medium Grid 2 Accent 5" w:semiHidden="0" w:uiPriority="68" w:unhideWhenUsed="0"/>
-    <w:lsdException w:name="Medium Grid 3 Accent 5" w:semiHidden="0" w:uiPriority="69" w:unhideWhenUsed="0"/>
-    <w:lsdException w:name="Dark List Accent 5" w:semiHidden="0" w:uiPriority="70" w:unhideWhenUsed="0"/>
-    <w:lsdException w:name="Colorful Shading Accent 5" w:semiHidden="0" w:uiPriority="71" w:unhideWhenUsed="0"/>
-    <w:lsdException w:name="Colorful List Accent 5" w:semiHidden="0" w:uiPriority="72" w:unhideWhenUsed="0"/>
-    <w:lsdException w:name="Colorful Grid Accent 5" w:semiHidden="0" w:uiPriority="73" w:unhideWhenUsed="0"/>
-    <w:lsdException w:name="Light Shading Accent 6" w:semiHidden="0" w:uiPriority="60" w:unhideWhenUsed="0"/>
-    <w:lsdException w:name="Light List Accent 6" w:semiHidden="0" w:uiPriority="61" w:unhideWhenUsed="0"/>
-    <w:lsdException w:name="Light Grid Accent 6" w:semiHidden="0" w:uiPriority="62" w:unhideWhenUsed="0"/>
-    <w:lsdException w:name="Medium Shading 1 Accent 6" w:semiHidden="0" w:uiPriority="63" w:unhideWhenUsed="0"/>
-    <w:lsdException w:name="Medium Shading 2 Accent 6" w:semiHidden="0" w:uiPriority="64" w:unhideWhenUsed="0"/>
-    <w:lsdException w:name="Medium List 1 Accent 6" w:semiHidden="0" w:uiPriority="65" w:unhideWhenUsed="0"/>
-    <w:lsdException w:name="Medium List 2 Accent 6" w:semiHidden="0" w:uiPriority="66" w:unhideWhenUsed="0"/>
-    <w:lsdException w:name="Medium Grid 1 Accent 6" w:semiHidden="0" w:uiPriority="67" w:unhideWhenUsed="0"/>
-    <w:lsdException w:name="Medium Grid 2 Accent 6" w:semiHidden="0" w:uiPriority="68" w:unhideWhenUsed="0"/>
-    <w:lsdException w:name="Medium Grid 3 Accent 6" w:semiHidden="0" w:uiPriority="69" w:unhideWhenUsed="0"/>
-    <w:lsdException w:name="Dark List Accent 6" w:semiHidden="0" w:uiPriority="70" w:unhideWhenUsed="0"/>
-    <w:lsdException w:name="Colorful Shading Accent 6" w:semiHidden="0" w:uiPriority="71" w:unhideWhenUsed="0"/>
-    <w:lsdException w:name="Colorful List Accent 6" w:semiHidden="0" w:uiPriority="72" w:unhideWhenUsed="0"/>
-    <w:lsdException w:name="Colorful Grid Accent 6" w:semiHidden="0" w:uiPriority="73" w:unhideWhenUsed="0"/>
-    <w:lsdException w:name="Subtle Emphasis" w:semiHidden="0" w:uiPriority="19" w:unhideWhenUsed="0" w:qFormat="1"/>
-    <w:lsdException w:name="Intense Emphasis" w:semiHidden="0" w:uiPriority="21" w:unhideWhenUsed="0" w:qFormat="1"/>
-    <w:lsdException w:name="Subtle Reference" w:semiHidden="0" w:uiPriority="31" w:unhideWhenUsed="0" w:qFormat="1"/>
-    <w:lsdException w:name="Intense Reference" w:semiHidden="0" w:uiPriority="32" w:unhideWhenUsed="0" w:qFormat="1"/>
-    <w:lsdException w:name="Book Title" w:semiHidden="0" w:uiPriority="33" w:unhideWhenUsed="0" w:qFormat="1"/>
-    <w:lsdException w:name="Bibliography" w:uiPriority="37"/>
-    <w:lsdException w:name="TOC Heading" w:uiPriority="39" w:qFormat="1"/>
+  <w:latentStyles w:defLockedState="0" w:defUIPriority="99" w:defSemiHidden="0" w:defUnhideWhenUsed="0" w:defQFormat="0" w:count="371">
+    <w:lsdException w:name="Normal" w:uiPriority="0" w:qFormat="1"/>
+    <w:lsdException w:name="heading 1" w:uiPriority="9" w:qFormat="1"/>
+    <w:lsdException w:name="heading 2" w:semiHidden="1" w:uiPriority="9" w:unhideWhenUsed="1" w:qFormat="1"/>
+    <w:lsdException w:name="heading 3" w:semiHidden="1" w:uiPriority="9" w:unhideWhenUsed="1" w:qFormat="1"/>
+    <w:lsdException w:name="heading 4" w:semiHidden="1" w:uiPriority="9" w:unhideWhenUsed="1" w:qFormat="1"/>
+    <w:lsdException w:name="heading 5" w:semiHidden="1" w:uiPriority="9" w:unhideWhenUsed="1" w:qFormat="1"/>
+    <w:lsdException w:name="heading 6" w:semiHidden="1" w:uiPriority="9" w:unhideWhenUsed="1" w:qFormat="1"/>
+    <w:lsdException w:name="heading 7" w:semiHidden="1" w:uiPriority="9" w:unhideWhenUsed="1" w:qFormat="1"/>
+    <w:lsdException w:name="heading 8" w:semiHidden="1" w:uiPriority="9" w:unhideWhenUsed="1" w:qFormat="1"/>
+    <w:lsdException w:name="heading 9" w:semiHidden="1" w:uiPriority="9" w:unhideWhenUsed="1" w:qFormat="1"/>
+    <w:lsdException w:name="index 1" w:semiHidden="1" w:unhideWhenUsed="1"/>
+    <w:lsdException w:name="index 2" w:semiHidden="1" w:unhideWhenUsed="1"/>
+    <w:lsdException w:name="index 3" w:semiHidden="1" w:unhideWhenUsed="1"/>
+    <w:lsdException w:name="index 4" w:semiHidden="1" w:unhideWhenUsed="1"/>
+    <w:lsdException w:name="index 5" w:semiHidden="1" w:unhideWhenUsed="1"/>
+    <w:lsdException w:name="index 6" w:semiHidden="1" w:unhideWhenUsed="1"/>
+    <w:lsdException w:name="index 7" w:semiHidden="1" w:unhideWhenUsed="1"/>
+    <w:lsdException w:name="index 8" w:semiHidden="1" w:unhideWhenUsed="1"/>
+    <w:lsdException w:name="index 9" w:semiHidden="1" w:unhideWhenUsed="1"/>
+    <w:lsdException w:name="toc 1" w:semiHidden="1" w:uiPriority="39" w:unhideWhenUsed="1"/>
+    <w:lsdException w:name="toc 2" w:semiHidden="1" w:uiPriority="39" w:unhideWhenUsed="1"/>
+    <w:lsdException w:name="toc 3" w:semiHidden="1" w:uiPriority="39" w:unhideWhenUsed="1"/>
+    <w:lsdException w:name="toc 4" w:semiHidden="1" w:uiPriority="39" w:unhideWhenUsed="1"/>
+    <w:lsdException w:name="toc 5" w:semiHidden="1" w:uiPriority="39" w:unhideWhenUsed="1"/>
+    <w:lsdException w:name="toc 6" w:semiHidden="1" w:uiPriority="39" w:unhideWhenUsed="1"/>
+    <w:lsdException w:name="toc 7" w:semiHidden="1" w:uiPriority="39" w:unhideWhenUsed="1"/>
+    <w:lsdException w:name="toc 8" w:semiHidden="1" w:uiPriority="39" w:unhideWhenUsed="1"/>
+    <w:lsdException w:name="toc 9" w:semiHidden="1" w:uiPriority="39" w:unhideWhenUsed="1"/>
+    <w:lsdException w:name="Normal Indent" w:semiHidden="1" w:unhideWhenUsed="1"/>
+    <w:lsdException w:name="footnote text" w:semiHidden="1" w:unhideWhenUsed="1"/>
+    <w:lsdException w:name="annotation text" w:semiHidden="1" w:unhideWhenUsed="1"/>
+    <w:lsdException w:name="header" w:semiHidden="1" w:unhideWhenUsed="1"/>
+    <w:lsdException w:name="footer" w:semiHidden="1" w:unhideWhenUsed="1"/>
+    <w:lsdException w:name="index heading" w:semiHidden="1" w:unhideWhenUsed="1"/>
+    <w:lsdException w:name="caption" w:semiHidden="1" w:uiPriority="35" w:unhideWhenUsed="1" w:qFormat="1"/>
+    <w:lsdException w:name="table of figures" w:semiHidden="1" w:unhideWhenUsed="1"/>
+    <w:lsdException w:name="envelope address" w:semiHidden="1" w:unhideWhenUsed="1"/>
+    <w:lsdException w:name="envelope return" w:semiHidden="1" w:unhideWhenUsed="1"/>
+    <w:lsdException w:name="footnote reference" w:semiHidden="1" w:unhideWhenUsed="1"/>
+    <w:lsdException w:name="annotation reference" w:semiHidden="1" w:unhideWhenUsed="1"/>
+    <w:lsdException w:name="line number" w:semiHidden="1" w:unhideWhenUsed="1"/>
+    <w:lsdException w:name="page number" w:semiHidden="1" w:unhideWhenUsed="1"/>
+    <w:lsdException w:name="endnote reference" w:semiHidden="1" w:unhideWhenUsed="1"/>
+    <w:lsdException w:name="endnote text" w:semiHidden="1" w:unhideWhenUsed="1"/>
+    <w:lsdException w:name="table of authorities" w:semiHidden="1" w:unhideWhenUsed="1"/>
+    <w:lsdException w:name="macro" w:semiHidden="1" w:unhideWhenUsed="1"/>
+    <w:lsdException w:name="toa heading" w:semiHidden="1" w:unhideWhenUsed="1"/>
+    <w:lsdException w:name="List" w:semiHidden="1" w:unhideWhenUsed="1"/>
+    <w:lsdException w:name="List Bullet" w:semiHidden="1" w:unhideWhenUsed="1"/>
+    <w:lsdException w:name="List Number" w:semiHidden="1" w:unhideWhenUsed="1"/>
+    <w:lsdException w:name="List 2" w:semiHidden="1" w:unhideWhenUsed="1"/>
+    <w:lsdException w:name="List 3" w:semiHidden="1" w:unhideWhenUsed="1"/>
+    <w:lsdException w:name="List 4" w:semiHidden="1" w:unhideWhenUsed="1"/>
+    <w:lsdException w:name="List 5" w:semiHidden="1" w:unhideWhenUsed="1"/>
+    <w:lsdException w:name="List Bullet 2" w:semiHidden="1" w:unhideWhenUsed="1"/>
+    <w:lsdException w:name="List Bullet 3" w:semiHidden="1" w:unhideWhenUsed="1"/>
+    <w:lsdException w:name="List Bullet 4" w:semiHidden="1" w:unhideWhenUsed="1"/>
+    <w:lsdException w:name="List Bullet 5" w:semiHidden="1" w:unhideWhenUsed="1"/>
+    <w:lsdException w:name="List Number 2" w:semiHidden="1" w:unhideWhenUsed="1"/>
+    <w:lsdException w:name="List Number 3" w:semiHidden="1" w:unhideWhenUsed="1"/>
+    <w:lsdException w:name="List Number 4" w:semiHidden="1" w:unhideWhenUsed="1"/>
+    <w:lsdException w:name="List Number 5" w:semiHidden="1" w:unhideWhenUsed="1"/>
+    <w:lsdException w:name="Title" w:uiPriority="10" w:qFormat="1"/>
+    <w:lsdException w:name="Closing" w:semiHidden="1" w:unhideWhenUsed="1"/>
+    <w:lsdException w:name="Signature" w:semiHidden="1" w:unhideWhenUsed="1"/>
+    <w:lsdException w:name="Default Paragraph Font" w:semiHidden="1" w:uiPriority="1" w:unhideWhenUsed="1"/>
+    <w:lsdException w:name="Body Text" w:semiHidden="1" w:unhideWhenUsed="1"/>
+    <w:lsdException w:name="Body Text Indent" w:semiHidden="1" w:unhideWhenUsed="1"/>
+    <w:lsdException w:name="List Continue" w:semiHidden="1" w:unhideWhenUsed="1"/>
+    <w:lsdException w:name="List Continue 2" w:semiHidden="1" w:unhideWhenUsed="1"/>
+    <w:lsdException w:name="List Continue 3" w:semiHidden="1" w:unhideWhenUsed="1"/>
+    <w:lsdException w:name="List Continue 4" w:semiHidden="1" w:unhideWhenUsed="1"/>
+    <w:lsdException w:name="List Continue 5" w:semiHidden="1" w:unhideWhenUsed="1"/>
+    <w:lsdException w:name="Message Header" w:semiHidden="1" w:unhideWhenUsed="1"/>
+    <w:lsdException w:name="Subtitle" w:uiPriority="11" w:qFormat="1"/>
+    <w:lsdException w:name="Salutation" w:semiHidden="1" w:unhideWhenUsed="1"/>
+    <w:lsdException w:name="Date" w:semiHidden="1" w:unhideWhenUsed="1"/>
+    <w:lsdException w:name="Body Text First Indent" w:semiHidden="1" w:unhideWhenUsed="1"/>
+    <w:lsdException w:name="Body Text First Indent 2" w:semiHidden="1" w:unhideWhenUsed="1"/>
+    <w:lsdException w:name="Note Heading" w:semiHidden="1" w:unhideWhenUsed="1"/>
+    <w:lsdException w:name="Body Text 2" w:semiHidden="1" w:unhideWhenUsed="1"/>
+    <w:lsdException w:name="Body Text 3" w:semiHidden="1" w:unhideWhenUsed="1"/>
+    <w:lsdException w:name="Body Text Indent 2" w:semiHidden="1" w:unhideWhenUsed="1"/>
+    <w:lsdException w:name="Body Text Indent 3" w:semiHidden="1" w:unhideWhenUsed="1"/>
+    <w:lsdException w:name="Block Text" w:semiHidden="1" w:unhideWhenUsed="1"/>
+    <w:lsdException w:name="Hyperlink" w:semiHidden="1" w:unhideWhenUsed="1"/>
+    <w:lsdException w:name="FollowedHyperlink" w:semiHidden="1" w:unhideWhenUsed="1"/>
+    <w:lsdException w:name="Strong" w:uiPriority="22" w:qFormat="1"/>
+    <w:lsdException w:name="Emphasis" w:uiPriority="20" w:qFormat="1"/>
+    <w:lsdException w:name="Document Map" w:semiHidden="1" w:unhideWhenUsed="1"/>
+    <w:lsdException w:name="Plain Text" w:semiHidden="1" w:unhideWhenUsed="1"/>
+    <w:lsdException w:name="E-mail Signature" w:semiHidden="1" w:unhideWhenUsed="1"/>
+    <w:lsdException w:name="HTML Top of Form" w:semiHidden="1" w:unhideWhenUsed="1"/>
+    <w:lsdException w:name="HTML Bottom of Form" w:semiHidden="1" w:unhideWhenUsed="1"/>
+    <w:lsdException w:name="Normal (Web)" w:semiHidden="1" w:unhideWhenUsed="1"/>
+    <w:lsdException w:name="HTML Acronym" w:semiHidden="1" w:unhideWhenUsed="1"/>
+    <w:lsdException w:name="HTML Address" w:semiHidden="1" w:unhideWhenUsed="1"/>
+    <w:lsdException w:name="HTML Cite" w:semiHidden="1" w:unhideWhenUsed="1"/>
+    <w:lsdException w:name="HTML Code" w:semiHidden="1" w:unhideWhenUsed="1"/>
+    <w:lsdException w:name="HTML Definition" w:semiHidden="1" w:unhideWhenUsed="1"/>
+    <w:lsdException w:name="HTML Keyboard" w:semiHidden="1" w:unhideWhenUsed="1"/>
+    <w:lsdException w:name="HTML Preformatted" w:semiHidden="1" w:unhideWhenUsed="1"/>
+    <w:lsdException w:name="HTML Sample" w:semiHidden="1" w:unhideWhenUsed="1"/>
+    <w:lsdException w:name="HTML Typewriter" w:semiHidden="1" w:unhideWhenUsed="1"/>
+    <w:lsdException w:name="HTML Variable" w:semiHidden="1" w:unhideWhenUsed="1"/>
+    <w:lsdException w:name="Normal Table" w:semiHidden="1" w:unhideWhenUsed="1"/>
+    <w:lsdException w:name="annotation subject" w:semiHidden="1" w:unhideWhenUsed="1"/>
+    <w:lsdException w:name="No List" w:semiHidden="1" w:unhideWhenUsed="1"/>
+    <w:lsdException w:name="Outline List 1" w:semiHidden="1" w:unhideWhenUsed="1"/>
+    <w:lsdException w:name="Outline List 2" w:semiHidden="1" w:unhideWhenUsed="1"/>
+    <w:lsdException w:name="Outline List 3" w:semiHidden="1" w:unhideWhenUsed="1"/>
+    <w:lsdException w:name="Table Simple 1" w:semiHidden="1" w:unhideWhenUsed="1"/>
+    <w:lsdException w:name="Table Simple 2" w:semiHidden="1" w:unhideWhenUsed="1"/>
+    <w:lsdException w:name="Table Simple 3" w:semiHidden="1" w:unhideWhenUsed="1"/>
+    <w:lsdException w:name="Table Classic 1" w:semiHidden="1" w:unhideWhenUsed="1"/>
+    <w:lsdException w:name="Table Classic 2" w:semiHidden="1" w:unhideWhenUsed="1"/>
+    <w:lsdException w:name="Table Classic 3" w:semiHidden="1" w:unhideWhenUsed="1"/>
+    <w:lsdException w:name="Table Classic 4" w:semiHidden="1" w:unhideWhenUsed="1"/>
+    <w:lsdException w:name="Table Colorful 1" w:semiHidden="1" w:unhideWhenUsed="1"/>
+    <w:lsdException w:name="Table Colorful 2" w:semiHidden="1" w:unhideWhenUsed="1"/>
+    <w:lsdException w:name="Table Colorful 3" w:semiHidden="1" w:unhideWhenUsed="1"/>
+    <w:lsdException w:name="Table Columns 1" w:semiHidden="1" w:unhideWhenUsed="1"/>
+    <w:lsdException w:name="Table Columns 2" w:semiHidden="1" w:unhideWhenUsed="1"/>
+    <w:lsdException w:name="Table Columns 3" w:semiHidden="1" w:unhideWhenUsed="1"/>
+    <w:lsdException w:name="Table Columns 4" w:semiHidden="1" w:unhideWhenUsed="1"/>
+    <w:lsdException w:name="Table Columns 5" w:semiHidden="1" w:unhideWhenUsed="1"/>
+    <w:lsdException w:name="Table Grid 1" w:semiHidden="1" w:unhideWhenUsed="1"/>
+    <w:lsdException w:name="Table Grid 2" w:semiHidden="1" w:unhideWhenUsed="1"/>
+    <w:lsdException w:name="Table Grid 3" w:semiHidden="1" w:unhideWhenUsed="1"/>
+    <w:lsdException w:name="Table Grid 4" w:semiHidden="1" w:unhideWhenUsed="1"/>
+    <w:lsdException w:name="Table Grid 5" w:semiHidden="1" w:unhideWhenUsed="1"/>
+    <w:lsdException w:name="Table Grid 6" w:semiHidden="1" w:unhideWhenUsed="1"/>
+    <w:lsdException w:name="Table Grid 7" w:semiHidden="1" w:unhideWhenUsed="1"/>
+    <w:lsdException w:name="Table Grid 8" w:semiHidden="1" w:unhideWhenUsed="1"/>
+    <w:lsdException w:name="Table List 1" w:semiHidden="1" w:unhideWhenUsed="1"/>
+    <w:lsdException w:name="Table List 2" w:semiHidden="1" w:unhideWhenUsed="1"/>
+    <w:lsdException w:name="Table List 3" w:semiHidden="1" w:unhideWhenUsed="1"/>
+    <w:lsdException w:name="Table List 4" w:semiHidden="1" w:unhideWhenUsed="1"/>
+    <w:lsdException w:name="Table List 5" w:semiHidden="1" w:unhideWhenUsed="1"/>
+    <w:lsdException w:name="Table List 6" w:semiHidden="1" w:unhideWhenUsed="1"/>
+    <w:lsdException w:name="Table List 7" w:semiHidden="1" w:unhideWhenUsed="1"/>
+    <w:lsdException w:name="Table List 8" w:semiHidden="1" w:unhideWhenUsed="1"/>
+    <w:lsdException w:name="Table 3D effects 1" w:semiHidden="1" w:unhideWhenUsed="1"/>
+    <w:lsdException w:name="Table 3D effects 2" w:semiHidden="1" w:unhideWhenUsed="1"/>
+    <w:lsdException w:name="Table 3D effects 3" w:semiHidden="1" w:unhideWhenUsed="1"/>
+    <w:lsdException w:name="Table Contemporary" w:semiHidden="1" w:unhideWhenUsed="1"/>
+    <w:lsdException w:name="Table Elegant" w:semiHidden="1" w:unhideWhenUsed="1"/>
+    <w:lsdException w:name="Table Professional" w:semiHidden="1" w:unhideWhenUsed="1"/>
+    <w:lsdException w:name="Table Subtle 1" w:semiHidden="1" w:unhideWhenUsed="1"/>
+    <w:lsdException w:name="Table Subtle 2" w:semiHidden="1" w:unhideWhenUsed="1"/>
+    <w:lsdException w:name="Table Web 1" w:semiHidden="1" w:unhideWhenUsed="1"/>
+    <w:lsdException w:name="Table Web 2" w:semiHidden="1" w:unhideWhenUsed="1"/>
+    <w:lsdException w:name="Table Web 3" w:semiHidden="1" w:unhideWhenUsed="1"/>
+    <w:lsdException w:name="Balloon Text" w:semiHidden="1" w:unhideWhenUsed="1"/>
+    <w:lsdException w:name="Table Grid" w:uiPriority="59"/>
+    <w:lsdException w:name="Table Theme" w:semiHidden="1" w:unhideWhenUsed="1"/>
+    <w:lsdException w:name="Placeholder Text" w:semiHidden="1"/>
+    <w:lsdException w:name="No Spacing" w:uiPriority="1" w:qFormat="1"/>
+    <w:lsdException w:name="Light Shading" w:uiPriority="60"/>
+    <w:lsdException w:name="Light List" w:uiPriority="61"/>
+    <w:lsdException w:name="Light Grid" w:uiPriority="62"/>
+    <w:lsdException w:name="Medium Shading 1" w:uiPriority="63"/>
+    <w:lsdException w:name="Medium Shading 2" w:uiPriority="64"/>
+    <w:lsdException w:name="Medium List 1" w:uiPriority="65"/>
+    <w:lsdException w:name="Medium List 2" w:uiPriority="66"/>
+    <w:lsdException w:name="Medium Grid 1" w:uiPriority="67"/>
+    <w:lsdException w:name="Medium Grid 2" w:uiPriority="68"/>
+    <w:lsdException w:name="Medium Grid 3" w:uiPriority="69"/>
+    <w:lsdException w:name="Dark List" w:uiPriority="70"/>
+    <w:lsdException w:name="Colorful Shading" w:uiPriority="71"/>
+    <w:lsdException w:name="Colorful List" w:uiPriority="72"/>
+    <w:lsdException w:name="Colorful Grid" w:uiPriority="73"/>
+    <w:lsdException w:name="Light Shading Accent 1" w:uiPriority="60"/>
+    <w:lsdException w:name="Light List Accent 1" w:uiPriority="61"/>
+    <w:lsdException w:name="Light Grid Accent 1" w:uiPriority="62"/>
+    <w:lsdException w:name="Medium Shading 1 Accent 1" w:uiPriority="63"/>
+    <w:lsdException w:name="Medium Shading 2 Accent 1" w:uiPriority="64"/>
+    <w:lsdException w:name="Medium List 1 Accent 1" w:uiPriority="65"/>
+    <w:lsdException w:name="Revision" w:semiHidden="1"/>
+    <w:lsdException w:name="List Paragraph" w:uiPriority="34" w:qFormat="1"/>
+    <w:lsdException w:name="Quote" w:uiPriority="29" w:qFormat="1"/>
+    <w:lsdException w:name="Intense Quote" w:uiPriority="30" w:qFormat="1"/>
+    <w:lsdException w:name="Medium List 2 Accent 1" w:uiPriority="66"/>
+    <w:lsdException w:name="Medium Grid 1 Accent 1" w:uiPriority="67"/>
+    <w:lsdException w:name="Medium Grid 2 Accent 1" w:uiPriority="68"/>
+    <w:lsdException w:name="Medium Grid 3 Accent 1" w:uiPriority="69"/>
+    <w:lsdException w:name="Dark List Accent 1" w:uiPriority="70"/>
+    <w:lsdException w:name="Colorful Shading Accent 1" w:uiPriority="71"/>
+    <w:lsdException w:name="Colorful List Accent 1" w:uiPriority="72"/>
+    <w:lsdException w:name="Colorful Grid Accent 1" w:uiPriority="73"/>
+    <w:lsdException w:name="Light Shading Accent 2" w:uiPriority="60"/>
+    <w:lsdException w:name="Light List Accent 2" w:uiPriority="61"/>
+    <w:lsdException w:name="Light Grid Accent 2" w:uiPriority="62"/>
+    <w:lsdException w:name="Medium Shading 1 Accent 2" w:uiPriority="63"/>
+    <w:lsdException w:name="Medium Shading 2 Accent 2" w:uiPriority="64"/>
+    <w:lsdException w:name="Medium List 1 Accent 2" w:uiPriority="65"/>
+    <w:lsdException w:name="Medium List 2 Accent 2" w:uiPriority="66"/>
+    <w:lsdException w:name="Medium Grid 1 Accent 2" w:uiPriority="67"/>
+    <w:lsdException w:name="Medium Grid 2 Accent 2" w:uiPriority="68"/>
+    <w:lsdException w:name="Medium Grid 3 Accent 2" w:uiPriority="69"/>
+    <w:lsdException w:name="Dark List Accent 2" w:uiPriority="70"/>
+    <w:lsdException w:name="Colorful Shading Accent 2" w:uiPriority="71"/>
+    <w:lsdException w:name="Colorful List Accent 2" w:uiPriority="72"/>
+    <w:lsdException w:name="Colorful Grid Accent 2" w:uiPriority="73"/>
+    <w:lsdException w:name="Light Shading Accent 3" w:uiPriority="60"/>
+    <w:lsdException w:name="Light List Accent 3" w:uiPriority="61"/>
+    <w:lsdException w:name="Light Grid Accent 3" w:uiPriority="62"/>
+    <w:lsdException w:name="Medium Shading 1 Accent 3" w:uiPriority="63"/>
+    <w:lsdException w:name="Medium Shading 2 Accent 3" w:uiPriority="64"/>
+    <w:lsdException w:name="Medium List 1 Accent 3" w:uiPriority="65"/>
+    <w:lsdException w:name="Medium List 2 Accent 3" w:uiPriority="66"/>
+    <w:lsdException w:name="Medium Grid 1 Accent 3" w:uiPriority="67"/>
+    <w:lsdException w:name="Medium Grid 2 Accent 3" w:uiPriority="68"/>
+    <w:lsdException w:name="Medium Grid 3 Accent 3" w:uiPriority="69"/>
+    <w:lsdException w:name="Dark List Accent 3" w:uiPriority="70"/>
+    <w:lsdException w:name="Colorful Shading Accent 3" w:uiPriority="71"/>
+    <w:lsdException w:name="Colorful List Accent 3" w:uiPriority="72"/>
+    <w:lsdException w:name="Colorful Grid Accent 3" w:uiPriority="73"/>
+    <w:lsdException w:name="Light Shading Accent 4" w:uiPriority="60"/>
+    <w:lsdException w:name="Light List Accent 4" w:uiPriority="61"/>
+    <w:lsdException w:name="Light Grid Accent 4" w:uiPriority="62"/>
+    <w:lsdException w:name="Medium Shading 1 Accent 4" w:uiPriority="63"/>
+    <w:lsdException w:name="Medium Shading 2 Accent 4" w:uiPriority="64"/>
+    <w:lsdException w:name="Medium List 1 Accent 4" w:uiPriority="65"/>
+    <w:lsdException w:name="Medium List 2 Accent 4" w:uiPriority="66"/>
+    <w:lsdException w:name="Medium Grid 1 Accent 4" w:uiPriority="67"/>
+    <w:lsdException w:name="Medium Grid 2 Accent 4" w:uiPriority="68"/>
+    <w:lsdException w:name="Medium Grid 3 Accent 4" w:uiPriority="69"/>
+    <w:lsdException w:name="Dark List Accent 4" w:uiPriority="70"/>
+    <w:lsdException w:name="Colorful Shading Accent 4" w:uiPriority="71"/>
+    <w:lsdException w:name="Colorful List Accent 4" w:uiPriority="72"/>
+    <w:lsdException w:name="Colorful Grid Accent 4" w:uiPriority="73"/>
+    <w:lsdException w:name="Light Shading Accent 5" w:uiPriority="60"/>
+    <w:lsdException w:name="Light List Accent 5" w:uiPriority="61"/>
+    <w:lsdException w:name="Light Grid Accent 5" w:uiPriority="62"/>
+    <w:lsdException w:name="Medium Shading 1 Accent 5" w:uiPriority="63"/>
+    <w:lsdException w:name="Medium Shading 2 Accent 5" w:uiPriority="64"/>
+    <w:lsdException w:name="Medium List 1 Accent 5" w:uiPriority="65"/>
+    <w:lsdException w:name="Medium List 2 Accent 5" w:uiPriority="66"/>
+    <w:lsdException w:name="Medium Grid 1 Accent 5" w:uiPriority="67"/>
+    <w:lsdException w:name="Medium Grid 2 Accent 5" w:uiPriority="68"/>
+    <w:lsdException w:name="Medium Grid 3 Accent 5" w:uiPriority="69"/>
+    <w:lsdException w:name="Dark List Accent 5" w:uiPriority="70"/>
+    <w:lsdException w:name="Colorful Shading Accent 5" w:uiPriority="71"/>
+    <w:lsdException w:name="Colorful List Accent 5" w:uiPriority="72"/>
+    <w:lsdException w:name="Colorful Grid Accent 5" w:uiPriority="73"/>
+    <w:lsdException w:name="Light Shading Accent 6" w:uiPriority="60"/>
+    <w:lsdException w:name="Light List Accent 6" w:uiPriority="61"/>
+    <w:lsdException w:name="Light Grid Accent 6" w:uiPriority="62"/>
+    <w:lsdException w:name="Medium Shading 1 Accent 6" w:uiPriority="63"/>
+    <w:lsdException w:name="Medium Shading 2 Accent 6" w:uiPriority="64"/>
+    <w:lsdException w:name="Medium List 1 Accent 6" w:uiPriority="65"/>
+    <w:lsdException w:name="Medium List 2 Accent 6" w:uiPriority="66"/>
+    <w:lsdException w:name="Medium Grid 1 Accent 6" w:uiPriority="67"/>
+    <w:lsdException w:name="Medium Grid 2 Accent 6" w:uiPriority="68"/>
+    <w:lsdException w:name="Medium Grid 3 Accent 6" w:uiPriority="69"/>
+    <w:lsdException w:name="Dark List Accent 6" w:uiPriority="70"/>
+    <w:lsdException w:name="Colorful Shading Accent 6" w:uiPriority="71"/>
+    <w:lsdException w:name="Colorful List Accent 6" w:uiPriority="72"/>
+    <w:lsdException w:name="Colorful Grid Accent 6" w:uiPriority="73"/>
+    <w:lsdException w:name="Subtle Emphasis" w:uiPriority="19" w:qFormat="1"/>
+    <w:lsdException w:name="Intense Emphasis" w:uiPriority="21" w:qFormat="1"/>
+    <w:lsdException w:name="Subtle Reference" w:uiPriority="31" w:qFormat="1"/>
+    <w:lsdException w:name="Intense Reference" w:uiPriority="32" w:qFormat="1"/>
+    <w:lsdException w:name="Book Title" w:uiPriority="33" w:qFormat="1"/>
+    <w:lsdException w:name="Bibliography" w:semiHidden="1" w:uiPriority="37" w:unhideWhenUsed="1"/>
+    <w:lsdException w:name="TOC Heading" w:semiHidden="1" w:uiPriority="39" w:unhideWhenUsed="1" w:qFormat="1"/>
+    <w:lsdException w:name="Plain Table 1" w:uiPriority="41"/>
+    <w:lsdException w:name="Plain Table 2" w:uiPriority="42"/>
+    <w:lsdException w:name="Plain Table 3" w:uiPriority="43"/>
+    <w:lsdException w:name="Plain Table 4" w:uiPriority="44"/>
+    <w:lsdException w:name="Plain Table 5" w:uiPriority="45"/>
+    <w:lsdException w:name="Grid Table Light" w:uiPriority="40"/>
+    <w:lsdException w:name="Grid Table 1 Light" w:uiPriority="46"/>
+    <w:lsdException w:name="Grid Table 2" w:uiPriority="47"/>
+    <w:lsdException w:name="Grid Table 3" w:uiPriority="48"/>
+    <w:lsdException w:name="Grid Table 4" w:uiPriority="49"/>
+    <w:lsdException w:name="Grid Table 5 Dark" w:uiPriority="50"/>
+    <w:lsdException w:name="Grid Table 6 Colorful" w:uiPriority="51"/>
+    <w:lsdException w:name="Grid Table 7 Colorful" w:uiPriority="52"/>
+    <w:lsdException w:name="Grid Table 1 Light Accent 1" w:uiPriority="46"/>
+    <w:lsdException w:name="Grid Table 2 Accent 1" w:uiPriority="47"/>
+    <w:lsdException w:name="Grid Table 3 Accent 1" w:uiPriority="48"/>
+    <w:lsdException w:name="Grid Table 4 Accent 1" w:uiPriority="49"/>
+    <w:lsdException w:name="Grid Table 5 Dark Accent 1" w:uiPriority="50"/>
+    <w:lsdException w:name="Grid Table 6 Colorful Accent 1" w:uiPriority="51"/>
+    <w:lsdException w:name="Grid Table 7 Colorful Accent 1" w:uiPriority="52"/>
+    <w:lsdException w:name="Grid Table 1 Light Accent 2" w:uiPriority="46"/>
+    <w:lsdException w:name="Grid Table 2 Accent 2" w:uiPriority="47"/>
+    <w:lsdException w:name="Grid Table 3 Accent 2" w:uiPriority="48"/>
+    <w:lsdException w:name="Grid Table 4 Accent 2" w:uiPriority="49"/>
+    <w:lsdException w:name="Grid Table 5 Dark Accent 2" w:uiPriority="50"/>
+    <w:lsdException w:name="Grid Table 6 Colorful Accent 2" w:uiPriority="51"/>
+    <w:lsdException w:name="Grid Table 7 Colorful Accent 2" w:uiPriority="52"/>
+    <w:lsdException w:name="Grid Table 1 Light Accent 3" w:uiPriority="46"/>
+    <w:lsdException w:name="Grid Table 2 Accent 3" w:uiPriority="47"/>
+    <w:lsdException w:name="Grid Table 3 Accent 3" w:uiPriority="48"/>
+    <w:lsdException w:name="Grid Table 4 Accent 3" w:uiPriority="49"/>
+    <w:lsdException w:name="Grid Table 5 Dark Accent 3" w:uiPriority="50"/>
+    <w:lsdException w:name="Grid Table 6 Colorful Accent 3" w:uiPriority="51"/>
+    <w:lsdException w:name="Grid Table 7 Colorful Accent 3" w:uiPriority="52"/>
+    <w:lsdException w:name="Grid Table 1 Light Accent 4" w:uiPriority="46"/>
+    <w:lsdException w:name="Grid Table 2 Accent 4" w:uiPriority="47"/>
+    <w:lsdException w:name="Grid Table 3 Accent 4" w:uiPriority="48"/>
+    <w:lsdException w:name="Grid Table 4 Accent 4" w:uiPriority="49"/>
+    <w:lsdException w:name="Grid Table 5 Dark Accent 4" w:uiPriority="50"/>
+    <w:lsdException w:name="Grid Table 6 Colorful Accent 4" w:uiPriority="51"/>
+    <w:lsdException w:name="Grid Table 7 Colorful Accent 4" w:uiPriority="52"/>
+    <w:lsdException w:name="Grid Table 1 Light Accent 5" w:uiPriority="46"/>
+    <w:lsdException w:name="Grid Table 2 Accent 5" w:uiPriority="47"/>
+    <w:lsdException w:name="Grid Table 3 Accent 5" w:uiPriority="48"/>
+    <w:lsdException w:name="Grid Table 4 Accent 5" w:uiPriority="49"/>
+    <w:lsdException w:name="Grid Table 5 Dark Accent 5" w:uiPriority="50"/>
+    <w:lsdException w:name="Grid Table 6 Colorful Accent 5" w:uiPriority="51"/>
+    <w:lsdException w:name="Grid Table 7 Colorful Accent 5" w:uiPriority="52"/>
+    <w:lsdException w:name="Grid Table 1 Light Accent 6" w:uiPriority="46"/>
+    <w:lsdException w:name="Grid Table 2 Accent 6" w:uiPriority="47"/>
+    <w:lsdException w:name="Grid Table 3 Accent 6" w:uiPriority="48"/>
+    <w:lsdException w:name="Grid Table 4 Accent 6" w:uiPriority="49"/>
+    <w:lsdException w:name="Grid Table 5 Dark Accent 6" w:uiPriority="50"/>
+    <w:lsdException w:name="Grid Table 6 Colorful Accent 6" w:uiPriority="51"/>
+    <w:lsdException w:name="Grid Table 7 Colorful Accent 6" w:uiPriority="52"/>
+    <w:lsdException w:name="List Table 1 Light" w:uiPriority="46"/>
+    <w:lsdException w:name="List Table 2" w:uiPriority="47"/>
+    <w:lsdException w:name="List Table 3" w:uiPriority="48"/>
+    <w:lsdException w:name="List Table 4" w:uiPriority="49"/>
+    <w:lsdException w:name="List Table 5 Dark" w:uiPriority="50"/>
+    <w:lsdException w:name="List Table 6 Colorful" w:uiPriority="51"/>
+    <w:lsdException w:name="List Table 7 Colorful" w:uiPriority="52"/>
+    <w:lsdException w:name="List Table 1 Light Accent 1" w:uiPriority="46"/>
+    <w:lsdException w:name="List Table 2 Accent 1" w:uiPriority="47"/>
+    <w:lsdException w:name="List Table 3 Accent 1" w:uiPriority="48"/>
+    <w:lsdException w:name="List Table 4 Accent 1" w:uiPriority="49"/>
+    <w:lsdException w:name="List Table 5 Dark Accent 1" w:uiPriority="50"/>
+    <w:lsdException w:name="List Table 6 Colorful Accent 1" w:uiPriority="51"/>
+    <w:lsdException w:name="List Table 7 Colorful Accent 1" w:uiPriority="52"/>
+    <w:lsdException w:name="List Table 1 Light Accent 2" w:uiPriority="46"/>
+    <w:lsdException w:name="List Table 2 Accent 2" w:uiPriority="47"/>
+    <w:lsdException w:name="List Table 3 Accent 2" w:uiPriority="48"/>
+    <w:lsdException w:name="List Table 4 Accent 2" w:uiPriority="49"/>
+    <w:lsdException w:name="List Table 5 Dark Accent 2" w:uiPriority="50"/>
+    <w:lsdException w:name="List Table 6 Colorful Accent 2" w:uiPriority="51"/>
+    <w:lsdException w:name="List Table 7 Colorful Accent 2" w:uiPriority="52"/>
+    <w:lsdException w:name="List Table 1 Light Accent 3" w:uiPriority="46"/>
+    <w:lsdException w:name="List Table 2 Accent 3" w:uiPriority="47"/>
+    <w:lsdException w:name="List Table 3 Accent 3" w:uiPriority="48"/>
+    <w:lsdException w:name="List Table 4 Accent 3" w:uiPriority="49"/>
+    <w:lsdException w:name="List Table 5 Dark Accent 3" w:uiPriority="50"/>
+    <w:lsdException w:name="List Table 6 Colorful Accent 3" w:uiPriority="51"/>
+    <w:lsdException w:name="List Table 7 Colorful Accent 3" w:uiPriority="52"/>
+    <w:lsdException w:name="List Table 1 Light Accent 4" w:uiPriority="46"/>
+    <w:lsdException w:name="List Table 2 Accent 4" w:uiPriority="47"/>
+    <w:lsdException w:name="List Table 3 Accent 4" w:uiPriority="48"/>
+    <w:lsdException w:name="List Table 4 Accent 4" w:uiPriority="49"/>
+    <w:lsdException w:name="List Table 5 Dark Accent 4" w:uiPriority="50"/>
+    <w:lsdException w:name="List Table 6 Colorful Accent 4" w:uiPriority="51"/>
+    <w:lsdException w:name="List Table 7 Colorful Accent 4" w:uiPriority="52"/>
+    <w:lsdException w:name="List Table 1 Light Accent 5" w:uiPriority="46"/>
+    <w:lsdException w:name="List Table 2 Accent 5" w:uiPriority="47"/>
+    <w:lsdException w:name="List Table 3 Accent 5" w:uiPriority="48"/>
+    <w:lsdException w:name="List Table 4 Accent 5" w:uiPriority="49"/>
+    <w:lsdException w:name="List Table 5 Dark Accent 5" w:uiPriority="50"/>
+    <w:lsdException w:name="List Table 6 Colorful Accent 5" w:uiPriority="51"/>
+    <w:lsdException w:name="List Table 7 Colorful Accent 5" w:uiPriority="52"/>
+    <w:lsdException w:name="List Table 1 Light Accent 6" w:uiPriority="46"/>
+    <w:lsdException w:name="List Table 2 Accent 6" w:uiPriority="47"/>
+    <w:lsdException w:name="List Table 3 Accent 6" w:uiPriority="48"/>
+    <w:lsdException w:name="List Table 4 Accent 6" w:uiPriority="49"/>
+    <w:lsdException w:name="List Table 5 Dark Accent 6" w:uiPriority="50"/>
+    <w:lsdException w:name="List Table 6 Colorful Accent 6" w:uiPriority="51"/>
+    <w:lsdException w:name="List Table 7 Colorful Accent 6" w:uiPriority="52"/>
   </w:latentStyles>
   <w:style w:type="paragraph" w:default="1" w:styleId="Normal">
     <w:name w:val="Normal"/>
@@ -2204,7 +2902,6 @@
       <w:lang w:val="es-ES_tradnl" w:eastAsia="zh-TW"/>
     </w:rPr>
     <w:tblPr>
-      <w:tblInd w:w="0" w:type="dxa"/>
       <w:tblBorders>
         <w:top w:val="single" w:sz="4" w:space="0" w:color="auto"/>
         <w:left w:val="single" w:sz="4" w:space="0" w:color="auto"/>
@@ -2213,292 +2910,6 @@
         <w:insideH w:val="single" w:sz="4" w:space="0" w:color="auto"/>
         <w:insideV w:val="single" w:sz="4" w:space="0" w:color="auto"/>
       </w:tblBorders>
-      <w:tblCellMar>
-        <w:top w:w="0" w:type="dxa"/>
-        <w:left w:w="108" w:type="dxa"/>
-        <w:bottom w:w="0" w:type="dxa"/>
-        <w:right w:w="108" w:type="dxa"/>
-      </w:tblCellMar>
-    </w:tblPr>
-  </w:style>
-  <w:style w:type="paragraph" w:styleId="ListParagraph">
-    <w:name w:val="List Paragraph"/>
-    <w:basedOn w:val="Normal"/>
-    <w:uiPriority w:val="34"/>
-    <w:qFormat/>
-    <w:rsid w:val="00491617"/>
-    <w:pPr>
-      <w:ind w:left="720"/>
-      <w:contextualSpacing/>
-    </w:pPr>
-  </w:style>
-</w:styles>
-</file>
-
-<file path=word/stylesWithEffects.xml><?xml version="1.0" encoding="utf-8"?>
-<w:styles xmlns:wpc="http://schemas.microsoft.com/office/word/2010/wordprocessingCanvas" xmlns:mc="http://schemas.openxmlformats.org/markup-compatibility/2006" xmlns:o="urn:schemas-microsoft-com:office:office" xmlns:r="http://schemas.openxmlformats.org/officeDocument/2006/relationships" xmlns:m="http://schemas.openxmlformats.org/officeDocument/2006/math" xmlns:v="urn:schemas-microsoft-com:vml" xmlns:wp14="http://schemas.microsoft.com/office/word/2010/wordprocessingDrawing" xmlns:wp="http://schemas.openxmlformats.org/drawingml/2006/wordprocessingDrawing" xmlns:w10="urn:schemas-microsoft-com:office:word" xmlns:w="http://schemas.openxmlformats.org/wordprocessingml/2006/main" xmlns:w14="http://schemas.microsoft.com/office/word/2010/wordml" xmlns:wpg="http://schemas.microsoft.com/office/word/2010/wordprocessingGroup" xmlns:wpi="http://schemas.microsoft.com/office/word/2010/wordprocessingInk" xmlns:wne="http://schemas.microsoft.com/office/word/2006/wordml" xmlns:wps="http://schemas.microsoft.com/office/word/2010/wordprocessingShape" mc:Ignorable="w14 wp14">
-  <w:docDefaults>
-    <w:rPrDefault>
-      <w:rPr>
-        <w:rFonts w:asciiTheme="minorHAnsi" w:eastAsiaTheme="minorHAnsi" w:hAnsiTheme="minorHAnsi" w:cstheme="minorBidi"/>
-        <w:sz w:val="22"/>
-        <w:szCs w:val="22"/>
-        <w:lang w:val="en-US" w:eastAsia="en-US" w:bidi="ar-SA"/>
-      </w:rPr>
-    </w:rPrDefault>
-    <w:pPrDefault>
-      <w:pPr>
-        <w:spacing w:after="200" w:line="276" w:lineRule="auto"/>
-      </w:pPr>
-    </w:pPrDefault>
-  </w:docDefaults>
-  <w:latentStyles w:defLockedState="0" w:defUIPriority="99" w:defSemiHidden="1" w:defUnhideWhenUsed="1" w:defQFormat="0" w:count="267">
-    <w:lsdException w:name="Normal" w:semiHidden="0" w:uiPriority="0" w:unhideWhenUsed="0" w:qFormat="1"/>
-    <w:lsdException w:name="heading 1" w:semiHidden="0" w:uiPriority="9" w:unhideWhenUsed="0" w:qFormat="1"/>
-    <w:lsdException w:name="heading 2" w:uiPriority="9" w:qFormat="1"/>
-    <w:lsdException w:name="heading 3" w:uiPriority="9" w:qFormat="1"/>
-    <w:lsdException w:name="heading 4" w:uiPriority="9" w:qFormat="1"/>
-    <w:lsdException w:name="heading 5" w:uiPriority="9" w:qFormat="1"/>
-    <w:lsdException w:name="heading 6" w:uiPriority="9" w:qFormat="1"/>
-    <w:lsdException w:name="heading 7" w:uiPriority="9" w:qFormat="1"/>
-    <w:lsdException w:name="heading 8" w:uiPriority="9" w:qFormat="1"/>
-    <w:lsdException w:name="heading 9" w:uiPriority="9" w:qFormat="1"/>
-    <w:lsdException w:name="toc 1" w:uiPriority="39"/>
-    <w:lsdException w:name="toc 2" w:uiPriority="39"/>
-    <w:lsdException w:name="toc 3" w:uiPriority="39"/>
-    <w:lsdException w:name="toc 4" w:uiPriority="39"/>
-    <w:lsdException w:name="toc 5" w:uiPriority="39"/>
-    <w:lsdException w:name="toc 6" w:uiPriority="39"/>
-    <w:lsdException w:name="toc 7" w:uiPriority="39"/>
-    <w:lsdException w:name="toc 8" w:uiPriority="39"/>
-    <w:lsdException w:name="toc 9" w:uiPriority="39"/>
-    <w:lsdException w:name="caption" w:uiPriority="35" w:qFormat="1"/>
-    <w:lsdException w:name="Title" w:semiHidden="0" w:uiPriority="10" w:unhideWhenUsed="0" w:qFormat="1"/>
-    <w:lsdException w:name="Default Paragraph Font" w:uiPriority="1"/>
-    <w:lsdException w:name="Subtitle" w:semiHidden="0" w:uiPriority="11" w:unhideWhenUsed="0" w:qFormat="1"/>
-    <w:lsdException w:name="Strong" w:semiHidden="0" w:uiPriority="22" w:unhideWhenUsed="0" w:qFormat="1"/>
-    <w:lsdException w:name="Emphasis" w:semiHidden="0" w:uiPriority="20" w:unhideWhenUsed="0" w:qFormat="1"/>
-    <w:lsdException w:name="Table Grid" w:semiHidden="0" w:uiPriority="59" w:unhideWhenUsed="0"/>
-    <w:lsdException w:name="Placeholder Text" w:unhideWhenUsed="0"/>
-    <w:lsdException w:name="No Spacing" w:semiHidden="0" w:uiPriority="1" w:unhideWhenUsed="0" w:qFormat="1"/>
-    <w:lsdException w:name="Light Shading" w:semiHidden="0" w:uiPriority="60" w:unhideWhenUsed="0"/>
-    <w:lsdException w:name="Light List" w:semiHidden="0" w:uiPriority="61" w:unhideWhenUsed="0"/>
-    <w:lsdException w:name="Light Grid" w:semiHidden="0" w:uiPriority="62" w:unhideWhenUsed="0"/>
-    <w:lsdException w:name="Medium Shading 1" w:semiHidden="0" w:uiPriority="63" w:unhideWhenUsed="0"/>
-    <w:lsdException w:name="Medium Shading 2" w:semiHidden="0" w:uiPriority="64" w:unhideWhenUsed="0"/>
-    <w:lsdException w:name="Medium List 1" w:semiHidden="0" w:uiPriority="65" w:unhideWhenUsed="0"/>
-    <w:lsdException w:name="Medium List 2" w:semiHidden="0" w:uiPriority="66" w:unhideWhenUsed="0"/>
-    <w:lsdException w:name="Medium Grid 1" w:semiHidden="0" w:uiPriority="67" w:unhideWhenUsed="0"/>
-    <w:lsdException w:name="Medium Grid 2" w:semiHidden="0" w:uiPriority="68" w:unhideWhenUsed="0"/>
-    <w:lsdException w:name="Medium Grid 3" w:semiHidden="0" w:uiPriority="69" w:unhideWhenUsed="0"/>
-    <w:lsdException w:name="Dark List" w:semiHidden="0" w:uiPriority="70" w:unhideWhenUsed="0"/>
-    <w:lsdException w:name="Colorful Shading" w:semiHidden="0" w:uiPriority="71" w:unhideWhenUsed="0"/>
-    <w:lsdException w:name="Colorful List" w:semiHidden="0" w:uiPriority="72" w:unhideWhenUsed="0"/>
-    <w:lsdException w:name="Colorful Grid" w:semiHidden="0" w:uiPriority="73" w:unhideWhenUsed="0"/>
-    <w:lsdException w:name="Light Shading Accent 1" w:semiHidden="0" w:uiPriority="60" w:unhideWhenUsed="0"/>
-    <w:lsdException w:name="Light List Accent 1" w:semiHidden="0" w:uiPriority="61" w:unhideWhenUsed="0"/>
-    <w:lsdException w:name="Light Grid Accent 1" w:semiHidden="0" w:uiPriority="62" w:unhideWhenUsed="0"/>
-    <w:lsdException w:name="Medium Shading 1 Accent 1" w:semiHidden="0" w:uiPriority="63" w:unhideWhenUsed="0"/>
-    <w:lsdException w:name="Medium Shading 2 Accent 1" w:semiHidden="0" w:uiPriority="64" w:unhideWhenUsed="0"/>
-    <w:lsdException w:name="Medium List 1 Accent 1" w:semiHidden="0" w:uiPriority="65" w:unhideWhenUsed="0"/>
-    <w:lsdException w:name="Revision" w:unhideWhenUsed="0"/>
-    <w:lsdException w:name="List Paragraph" w:semiHidden="0" w:uiPriority="34" w:unhideWhenUsed="0" w:qFormat="1"/>
-    <w:lsdException w:name="Quote" w:semiHidden="0" w:uiPriority="29" w:unhideWhenUsed="0" w:qFormat="1"/>
-    <w:lsdException w:name="Intense Quote" w:semiHidden="0" w:uiPriority="30" w:unhideWhenUsed="0" w:qFormat="1"/>
-    <w:lsdException w:name="Medium List 2 Accent 1" w:semiHidden="0" w:uiPriority="66" w:unhideWhenUsed="0"/>
-    <w:lsdException w:name="Medium Grid 1 Accent 1" w:semiHidden="0" w:uiPriority="67" w:unhideWhenUsed="0"/>
-    <w:lsdException w:name="Medium Grid 2 Accent 1" w:semiHidden="0" w:uiPriority="68" w:unhideWhenUsed="0"/>
-    <w:lsdException w:name="Medium Grid 3 Accent 1" w:semiHidden="0" w:uiPriority="69" w:unhideWhenUsed="0"/>
-    <w:lsdException w:name="Dark List Accent 1" w:semiHidden="0" w:uiPriority="70" w:unhideWhenUsed="0"/>
-    <w:lsdException w:name="Colorful Shading Accent 1" w:semiHidden="0" w:uiPriority="71" w:unhideWhenUsed="0"/>
-    <w:lsdException w:name="Colorful List Accent 1" w:semiHidden="0" w:uiPriority="72" w:unhideWhenUsed="0"/>
-    <w:lsdException w:name="Colorful Grid Accent 1" w:semiHidden="0" w:uiPriority="73" w:unhideWhenUsed="0"/>
-    <w:lsdException w:name="Light Shading Accent 2" w:semiHidden="0" w:uiPriority="60" w:unhideWhenUsed="0"/>
-    <w:lsdException w:name="Light List Accent 2" w:semiHidden="0" w:uiPriority="61" w:unhideWhenUsed="0"/>
-    <w:lsdException w:name="Light Grid Accent 2" w:semiHidden="0" w:uiPriority="62" w:unhideWhenUsed="0"/>
-    <w:lsdException w:name="Medium Shading 1 Accent 2" w:semiHidden="0" w:uiPriority="63" w:unhideWhenUsed="0"/>
-    <w:lsdException w:name="Medium Shading 2 Accent 2" w:semiHidden="0" w:uiPriority="64" w:unhideWhenUsed="0"/>
-    <w:lsdException w:name="Medium List 1 Accent 2" w:semiHidden="0" w:uiPriority="65" w:unhideWhenUsed="0"/>
-    <w:lsdException w:name="Medium List 2 Accent 2" w:semiHidden="0" w:uiPriority="66" w:unhideWhenUsed="0"/>
-    <w:lsdException w:name="Medium Grid 1 Accent 2" w:semiHidden="0" w:uiPriority="67" w:unhideWhenUsed="0"/>
-    <w:lsdException w:name="Medium Grid 2 Accent 2" w:semiHidden="0" w:uiPriority="68" w:unhideWhenUsed="0"/>
-    <w:lsdException w:name="Medium Grid 3 Accent 2" w:semiHidden="0" w:uiPriority="69" w:unhideWhenUsed="0"/>
-    <w:lsdException w:name="Dark List Accent 2" w:semiHidden="0" w:uiPriority="70" w:unhideWhenUsed="0"/>
-    <w:lsdException w:name="Colorful Shading Accent 2" w:semiHidden="0" w:uiPriority="71" w:unhideWhenUsed="0"/>
-    <w:lsdException w:name="Colorful List Accent 2" w:semiHidden="0" w:uiPriority="72" w:unhideWhenUsed="0"/>
-    <w:lsdException w:name="Colorful Grid Accent 2" w:semiHidden="0" w:uiPriority="73" w:unhideWhenUsed="0"/>
-    <w:lsdException w:name="Light Shading Accent 3" w:semiHidden="0" w:uiPriority="60" w:unhideWhenUsed="0"/>
-    <w:lsdException w:name="Light List Accent 3" w:semiHidden="0" w:uiPriority="61" w:unhideWhenUsed="0"/>
-    <w:lsdException w:name="Light Grid Accent 3" w:semiHidden="0" w:uiPriority="62" w:unhideWhenUsed="0"/>
-    <w:lsdException w:name="Medium Shading 1 Accent 3" w:semiHidden="0" w:uiPriority="63" w:unhideWhenUsed="0"/>
-    <w:lsdException w:name="Medium Shading 2 Accent 3" w:semiHidden="0" w:uiPriority="64" w:unhideWhenUsed="0"/>
-    <w:lsdException w:name="Medium List 1 Accent 3" w:semiHidden="0" w:uiPriority="65" w:unhideWhenUsed="0"/>
-    <w:lsdException w:name="Medium List 2 Accent 3" w:semiHidden="0" w:uiPriority="66" w:unhideWhenUsed="0"/>
-    <w:lsdException w:name="Medium Grid 1 Accent 3" w:semiHidden="0" w:uiPriority="67" w:unhideWhenUsed="0"/>
-    <w:lsdException w:name="Medium Grid 2 Accent 3" w:semiHidden="0" w:uiPriority="68" w:unhideWhenUsed="0"/>
-    <w:lsdException w:name="Medium Grid 3 Accent 3" w:semiHidden="0" w:uiPriority="69" w:unhideWhenUsed="0"/>
-    <w:lsdException w:name="Dark List Accent 3" w:semiHidden="0" w:uiPriority="70" w:unhideWhenUsed="0"/>
-    <w:lsdException w:name="Colorful Shading Accent 3" w:semiHidden="0" w:uiPriority="71" w:unhideWhenUsed="0"/>
-    <w:lsdException w:name="Colorful List Accent 3" w:semiHidden="0" w:uiPriority="72" w:unhideWhenUsed="0"/>
-    <w:lsdException w:name="Colorful Grid Accent 3" w:semiHidden="0" w:uiPriority="73" w:unhideWhenUsed="0"/>
-    <w:lsdException w:name="Light Shading Accent 4" w:semiHidden="0" w:uiPriority="60" w:unhideWhenUsed="0"/>
-    <w:lsdException w:name="Light List Accent 4" w:semiHidden="0" w:uiPriority="61" w:unhideWhenUsed="0"/>
-    <w:lsdException w:name="Light Grid Accent 4" w:semiHidden="0" w:uiPriority="62" w:unhideWhenUsed="0"/>
-    <w:lsdException w:name="Medium Shading 1 Accent 4" w:semiHidden="0" w:uiPriority="63" w:unhideWhenUsed="0"/>
-    <w:lsdException w:name="Medium Shading 2 Accent 4" w:semiHidden="0" w:uiPriority="64" w:unhideWhenUsed="0"/>
-    <w:lsdException w:name="Medium List 1 Accent 4" w:semiHidden="0" w:uiPriority="65" w:unhideWhenUsed="0"/>
-    <w:lsdException w:name="Medium List 2 Accent 4" w:semiHidden="0" w:uiPriority="66" w:unhideWhenUsed="0"/>
-    <w:lsdException w:name="Medium Grid 1 Accent 4" w:semiHidden="0" w:uiPriority="67" w:unhideWhenUsed="0"/>
-    <w:lsdException w:name="Medium Grid 2 Accent 4" w:semiHidden="0" w:uiPriority="68" w:unhideWhenUsed="0"/>
-    <w:lsdException w:name="Medium Grid 3 Accent 4" w:semiHidden="0" w:uiPriority="69" w:unhideWhenUsed="0"/>
-    <w:lsdException w:name="Dark List Accent 4" w:semiHidden="0" w:uiPriority="70" w:unhideWhenUsed="0"/>
-    <w:lsdException w:name="Colorful Shading Accent 4" w:semiHidden="0" w:uiPriority="71" w:unhideWhenUsed="0"/>
-    <w:lsdException w:name="Colorful List Accent 4" w:semiHidden="0" w:uiPriority="72" w:unhideWhenUsed="0"/>
-    <w:lsdException w:name="Colorful Grid Accent 4" w:semiHidden="0" w:uiPriority="73" w:unhideWhenUsed="0"/>
-    <w:lsdException w:name="Light Shading Accent 5" w:semiHidden="0" w:uiPriority="60" w:unhideWhenUsed="0"/>
-    <w:lsdException w:name="Light List Accent 5" w:semiHidden="0" w:uiPriority="61" w:unhideWhenUsed="0"/>
-    <w:lsdException w:name="Light Grid Accent 5" w:semiHidden="0" w:uiPriority="62" w:unhideWhenUsed="0"/>
-    <w:lsdException w:name="Medium Shading 1 Accent 5" w:semiHidden="0" w:uiPriority="63" w:unhideWhenUsed="0"/>
-    <w:lsdException w:name="Medium Shading 2 Accent 5" w:semiHidden="0" w:uiPriority="64" w:unhideWhenUsed="0"/>
-    <w:lsdException w:name="Medium List 1 Accent 5" w:semiHidden="0" w:uiPriority="65" w:unhideWhenUsed="0"/>
-    <w:lsdException w:name="Medium List 2 Accent 5" w:semiHidden="0" w:uiPriority="66" w:unhideWhenUsed="0"/>
-    <w:lsdException w:name="Medium Grid 1 Accent 5" w:semiHidden="0" w:uiPriority="67" w:unhideWhenUsed="0"/>
-    <w:lsdException w:name="Medium Grid 2 Accent 5" w:semiHidden="0" w:uiPriority="68" w:unhideWhenUsed="0"/>
-    <w:lsdException w:name="Medium Grid 3 Accent 5" w:semiHidden="0" w:uiPriority="69" w:unhideWhenUsed="0"/>
-    <w:lsdException w:name="Dark List Accent 5" w:semiHidden="0" w:uiPriority="70" w:unhideWhenUsed="0"/>
-    <w:lsdException w:name="Colorful Shading Accent 5" w:semiHidden="0" w:uiPriority="71" w:unhideWhenUsed="0"/>
-    <w:lsdException w:name="Colorful List Accent 5" w:semiHidden="0" w:uiPriority="72" w:unhideWhenUsed="0"/>
-    <w:lsdException w:name="Colorful Grid Accent 5" w:semiHidden="0" w:uiPriority="73" w:unhideWhenUsed="0"/>
-    <w:lsdException w:name="Light Shading Accent 6" w:semiHidden="0" w:uiPriority="60" w:unhideWhenUsed="0"/>
-    <w:lsdException w:name="Light List Accent 6" w:semiHidden="0" w:uiPriority="61" w:unhideWhenUsed="0"/>
-    <w:lsdException w:name="Light Grid Accent 6" w:semiHidden="0" w:uiPriority="62" w:unhideWhenUsed="0"/>
-    <w:lsdException w:name="Medium Shading 1 Accent 6" w:semiHidden="0" w:uiPriority="63" w:unhideWhenUsed="0"/>
-    <w:lsdException w:name="Medium Shading 2 Accent 6" w:semiHidden="0" w:uiPriority="64" w:unhideWhenUsed="0"/>
-    <w:lsdException w:name="Medium List 1 Accent 6" w:semiHidden="0" w:uiPriority="65" w:unhideWhenUsed="0"/>
-    <w:lsdException w:name="Medium List 2 Accent 6" w:semiHidden="0" w:uiPriority="66" w:unhideWhenUsed="0"/>
-    <w:lsdException w:name="Medium Grid 1 Accent 6" w:semiHidden="0" w:uiPriority="67" w:unhideWhenUsed="0"/>
-    <w:lsdException w:name="Medium Grid 2 Accent 6" w:semiHidden="0" w:uiPriority="68" w:unhideWhenUsed="0"/>
-    <w:lsdException w:name="Medium Grid 3 Accent 6" w:semiHidden="0" w:uiPriority="69" w:unhideWhenUsed="0"/>
-    <w:lsdException w:name="Dark List Accent 6" w:semiHidden="0" w:uiPriority="70" w:unhideWhenUsed="0"/>
-    <w:lsdException w:name="Colorful Shading Accent 6" w:semiHidden="0" w:uiPriority="71" w:unhideWhenUsed="0"/>
-    <w:lsdException w:name="Colorful List Accent 6" w:semiHidden="0" w:uiPriority="72" w:unhideWhenUsed="0"/>
-    <w:lsdException w:name="Colorful Grid Accent 6" w:semiHidden="0" w:uiPriority="73" w:unhideWhenUsed="0"/>
-    <w:lsdException w:name="Subtle Emphasis" w:semiHidden="0" w:uiPriority="19" w:unhideWhenUsed="0" w:qFormat="1"/>
-    <w:lsdException w:name="Intense Emphasis" w:semiHidden="0" w:uiPriority="21" w:unhideWhenUsed="0" w:qFormat="1"/>
-    <w:lsdException w:name="Subtle Reference" w:semiHidden="0" w:uiPriority="31" w:unhideWhenUsed="0" w:qFormat="1"/>
-    <w:lsdException w:name="Intense Reference" w:semiHidden="0" w:uiPriority="32" w:unhideWhenUsed="0" w:qFormat="1"/>
-    <w:lsdException w:name="Book Title" w:semiHidden="0" w:uiPriority="33" w:unhideWhenUsed="0" w:qFormat="1"/>
-    <w:lsdException w:name="Bibliography" w:uiPriority="37"/>
-    <w:lsdException w:name="TOC Heading" w:uiPriority="39" w:qFormat="1"/>
-  </w:latentStyles>
-  <w:style w:type="paragraph" w:default="1" w:styleId="Normal">
-    <w:name w:val="Normal"/>
-    <w:qFormat/>
-    <w:rsid w:val="00F9581A"/>
-    <w:rPr>
-      <w:rFonts w:eastAsiaTheme="minorEastAsia"/>
-      <w:sz w:val="24"/>
-      <w:szCs w:val="24"/>
-      <w:lang w:val="es-ES_tradnl" w:eastAsia="zh-TW"/>
-    </w:rPr>
-  </w:style>
-  <w:style w:type="character" w:default="1" w:styleId="DefaultParagraphFont">
-    <w:name w:val="Default Paragraph Font"/>
-    <w:uiPriority w:val="1"/>
-    <w:semiHidden/>
-    <w:unhideWhenUsed/>
-  </w:style>
-  <w:style w:type="table" w:default="1" w:styleId="TableNormal">
-    <w:name w:val="Normal Table"/>
-    <w:uiPriority w:val="99"/>
-    <w:semiHidden/>
-    <w:unhideWhenUsed/>
-    <w:tblPr>
-      <w:tblInd w:w="0" w:type="dxa"/>
-      <w:tblCellMar>
-        <w:top w:w="0" w:type="dxa"/>
-        <w:left w:w="108" w:type="dxa"/>
-        <w:bottom w:w="0" w:type="dxa"/>
-        <w:right w:w="108" w:type="dxa"/>
-      </w:tblCellMar>
-    </w:tblPr>
-  </w:style>
-  <w:style w:type="numbering" w:default="1" w:styleId="NoList">
-    <w:name w:val="No List"/>
-    <w:uiPriority w:val="99"/>
-    <w:semiHidden/>
-    <w:unhideWhenUsed/>
-  </w:style>
-  <w:style w:type="character" w:styleId="Hyperlink">
-    <w:name w:val="Hyperlink"/>
-    <w:basedOn w:val="DefaultParagraphFont"/>
-    <w:uiPriority w:val="99"/>
-    <w:unhideWhenUsed/>
-    <w:rsid w:val="00763045"/>
-    <w:rPr>
-      <w:color w:val="0000FF" w:themeColor="hyperlink"/>
-      <w:u w:val="single"/>
-    </w:rPr>
-  </w:style>
-  <w:style w:type="paragraph" w:styleId="BalloonText">
-    <w:name w:val="Balloon Text"/>
-    <w:basedOn w:val="Normal"/>
-    <w:link w:val="BalloonTextChar"/>
-    <w:uiPriority w:val="99"/>
-    <w:semiHidden/>
-    <w:unhideWhenUsed/>
-    <w:rsid w:val="00FE46C0"/>
-    <w:pPr>
-      <w:spacing w:after="0" w:line="240" w:lineRule="auto"/>
-    </w:pPr>
-    <w:rPr>
-      <w:rFonts w:ascii="Tahoma" w:eastAsiaTheme="minorHAnsi" w:hAnsi="Tahoma" w:cs="Tahoma"/>
-      <w:sz w:val="16"/>
-      <w:szCs w:val="16"/>
-      <w:lang w:val="en-US" w:eastAsia="en-US"/>
-    </w:rPr>
-  </w:style>
-  <w:style w:type="character" w:customStyle="1" w:styleId="BalloonTextChar">
-    <w:name w:val="Balloon Text Char"/>
-    <w:basedOn w:val="DefaultParagraphFont"/>
-    <w:link w:val="BalloonText"/>
-    <w:uiPriority w:val="99"/>
-    <w:semiHidden/>
-    <w:rsid w:val="00FE46C0"/>
-    <w:rPr>
-      <w:rFonts w:ascii="Tahoma" w:hAnsi="Tahoma" w:cs="Tahoma"/>
-      <w:sz w:val="16"/>
-      <w:szCs w:val="16"/>
-    </w:rPr>
-  </w:style>
-  <w:style w:type="table" w:styleId="TableGrid">
-    <w:name w:val="Table Grid"/>
-    <w:basedOn w:val="TableNormal"/>
-    <w:uiPriority w:val="59"/>
-    <w:rsid w:val="0005752B"/>
-    <w:pPr>
-      <w:spacing w:after="0" w:line="240" w:lineRule="auto"/>
-    </w:pPr>
-    <w:rPr>
-      <w:rFonts w:eastAsiaTheme="minorEastAsia"/>
-      <w:lang w:val="es-ES_tradnl" w:eastAsia="zh-TW"/>
-    </w:rPr>
-    <w:tblPr>
-      <w:tblInd w:w="0" w:type="dxa"/>
-      <w:tblBorders>
-        <w:top w:val="single" w:sz="4" w:space="0" w:color="auto"/>
-        <w:left w:val="single" w:sz="4" w:space="0" w:color="auto"/>
-        <w:bottom w:val="single" w:sz="4" w:space="0" w:color="auto"/>
-        <w:right w:val="single" w:sz="4" w:space="0" w:color="auto"/>
-        <w:insideH w:val="single" w:sz="4" w:space="0" w:color="auto"/>
-        <w:insideV w:val="single" w:sz="4" w:space="0" w:color="auto"/>
-      </w:tblBorders>
-      <w:tblCellMar>
-        <w:top w:w="0" w:type="dxa"/>
-        <w:left w:w="108" w:type="dxa"/>
-        <w:bottom w:w="0" w:type="dxa"/>
-        <w:right w:w="108" w:type="dxa"/>
-      </w:tblCellMar>
     </w:tblPr>
   </w:style>
   <w:style w:type="paragraph" w:styleId="ListParagraph">

</xml_diff>

<commit_message>
Casos de prpueba para números
</commit_message>
<xml_diff>
--- a/Documentacion.docx
+++ b/Documentacion.docx
@@ -1,6 +1,6 @@
 
 <file path=word/document.xml><?xml version="1.0" encoding="utf-8"?>
-<w:document xmlns:wpc="http://schemas.microsoft.com/office/word/2010/wordprocessingCanvas" xmlns:cx="http://schemas.microsoft.com/office/drawing/2014/chartex" xmlns:cx1="http://schemas.microsoft.com/office/drawing/2015/9/8/chartex" xmlns:mc="http://schemas.openxmlformats.org/markup-compatibility/2006" xmlns:o="urn:schemas-microsoft-com:office:office" xmlns:r="http://schemas.openxmlformats.org/officeDocument/2006/relationships" xmlns:m="http://schemas.openxmlformats.org/officeDocument/2006/math" xmlns:v="urn:schemas-microsoft-com:vml" xmlns:wp14="http://schemas.microsoft.com/office/word/2010/wordprocessingDrawing" xmlns:wp="http://schemas.openxmlformats.org/drawingml/2006/wordprocessingDrawing" xmlns:w10="urn:schemas-microsoft-com:office:word" xmlns:w="http://schemas.openxmlformats.org/wordprocessingml/2006/main" xmlns:w14="http://schemas.microsoft.com/office/word/2010/wordml" xmlns:w15="http://schemas.microsoft.com/office/word/2012/wordml" xmlns:w16se="http://schemas.microsoft.com/office/word/2015/wordml/symex" xmlns:wpg="http://schemas.microsoft.com/office/word/2010/wordprocessingGroup" xmlns:wpi="http://schemas.microsoft.com/office/word/2010/wordprocessingInk" xmlns:wne="http://schemas.microsoft.com/office/word/2006/wordml" xmlns:wps="http://schemas.microsoft.com/office/word/2010/wordprocessingShape" mc:Ignorable="w14 w15 w16se wp14">
+<w:document xmlns:wpc="http://schemas.microsoft.com/office/word/2010/wordprocessingCanvas" xmlns:mc="http://schemas.openxmlformats.org/markup-compatibility/2006" xmlns:o="urn:schemas-microsoft-com:office:office" xmlns:r="http://schemas.openxmlformats.org/officeDocument/2006/relationships" xmlns:m="http://schemas.openxmlformats.org/officeDocument/2006/math" xmlns:v="urn:schemas-microsoft-com:vml" xmlns:wp14="http://schemas.microsoft.com/office/word/2010/wordprocessingDrawing" xmlns:wp="http://schemas.openxmlformats.org/drawingml/2006/wordprocessingDrawing" xmlns:w10="urn:schemas-microsoft-com:office:word" xmlns:w="http://schemas.openxmlformats.org/wordprocessingml/2006/main" xmlns:w14="http://schemas.microsoft.com/office/word/2010/wordml" xmlns:w15="http://schemas.microsoft.com/office/word/2012/wordml" xmlns:wpg="http://schemas.microsoft.com/office/word/2010/wordprocessingGroup" xmlns:wpi="http://schemas.microsoft.com/office/word/2010/wordprocessingInk" xmlns:wne="http://schemas.microsoft.com/office/word/2006/wordml" xmlns:wps="http://schemas.microsoft.com/office/word/2010/wordprocessingShape" mc:Ignorable="w14 w15 wp14">
   <w:body>
     <w:p>
       <w:pPr>
@@ -372,7 +372,7 @@
     </w:p>
     <w:tbl>
       <w:tblPr>
-        <w:tblStyle w:val="TableGrid"/>
+        <w:tblStyle w:val="Tablaconcuadrcula"/>
         <w:tblW w:w="0" w:type="auto"/>
         <w:tblLook w:val="04A0" w:firstRow="1" w:lastRow="0" w:firstColumn="1" w:lastColumn="0" w:noHBand="0" w:noVBand="1"/>
       </w:tblPr>
@@ -752,23 +752,7 @@
                 <w:rFonts w:cs="Arial"/>
                 <w:shd w:val="clear" w:color="auto" w:fill="FFFFFF"/>
               </w:rPr>
-              <w:t>Tokens de literales (</w:t>
-            </w:r>
-            <w:proofErr w:type="spellStart"/>
-            <w:r>
-              <w:rPr>
-                <w:rFonts w:cs="Arial"/>
-                <w:shd w:val="clear" w:color="auto" w:fill="FFFFFF"/>
-              </w:rPr>
-              <w:t>strings</w:t>
-            </w:r>
-            <w:proofErr w:type="spellEnd"/>
-            <w:r>
-              <w:rPr>
-                <w:rFonts w:cs="Arial"/>
-                <w:shd w:val="clear" w:color="auto" w:fill="FFFFFF"/>
-              </w:rPr>
-              <w:t xml:space="preserve">, enteros, flotantes, </w:t>
+              <w:t xml:space="preserve">Tokens de literales (strings, enteros, flotantes, </w:t>
             </w:r>
             <w:proofErr w:type="spellStart"/>
             <w:r>
@@ -1235,10 +1219,10 @@
       <w:r>
         <w:rPr>
           <w:noProof/>
-          <w:lang w:val="es-ES" w:eastAsia="es-ES"/>
+          <w:lang w:val="es-CR" w:eastAsia="es-CR"/>
         </w:rPr>
         <w:drawing>
-          <wp:anchor distT="0" distB="0" distL="114300" distR="114300" simplePos="0" relativeHeight="251658240" behindDoc="0" locked="0" layoutInCell="1" allowOverlap="1">
+          <wp:anchor distT="0" distB="0" distL="114300" distR="114300" simplePos="0" relativeHeight="251657216" behindDoc="0" locked="0" layoutInCell="1" allowOverlap="1">
             <wp:simplePos x="0" y="0"/>
             <wp:positionH relativeFrom="column">
               <wp:posOffset>0</wp:posOffset>
@@ -1296,7 +1280,7 @@
     </w:p>
     <w:p>
       <w:pPr>
-        <w:pStyle w:val="ListParagraph"/>
+        <w:pStyle w:val="Prrafodelista"/>
         <w:numPr>
           <w:ilvl w:val="0"/>
           <w:numId w:val="1"/>
@@ -1309,7 +1293,7 @@
     </w:p>
     <w:p>
       <w:pPr>
-        <w:pStyle w:val="ListParagraph"/>
+        <w:pStyle w:val="Prrafodelista"/>
         <w:numPr>
           <w:ilvl w:val="0"/>
           <w:numId w:val="1"/>
@@ -1351,7 +1335,7 @@
       <w:r>
         <w:rPr>
           <w:noProof/>
-          <w:lang w:val="es-ES" w:eastAsia="es-ES"/>
+          <w:lang w:val="es-CR" w:eastAsia="es-CR"/>
         </w:rPr>
         <w:lastRenderedPageBreak/>
         <w:drawing>
@@ -1469,7 +1453,7 @@
       <w:r>
         <w:rPr>
           <w:noProof/>
-          <w:lang w:val="es-ES" w:eastAsia="es-ES"/>
+          <w:lang w:val="es-CR" w:eastAsia="es-CR"/>
         </w:rPr>
         <w:lastRenderedPageBreak/>
         <w:drawing>
@@ -1524,7 +1508,7 @@
       <w:r>
         <w:rPr>
           <w:noProof/>
-          <w:lang w:val="es-ES" w:eastAsia="es-ES"/>
+          <w:lang w:val="es-CR" w:eastAsia="es-CR"/>
         </w:rPr>
         <w:drawing>
           <wp:inline distT="0" distB="0" distL="0" distR="0" wp14:anchorId="2671E763" wp14:editId="2FE00600">
@@ -1598,11 +1582,11 @@
         <w:t xml:space="preserve">Objetivo: comentarios son </w:t>
       </w:r>
       <w:proofErr w:type="spellStart"/>
+      <w:r>
+        <w:t>prbados</w:t>
+      </w:r>
+      <w:proofErr w:type="spellEnd"/>
       <w:proofErr w:type="gramStart"/>
-      <w:r>
-        <w:t>prbados</w:t>
-      </w:r>
-      <w:proofErr w:type="spellEnd"/>
       <w:r>
         <w:t>..</w:t>
       </w:r>
@@ -1643,7 +1627,7 @@
       <w:r>
         <w:rPr>
           <w:noProof/>
-          <w:lang w:val="es-ES" w:eastAsia="es-ES"/>
+          <w:lang w:val="es-CR" w:eastAsia="es-CR"/>
         </w:rPr>
         <w:drawing>
           <wp:inline distT="0" distB="0" distL="0" distR="0" wp14:anchorId="4D85423E" wp14:editId="0C4B2629">
@@ -1691,7 +1675,7 @@
       <w:r>
         <w:rPr>
           <w:noProof/>
-          <w:lang w:val="es-ES" w:eastAsia="es-ES"/>
+          <w:lang w:val="es-CR" w:eastAsia="es-CR"/>
         </w:rPr>
         <w:drawing>
           <wp:inline distT="0" distB="0" distL="0" distR="0" wp14:anchorId="46570200" wp14:editId="4A967F43">
@@ -1791,7 +1775,7 @@
       <w:r>
         <w:rPr>
           <w:noProof/>
-          <w:lang w:val="es-ES" w:eastAsia="es-ES"/>
+          <w:lang w:val="es-CR" w:eastAsia="es-CR"/>
         </w:rPr>
         <w:drawing>
           <wp:anchor distT="0" distB="0" distL="114300" distR="114300" simplePos="0" relativeHeight="251658240" behindDoc="0" locked="0" layoutInCell="1" allowOverlap="1" wp14:anchorId="052CE45F" wp14:editId="2641C783">
@@ -1866,7 +1850,7 @@
       <w:r>
         <w:rPr>
           <w:noProof/>
-          <w:lang w:val="es-ES" w:eastAsia="es-ES"/>
+          <w:lang w:val="es-CR" w:eastAsia="es-CR"/>
         </w:rPr>
         <w:drawing>
           <wp:inline distT="0" distB="0" distL="0" distR="0" wp14:anchorId="5EC2C2F4" wp14:editId="49D4784B">
@@ -1935,7 +1919,7 @@
       <w:r>
         <w:rPr>
           <w:noProof/>
-          <w:lang w:val="es-ES" w:eastAsia="es-ES"/>
+          <w:lang w:val="es-CR" w:eastAsia="es-CR"/>
         </w:rPr>
         <w:drawing>
           <wp:inline distT="0" distB="0" distL="0" distR="0" wp14:anchorId="7500ADFF" wp14:editId="0318AA61">
@@ -1992,52 +1976,20 @@
         </w:rPr>
         <w:t xml:space="preserve">: </w:t>
       </w:r>
-      <w:proofErr w:type="spellStart"/>
       <w:r>
         <w:rPr>
           <w:b/>
         </w:rPr>
-        <w:t>Strings</w:t>
-      </w:r>
-      <w:proofErr w:type="spellEnd"/>
-      <w:r>
-        <w:rPr>
-          <w:b/>
-        </w:rPr>
-        <w:t xml:space="preserve"> y </w:t>
-      </w:r>
-      <w:proofErr w:type="spellStart"/>
-      <w:r>
-        <w:rPr>
-          <w:b/>
-        </w:rPr>
-        <w:t>Chars</w:t>
-      </w:r>
-      <w:proofErr w:type="spellEnd"/>
+        <w:t>Strings y Chars</w:t>
+      </w:r>
     </w:p>
     <w:p>
       <w:r>
         <w:t xml:space="preserve">Objetivo: </w:t>
       </w:r>
       <w:r>
-        <w:t xml:space="preserve">probar </w:t>
-      </w:r>
-      <w:r>
-        <w:t xml:space="preserve">errores y reconocimiento de </w:t>
-      </w:r>
-      <w:proofErr w:type="spellStart"/>
-      <w:r>
-        <w:t>strings</w:t>
-      </w:r>
-      <w:proofErr w:type="spellEnd"/>
-      <w:r>
-        <w:t xml:space="preserve"> y </w:t>
-      </w:r>
-      <w:proofErr w:type="spellStart"/>
-      <w:r>
-        <w:t>chars</w:t>
-      </w:r>
-      <w:proofErr w:type="spellEnd"/>
+        <w:t>probar errores y reconocimiento de strings y chars</w:t>
+      </w:r>
     </w:p>
     <w:p>
       <w:r>
@@ -2048,7 +2000,7 @@
       <w:r>
         <w:rPr>
           <w:noProof/>
-          <w:lang w:val="es-ES" w:eastAsia="es-ES"/>
+          <w:lang w:val="es-CR" w:eastAsia="es-CR"/>
         </w:rPr>
         <w:drawing>
           <wp:inline distT="0" distB="0" distL="0" distR="0" wp14:anchorId="64249E4A" wp14:editId="0C062733">
@@ -2096,7 +2048,7 @@
       <w:r>
         <w:rPr>
           <w:noProof/>
-          <w:lang w:val="es-ES" w:eastAsia="es-ES"/>
+          <w:lang w:val="es-CR" w:eastAsia="es-CR"/>
         </w:rPr>
         <w:lastRenderedPageBreak/>
         <w:drawing>
@@ -2154,43 +2106,19 @@
       </w:r>
       <w:proofErr w:type="spellEnd"/>
       <w:r>
-        <w:t xml:space="preserve"> normales y espacios en </w:t>
+        <w:t xml:space="preserve"> normales y espacios en strings, los errores de la línea 6 no deberían aparecer, los otros si tienen sentido ya que están malos. Acepto todos los otros strings y chars correctamente. </w:t>
+      </w:r>
+    </w:p>
+    <w:p>
+      <w:r>
+        <w:t xml:space="preserve">Resultados obtenidos tras la </w:t>
       </w:r>
       <w:proofErr w:type="spellStart"/>
       <w:r>
-        <w:t>strings</w:t>
+        <w:t>correcion</w:t>
       </w:r>
       <w:proofErr w:type="spellEnd"/>
       <w:r>
-        <w:t xml:space="preserve">, los errores de la línea 6 no deberían aparecer, los otros si tienen sentido ya que están malos. Acepto todos los otros </w:t>
-      </w:r>
-      <w:proofErr w:type="spellStart"/>
-      <w:r>
-        <w:t>strings</w:t>
-      </w:r>
-      <w:proofErr w:type="spellEnd"/>
-      <w:r>
-        <w:t xml:space="preserve"> y </w:t>
-      </w:r>
-      <w:proofErr w:type="spellStart"/>
-      <w:r>
-        <w:t>chars</w:t>
-      </w:r>
-      <w:proofErr w:type="spellEnd"/>
-      <w:r>
-        <w:t xml:space="preserve"> correctamente. </w:t>
-      </w:r>
-    </w:p>
-    <w:p>
-      <w:r>
-        <w:t xml:space="preserve">Resultados obtenidos tras la </w:t>
-      </w:r>
-      <w:proofErr w:type="spellStart"/>
-      <w:r>
-        <w:t>correcion</w:t>
-      </w:r>
-      <w:proofErr w:type="spellEnd"/>
-      <w:r>
         <w:t>:</w:t>
       </w:r>
     </w:p>
@@ -2198,7 +2126,7 @@
       <w:r>
         <w:rPr>
           <w:noProof/>
-          <w:lang w:val="es-ES" w:eastAsia="es-ES"/>
+          <w:lang w:val="es-CR" w:eastAsia="es-CR"/>
         </w:rPr>
         <w:drawing>
           <wp:inline distT="0" distB="0" distL="0" distR="0" wp14:anchorId="2AA8A696" wp14:editId="45A30505">
@@ -2239,23 +2167,202 @@
     </w:p>
     <w:p>
       <w:r>
-        <w:t xml:space="preserve">Todo caso del </w:t>
+        <w:t xml:space="preserve">Todo caso del string y </w:t>
       </w:r>
       <w:proofErr w:type="spellStart"/>
       <w:r>
-        <w:t>string</w:t>
+        <w:t>char</w:t>
       </w:r>
       <w:proofErr w:type="spellEnd"/>
       <w:r>
-        <w:t xml:space="preserve"> y </w:t>
+        <w:t xml:space="preserve"> es cubierto.</w:t>
+      </w:r>
+    </w:p>
+    <w:p>
+      <w:pPr>
+        <w:jc w:val="both"/>
+        <w:rPr>
+          <w:b/>
+        </w:rPr>
+      </w:pPr>
+      <w:r>
+        <w:rPr>
+          <w:b/>
+        </w:rPr>
+        <w:t>Prueba 6</w:t>
+      </w:r>
+      <w:r>
+        <w:rPr>
+          <w:b/>
+        </w:rPr>
+        <w:t>:</w:t>
+      </w:r>
+      <w:r>
+        <w:rPr>
+          <w:b/>
+        </w:rPr>
+        <w:t xml:space="preserve"> </w:t>
+      </w:r>
+      <w:r>
+        <w:rPr>
+          <w:b/>
+        </w:rPr>
+        <w:t>Números y flotantes</w:t>
+      </w:r>
+    </w:p>
+    <w:p>
+      <w:pPr>
+        <w:jc w:val="both"/>
+      </w:pPr>
+      <w:r>
+        <w:t xml:space="preserve">Objetivo: </w:t>
+      </w:r>
+      <w:r>
+        <w:t>se prueba todos los posibles literales de números permitidos (flotantes y enteros).</w:t>
+      </w:r>
+      <w:r>
+        <w:t xml:space="preserve"> También se agregan números no posibles para probar errores.</w:t>
+      </w:r>
+    </w:p>
+    <w:p>
+      <w:pPr>
+        <w:jc w:val="both"/>
+      </w:pPr>
+      <w:r>
+        <w:t xml:space="preserve">Resultados esperados: se espera la lista de errores para los operadores incorrectos y el listado de </w:t>
       </w:r>
       <w:proofErr w:type="spellStart"/>
       <w:r>
-        <w:t>char</w:t>
+        <w:t>tokens</w:t>
       </w:r>
       <w:proofErr w:type="spellEnd"/>
       <w:r>
-        <w:t xml:space="preserve"> es cubierto.</w:t>
+        <w:t xml:space="preserve"> de operadores correctos</w:t>
+      </w:r>
+      <w:r>
+        <w:t xml:space="preserve">. </w:t>
+      </w:r>
+      <w:r>
+        <w:t>Se espera algunos resultados incorrectos.</w:t>
+      </w:r>
+    </w:p>
+    <w:p>
+      <w:pPr>
+        <w:jc w:val="both"/>
+      </w:pPr>
+      <w:r>
+        <w:t xml:space="preserve">Entrada: En el archivo </w:t>
+      </w:r>
+      <w:proofErr w:type="spellStart"/>
+      <w:r>
+        <w:t>Prueba.mypy</w:t>
+      </w:r>
+      <w:proofErr w:type="spellEnd"/>
+      <w:r>
+        <w:t xml:space="preserve"> se tiene el siguiente texto:</w:t>
+      </w:r>
+    </w:p>
+    <w:p>
+      <w:pPr>
+        <w:jc w:val="both"/>
+      </w:pPr>
+      <w:r>
+        <w:rPr>
+          <w:noProof/>
+          <w:lang w:val="es-CR" w:eastAsia="es-CR"/>
+        </w:rPr>
+        <w:drawing>
+          <wp:inline distT="0" distB="0" distL="0" distR="0" wp14:anchorId="4E95A4B3" wp14:editId="653B7B9F">
+            <wp:extent cx="2476500" cy="933450"/>
+            <wp:effectExtent l="0" t="0" r="0" b="0"/>
+            <wp:docPr id="15" name="Imagen 15"/>
+            <wp:cNvGraphicFramePr>
+              <a:graphicFrameLocks xmlns:a="http://schemas.openxmlformats.org/drawingml/2006/main" noChangeAspect="1"/>
+            </wp:cNvGraphicFramePr>
+            <a:graphic xmlns:a="http://schemas.openxmlformats.org/drawingml/2006/main">
+              <a:graphicData uri="http://schemas.openxmlformats.org/drawingml/2006/picture">
+                <pic:pic xmlns:pic="http://schemas.openxmlformats.org/drawingml/2006/picture">
+                  <pic:nvPicPr>
+                    <pic:cNvPr id="1" name=""/>
+                    <pic:cNvPicPr/>
+                  </pic:nvPicPr>
+                  <pic:blipFill>
+                    <a:blip r:embed="rId17"/>
+                    <a:stretch>
+                      <a:fillRect/>
+                    </a:stretch>
+                  </pic:blipFill>
+                  <pic:spPr>
+                    <a:xfrm>
+                      <a:off x="0" y="0"/>
+                      <a:ext cx="2476500" cy="933450"/>
+                    </a:xfrm>
+                    <a:prstGeom prst="rect">
+                      <a:avLst/>
+                    </a:prstGeom>
+                  </pic:spPr>
+                </pic:pic>
+              </a:graphicData>
+            </a:graphic>
+          </wp:inline>
+        </w:drawing>
+      </w:r>
+    </w:p>
+    <w:p>
+      <w:pPr>
+        <w:jc w:val="both"/>
+      </w:pPr>
+    </w:p>
+    <w:p>
+      <w:r>
+        <w:lastRenderedPageBreak/>
+        <w:t>Resultados obtenidos (correctos):</w:t>
+      </w:r>
+    </w:p>
+    <w:p>
+      <w:pPr>
+        <w:jc w:val="both"/>
+      </w:pPr>
+      <w:r>
+        <w:rPr>
+          <w:noProof/>
+          <w:lang w:val="es-CR" w:eastAsia="es-CR"/>
+        </w:rPr>
+        <w:drawing>
+          <wp:inline distT="0" distB="0" distL="0" distR="0" wp14:anchorId="5E6A535D" wp14:editId="54981254">
+            <wp:extent cx="3019425" cy="2466975"/>
+            <wp:effectExtent l="0" t="0" r="9525" b="9525"/>
+            <wp:docPr id="16" name="Imagen 16"/>
+            <wp:cNvGraphicFramePr>
+              <a:graphicFrameLocks xmlns:a="http://schemas.openxmlformats.org/drawingml/2006/main" noChangeAspect="1"/>
+            </wp:cNvGraphicFramePr>
+            <a:graphic xmlns:a="http://schemas.openxmlformats.org/drawingml/2006/main">
+              <a:graphicData uri="http://schemas.openxmlformats.org/drawingml/2006/picture">
+                <pic:pic xmlns:pic="http://schemas.openxmlformats.org/drawingml/2006/picture">
+                  <pic:nvPicPr>
+                    <pic:cNvPr id="1" name=""/>
+                    <pic:cNvPicPr/>
+                  </pic:nvPicPr>
+                  <pic:blipFill>
+                    <a:blip r:embed="rId18"/>
+                    <a:stretch>
+                      <a:fillRect/>
+                    </a:stretch>
+                  </pic:blipFill>
+                  <pic:spPr>
+                    <a:xfrm>
+                      <a:off x="0" y="0"/>
+                      <a:ext cx="3019425" cy="2466975"/>
+                    </a:xfrm>
+                    <a:prstGeom prst="rect">
+                      <a:avLst/>
+                    </a:prstGeom>
+                  </pic:spPr>
+                </pic:pic>
+              </a:graphicData>
+            </a:graphic>
+          </wp:inline>
+        </w:drawing>
       </w:r>
       <w:bookmarkStart w:id="0" w:name="_GoBack"/>
       <w:bookmarkEnd w:id="0"/>
@@ -2299,8 +2406,8 @@
 </file>
 
 <file path=word/numbering.xml><?xml version="1.0" encoding="utf-8"?>
-<w:numbering xmlns:wpc="http://schemas.microsoft.com/office/word/2010/wordprocessingCanvas" xmlns:cx="http://schemas.microsoft.com/office/drawing/2014/chartex" xmlns:cx1="http://schemas.microsoft.com/office/drawing/2015/9/8/chartex" xmlns:mc="http://schemas.openxmlformats.org/markup-compatibility/2006" xmlns:o="urn:schemas-microsoft-com:office:office" xmlns:r="http://schemas.openxmlformats.org/officeDocument/2006/relationships" xmlns:m="http://schemas.openxmlformats.org/officeDocument/2006/math" xmlns:v="urn:schemas-microsoft-com:vml" xmlns:wp14="http://schemas.microsoft.com/office/word/2010/wordprocessingDrawing" xmlns:wp="http://schemas.openxmlformats.org/drawingml/2006/wordprocessingDrawing" xmlns:w10="urn:schemas-microsoft-com:office:word" xmlns:w="http://schemas.openxmlformats.org/wordprocessingml/2006/main" xmlns:w14="http://schemas.microsoft.com/office/word/2010/wordml" xmlns:w15="http://schemas.microsoft.com/office/word/2012/wordml" xmlns:w16se="http://schemas.microsoft.com/office/word/2015/wordml/symex" xmlns:wpg="http://schemas.microsoft.com/office/word/2010/wordprocessingGroup" xmlns:wpi="http://schemas.microsoft.com/office/word/2010/wordprocessingInk" xmlns:wne="http://schemas.microsoft.com/office/word/2006/wordml" xmlns:wps="http://schemas.microsoft.com/office/word/2010/wordprocessingShape" mc:Ignorable="w14 w15 w16se wp14">
-  <w:abstractNum w:abstractNumId="0" w15:restartNumberingAfterBreak="0">
+<w:numbering xmlns:wpc="http://schemas.microsoft.com/office/word/2010/wordprocessingCanvas" xmlns:mc="http://schemas.openxmlformats.org/markup-compatibility/2006" xmlns:o="urn:schemas-microsoft-com:office:office" xmlns:r="http://schemas.openxmlformats.org/officeDocument/2006/relationships" xmlns:m="http://schemas.openxmlformats.org/officeDocument/2006/math" xmlns:v="urn:schemas-microsoft-com:vml" xmlns:wp14="http://schemas.microsoft.com/office/word/2010/wordprocessingDrawing" xmlns:wp="http://schemas.openxmlformats.org/drawingml/2006/wordprocessingDrawing" xmlns:w10="urn:schemas-microsoft-com:office:word" xmlns:w="http://schemas.openxmlformats.org/wordprocessingml/2006/main" xmlns:w14="http://schemas.microsoft.com/office/word/2010/wordml" xmlns:w15="http://schemas.microsoft.com/office/word/2012/wordml" xmlns:wpg="http://schemas.microsoft.com/office/word/2010/wordprocessingGroup" xmlns:wpi="http://schemas.microsoft.com/office/word/2010/wordprocessingInk" xmlns:wne="http://schemas.microsoft.com/office/word/2006/wordml" xmlns:wps="http://schemas.microsoft.com/office/word/2010/wordprocessingShape" mc:Ignorable="w14 w15 wp14">
+  <w:abstractNum w:abstractNumId="0">
     <w:nsid w:val="3F1B30E2"/>
     <w:multiLevelType w:val="hybridMultilevel"/>
     <w:tmpl w:val="1F5A3DA2"/>
@@ -2420,7 +2527,7 @@
 </file>
 
 <file path=word/styles.xml><?xml version="1.0" encoding="utf-8"?>
-<w:styles xmlns:mc="http://schemas.openxmlformats.org/markup-compatibility/2006" xmlns:r="http://schemas.openxmlformats.org/officeDocument/2006/relationships" xmlns:w="http://schemas.openxmlformats.org/wordprocessingml/2006/main" xmlns:w14="http://schemas.microsoft.com/office/word/2010/wordml" xmlns:w15="http://schemas.microsoft.com/office/word/2012/wordml" xmlns:w16se="http://schemas.microsoft.com/office/word/2015/wordml/symex" mc:Ignorable="w14 w15 w16se">
+<w:styles xmlns:mc="http://schemas.openxmlformats.org/markup-compatibility/2006" xmlns:r="http://schemas.openxmlformats.org/officeDocument/2006/relationships" xmlns:w="http://schemas.openxmlformats.org/wordprocessingml/2006/main" xmlns:w14="http://schemas.microsoft.com/office/word/2010/wordml" xmlns:w15="http://schemas.microsoft.com/office/word/2012/wordml" mc:Ignorable="w14 w15">
   <w:docDefaults>
     <w:rPrDefault>
       <w:rPr>
@@ -2820,13 +2927,13 @@
       <w:lang w:val="es-ES_tradnl" w:eastAsia="zh-TW"/>
     </w:rPr>
   </w:style>
-  <w:style w:type="character" w:default="1" w:styleId="DefaultParagraphFont">
+  <w:style w:type="character" w:default="1" w:styleId="Fuentedeprrafopredeter">
     <w:name w:val="Default Paragraph Font"/>
     <w:uiPriority w:val="1"/>
     <w:semiHidden/>
     <w:unhideWhenUsed/>
   </w:style>
-  <w:style w:type="table" w:default="1" w:styleId="TableNormal">
+  <w:style w:type="table" w:default="1" w:styleId="Tablanormal">
     <w:name w:val="Normal Table"/>
     <w:uiPriority w:val="99"/>
     <w:semiHidden/>
@@ -2841,15 +2948,15 @@
       </w:tblCellMar>
     </w:tblPr>
   </w:style>
-  <w:style w:type="numbering" w:default="1" w:styleId="NoList">
+  <w:style w:type="numbering" w:default="1" w:styleId="Sinlista">
     <w:name w:val="No List"/>
     <w:uiPriority w:val="99"/>
     <w:semiHidden/>
     <w:unhideWhenUsed/>
   </w:style>
-  <w:style w:type="character" w:styleId="Hyperlink">
+  <w:style w:type="character" w:styleId="Hipervnculo">
     <w:name w:val="Hyperlink"/>
-    <w:basedOn w:val="DefaultParagraphFont"/>
+    <w:basedOn w:val="Fuentedeprrafopredeter"/>
     <w:uiPriority w:val="99"/>
     <w:unhideWhenUsed/>
     <w:rsid w:val="00763045"/>
@@ -2858,10 +2965,10 @@
       <w:u w:val="single"/>
     </w:rPr>
   </w:style>
-  <w:style w:type="paragraph" w:styleId="BalloonText">
+  <w:style w:type="paragraph" w:styleId="Textodeglobo">
     <w:name w:val="Balloon Text"/>
     <w:basedOn w:val="Normal"/>
-    <w:link w:val="BalloonTextChar"/>
+    <w:link w:val="TextodegloboCar"/>
     <w:uiPriority w:val="99"/>
     <w:semiHidden/>
     <w:unhideWhenUsed/>
@@ -2876,10 +2983,10 @@
       <w:lang w:val="en-US" w:eastAsia="en-US"/>
     </w:rPr>
   </w:style>
-  <w:style w:type="character" w:customStyle="1" w:styleId="BalloonTextChar">
-    <w:name w:val="Balloon Text Char"/>
-    <w:basedOn w:val="DefaultParagraphFont"/>
-    <w:link w:val="BalloonText"/>
+  <w:style w:type="character" w:customStyle="1" w:styleId="TextodegloboCar">
+    <w:name w:val="Texto de globo Car"/>
+    <w:basedOn w:val="Fuentedeprrafopredeter"/>
+    <w:link w:val="Textodeglobo"/>
     <w:uiPriority w:val="99"/>
     <w:semiHidden/>
     <w:rsid w:val="00FE46C0"/>
@@ -2889,9 +2996,9 @@
       <w:szCs w:val="16"/>
     </w:rPr>
   </w:style>
-  <w:style w:type="table" w:styleId="TableGrid">
+  <w:style w:type="table" w:styleId="Tablaconcuadrcula">
     <w:name w:val="Table Grid"/>
-    <w:basedOn w:val="TableNormal"/>
+    <w:basedOn w:val="Tablanormal"/>
     <w:uiPriority w:val="59"/>
     <w:rsid w:val="0005752B"/>
     <w:pPr>
@@ -2902,6 +3009,7 @@
       <w:lang w:val="es-ES_tradnl" w:eastAsia="zh-TW"/>
     </w:rPr>
     <w:tblPr>
+      <w:tblInd w:w="0" w:type="dxa"/>
       <w:tblBorders>
         <w:top w:val="single" w:sz="4" w:space="0" w:color="auto"/>
         <w:left w:val="single" w:sz="4" w:space="0" w:color="auto"/>
@@ -2910,9 +3018,15 @@
         <w:insideH w:val="single" w:sz="4" w:space="0" w:color="auto"/>
         <w:insideV w:val="single" w:sz="4" w:space="0" w:color="auto"/>
       </w:tblBorders>
+      <w:tblCellMar>
+        <w:top w:w="0" w:type="dxa"/>
+        <w:left w:w="108" w:type="dxa"/>
+        <w:bottom w:w="0" w:type="dxa"/>
+        <w:right w:w="108" w:type="dxa"/>
+      </w:tblCellMar>
     </w:tblPr>
   </w:style>
-  <w:style w:type="paragraph" w:styleId="ListParagraph">
+  <w:style w:type="paragraph" w:styleId="Prrafodelista">
     <w:name w:val="List Paragraph"/>
     <w:basedOn w:val="Normal"/>
     <w:uiPriority w:val="34"/>

</xml_diff>

<commit_message>
caso de prueba identificadores
</commit_message>
<xml_diff>
--- a/Documentacion.docx
+++ b/Documentacion.docx
@@ -1,6 +1,6 @@
 
 <file path=word/document.xml><?xml version="1.0" encoding="utf-8"?>
-<w:document xmlns:wpc="http://schemas.microsoft.com/office/word/2010/wordprocessingCanvas" xmlns:mc="http://schemas.openxmlformats.org/markup-compatibility/2006" xmlns:o="urn:schemas-microsoft-com:office:office" xmlns:r="http://schemas.openxmlformats.org/officeDocument/2006/relationships" xmlns:m="http://schemas.openxmlformats.org/officeDocument/2006/math" xmlns:v="urn:schemas-microsoft-com:vml" xmlns:wp14="http://schemas.microsoft.com/office/word/2010/wordprocessingDrawing" xmlns:wp="http://schemas.openxmlformats.org/drawingml/2006/wordprocessingDrawing" xmlns:w10="urn:schemas-microsoft-com:office:word" xmlns:w="http://schemas.openxmlformats.org/wordprocessingml/2006/main" xmlns:w14="http://schemas.microsoft.com/office/word/2010/wordml" xmlns:w15="http://schemas.microsoft.com/office/word/2012/wordml" xmlns:wpg="http://schemas.microsoft.com/office/word/2010/wordprocessingGroup" xmlns:wpi="http://schemas.microsoft.com/office/word/2010/wordprocessingInk" xmlns:wne="http://schemas.microsoft.com/office/word/2006/wordml" xmlns:wps="http://schemas.microsoft.com/office/word/2010/wordprocessingShape" mc:Ignorable="w14 w15 wp14">
+<w:document xmlns:wpc="http://schemas.microsoft.com/office/word/2010/wordprocessingCanvas" xmlns:cx="http://schemas.microsoft.com/office/drawing/2014/chartex" xmlns:cx1="http://schemas.microsoft.com/office/drawing/2015/9/8/chartex" xmlns:mc="http://schemas.openxmlformats.org/markup-compatibility/2006" xmlns:o="urn:schemas-microsoft-com:office:office" xmlns:r="http://schemas.openxmlformats.org/officeDocument/2006/relationships" xmlns:m="http://schemas.openxmlformats.org/officeDocument/2006/math" xmlns:v="urn:schemas-microsoft-com:vml" xmlns:wp14="http://schemas.microsoft.com/office/word/2010/wordprocessingDrawing" xmlns:wp="http://schemas.openxmlformats.org/drawingml/2006/wordprocessingDrawing" xmlns:w10="urn:schemas-microsoft-com:office:word" xmlns:w="http://schemas.openxmlformats.org/wordprocessingml/2006/main" xmlns:w14="http://schemas.microsoft.com/office/word/2010/wordml" xmlns:w15="http://schemas.microsoft.com/office/word/2012/wordml" xmlns:w16se="http://schemas.microsoft.com/office/word/2015/wordml/symex" xmlns:wpg="http://schemas.microsoft.com/office/word/2010/wordprocessingGroup" xmlns:wpi="http://schemas.microsoft.com/office/word/2010/wordprocessingInk" xmlns:wne="http://schemas.microsoft.com/office/word/2006/wordml" xmlns:wps="http://schemas.microsoft.com/office/word/2010/wordprocessingShape" mc:Ignorable="w14 w15 w16se wp14">
   <w:body>
     <w:p>
       <w:pPr>
@@ -372,7 +372,7 @@
     </w:p>
     <w:tbl>
       <w:tblPr>
-        <w:tblStyle w:val="Tablaconcuadrcula"/>
+        <w:tblStyle w:val="TableGrid"/>
         <w:tblW w:w="0" w:type="auto"/>
         <w:tblLook w:val="04A0" w:firstRow="1" w:lastRow="0" w:firstColumn="1" w:lastColumn="0" w:noHBand="0" w:noVBand="1"/>
       </w:tblPr>
@@ -752,7 +752,23 @@
                 <w:rFonts w:cs="Arial"/>
                 <w:shd w:val="clear" w:color="auto" w:fill="FFFFFF"/>
               </w:rPr>
-              <w:t xml:space="preserve">Tokens de literales (strings, enteros, flotantes, </w:t>
+              <w:t>Tokens de literales (</w:t>
+            </w:r>
+            <w:proofErr w:type="spellStart"/>
+            <w:r>
+              <w:rPr>
+                <w:rFonts w:cs="Arial"/>
+                <w:shd w:val="clear" w:color="auto" w:fill="FFFFFF"/>
+              </w:rPr>
+              <w:t>strings</w:t>
+            </w:r>
+            <w:proofErr w:type="spellEnd"/>
+            <w:r>
+              <w:rPr>
+                <w:rFonts w:cs="Arial"/>
+                <w:shd w:val="clear" w:color="auto" w:fill="FFFFFF"/>
+              </w:rPr>
+              <w:t xml:space="preserve">, enteros, flotantes, </w:t>
             </w:r>
             <w:proofErr w:type="spellStart"/>
             <w:r>
@@ -1219,7 +1235,7 @@
       <w:r>
         <w:rPr>
           <w:noProof/>
-          <w:lang w:val="es-CR" w:eastAsia="es-CR"/>
+          <w:lang w:val="es-ES" w:eastAsia="es-ES"/>
         </w:rPr>
         <w:drawing>
           <wp:anchor distT="0" distB="0" distL="114300" distR="114300" simplePos="0" relativeHeight="251657216" behindDoc="0" locked="0" layoutInCell="1" allowOverlap="1">
@@ -1280,7 +1296,7 @@
     </w:p>
     <w:p>
       <w:pPr>
-        <w:pStyle w:val="Prrafodelista"/>
+        <w:pStyle w:val="ListParagraph"/>
         <w:numPr>
           <w:ilvl w:val="0"/>
           <w:numId w:val="1"/>
@@ -1293,7 +1309,7 @@
     </w:p>
     <w:p>
       <w:pPr>
-        <w:pStyle w:val="Prrafodelista"/>
+        <w:pStyle w:val="ListParagraph"/>
         <w:numPr>
           <w:ilvl w:val="0"/>
           <w:numId w:val="1"/>
@@ -1335,7 +1351,7 @@
       <w:r>
         <w:rPr>
           <w:noProof/>
-          <w:lang w:val="es-CR" w:eastAsia="es-CR"/>
+          <w:lang w:val="es-ES" w:eastAsia="es-ES"/>
         </w:rPr>
         <w:lastRenderedPageBreak/>
         <w:drawing>
@@ -1453,7 +1469,7 @@
       <w:r>
         <w:rPr>
           <w:noProof/>
-          <w:lang w:val="es-CR" w:eastAsia="es-CR"/>
+          <w:lang w:val="es-ES" w:eastAsia="es-ES"/>
         </w:rPr>
         <w:lastRenderedPageBreak/>
         <w:drawing>
@@ -1508,7 +1524,7 @@
       <w:r>
         <w:rPr>
           <w:noProof/>
-          <w:lang w:val="es-CR" w:eastAsia="es-CR"/>
+          <w:lang w:val="es-ES" w:eastAsia="es-ES"/>
         </w:rPr>
         <w:drawing>
           <wp:inline distT="0" distB="0" distL="0" distR="0" wp14:anchorId="2671E763" wp14:editId="2FE00600">
@@ -1582,11 +1598,11 @@
         <w:t xml:space="preserve">Objetivo: comentarios son </w:t>
       </w:r>
       <w:proofErr w:type="spellStart"/>
+      <w:proofErr w:type="gramStart"/>
       <w:r>
         <w:t>prbados</w:t>
       </w:r>
       <w:proofErr w:type="spellEnd"/>
-      <w:proofErr w:type="gramStart"/>
       <w:r>
         <w:t>..</w:t>
       </w:r>
@@ -1627,7 +1643,7 @@
       <w:r>
         <w:rPr>
           <w:noProof/>
-          <w:lang w:val="es-CR" w:eastAsia="es-CR"/>
+          <w:lang w:val="es-ES" w:eastAsia="es-ES"/>
         </w:rPr>
         <w:drawing>
           <wp:inline distT="0" distB="0" distL="0" distR="0" wp14:anchorId="4D85423E" wp14:editId="0C4B2629">
@@ -1675,7 +1691,7 @@
       <w:r>
         <w:rPr>
           <w:noProof/>
-          <w:lang w:val="es-CR" w:eastAsia="es-CR"/>
+          <w:lang w:val="es-ES" w:eastAsia="es-ES"/>
         </w:rPr>
         <w:drawing>
           <wp:inline distT="0" distB="0" distL="0" distR="0" wp14:anchorId="46570200" wp14:editId="4A967F43">
@@ -1775,7 +1791,7 @@
       <w:r>
         <w:rPr>
           <w:noProof/>
-          <w:lang w:val="es-CR" w:eastAsia="es-CR"/>
+          <w:lang w:val="es-ES" w:eastAsia="es-ES"/>
         </w:rPr>
         <w:drawing>
           <wp:anchor distT="0" distB="0" distL="114300" distR="114300" simplePos="0" relativeHeight="251658240" behindDoc="0" locked="0" layoutInCell="1" allowOverlap="1" wp14:anchorId="052CE45F" wp14:editId="2641C783">
@@ -1850,7 +1866,7 @@
       <w:r>
         <w:rPr>
           <w:noProof/>
-          <w:lang w:val="es-CR" w:eastAsia="es-CR"/>
+          <w:lang w:val="es-ES" w:eastAsia="es-ES"/>
         </w:rPr>
         <w:drawing>
           <wp:inline distT="0" distB="0" distL="0" distR="0" wp14:anchorId="5EC2C2F4" wp14:editId="49D4784B">
@@ -1919,7 +1935,7 @@
       <w:r>
         <w:rPr>
           <w:noProof/>
-          <w:lang w:val="es-CR" w:eastAsia="es-CR"/>
+          <w:lang w:val="es-ES" w:eastAsia="es-ES"/>
         </w:rPr>
         <w:drawing>
           <wp:inline distT="0" distB="0" distL="0" distR="0" wp14:anchorId="7500ADFF" wp14:editId="0318AA61">
@@ -2000,7 +2016,7 @@
       <w:r>
         <w:rPr>
           <w:noProof/>
-          <w:lang w:val="es-CR" w:eastAsia="es-CR"/>
+          <w:lang w:val="es-ES" w:eastAsia="es-ES"/>
         </w:rPr>
         <w:drawing>
           <wp:inline distT="0" distB="0" distL="0" distR="0" wp14:anchorId="64249E4A" wp14:editId="0C062733">
@@ -2048,7 +2064,7 @@
       <w:r>
         <w:rPr>
           <w:noProof/>
-          <w:lang w:val="es-CR" w:eastAsia="es-CR"/>
+          <w:lang w:val="es-ES" w:eastAsia="es-ES"/>
         </w:rPr>
         <w:lastRenderedPageBreak/>
         <w:drawing>
@@ -2126,7 +2142,7 @@
       <w:r>
         <w:rPr>
           <w:noProof/>
-          <w:lang w:val="es-CR" w:eastAsia="es-CR"/>
+          <w:lang w:val="es-ES" w:eastAsia="es-ES"/>
         </w:rPr>
         <w:drawing>
           <wp:inline distT="0" distB="0" distL="0" distR="0" wp14:anchorId="2AA8A696" wp14:editId="45A30505">
@@ -2167,10 +2183,18 @@
     </w:p>
     <w:p>
       <w:r>
-        <w:t xml:space="preserve">Todo caso del string y </w:t>
+        <w:t xml:space="preserve">Todo caso del </w:t>
       </w:r>
       <w:proofErr w:type="spellStart"/>
       <w:r>
+        <w:t>string</w:t>
+      </w:r>
+      <w:proofErr w:type="spellEnd"/>
+      <w:r>
+        <w:t xml:space="preserve"> y </w:t>
+      </w:r>
+      <w:proofErr w:type="spellStart"/>
+      <w:r>
         <w:t>char</w:t>
       </w:r>
       <w:proofErr w:type="spellEnd"/>
@@ -2195,18 +2219,12 @@
         <w:rPr>
           <w:b/>
         </w:rPr>
-        <w:t>:</w:t>
+        <w:t xml:space="preserve">: </w:t>
       </w:r>
       <w:r>
         <w:rPr>
           <w:b/>
         </w:rPr>
-        <w:t xml:space="preserve"> </w:t>
-      </w:r>
-      <w:r>
-        <w:rPr>
-          <w:b/>
-        </w:rPr>
         <w:t>Números y flotantes</w:t>
       </w:r>
     </w:p>
@@ -2215,10 +2233,7 @@
         <w:jc w:val="both"/>
       </w:pPr>
       <w:r>
-        <w:t xml:space="preserve">Objetivo: </w:t>
-      </w:r>
-      <w:r>
-        <w:t>se prueba todos los posibles literales de números permitidos (flotantes y enteros).</w:t>
+        <w:t>Objetivo: se prueba todos los posibles literales de números permitidos (flotantes y enteros).</w:t>
       </w:r>
       <w:r>
         <w:t xml:space="preserve"> También se agregan números no posibles para probar errores.</w:t>
@@ -2237,10 +2252,7 @@
       </w:r>
       <w:proofErr w:type="spellEnd"/>
       <w:r>
-        <w:t xml:space="preserve"> de operadores correctos</w:t>
-      </w:r>
-      <w:r>
-        <w:t xml:space="preserve">. </w:t>
+        <w:t xml:space="preserve"> de operadores correctos. </w:t>
       </w:r>
       <w:r>
         <w:t>Se espera algunos resultados incorrectos.</w:t>
@@ -2269,7 +2281,7 @@
       <w:r>
         <w:rPr>
           <w:noProof/>
-          <w:lang w:val="es-CR" w:eastAsia="es-CR"/>
+          <w:lang w:val="es-ES" w:eastAsia="es-ES"/>
         </w:rPr>
         <w:drawing>
           <wp:inline distT="0" distB="0" distL="0" distR="0" wp14:anchorId="4E95A4B3" wp14:editId="653B7B9F">
@@ -2326,7 +2338,7 @@
       <w:r>
         <w:rPr>
           <w:noProof/>
-          <w:lang w:val="es-CR" w:eastAsia="es-CR"/>
+          <w:lang w:val="es-ES" w:eastAsia="es-ES"/>
         </w:rPr>
         <w:drawing>
           <wp:inline distT="0" distB="0" distL="0" distR="0" wp14:anchorId="5E6A535D" wp14:editId="54981254">
@@ -2364,8 +2376,202 @@
           </wp:inline>
         </w:drawing>
       </w:r>
+    </w:p>
+    <w:p>
+      <w:pPr>
+        <w:jc w:val="both"/>
+        <w:rPr>
+          <w:b/>
+          <w:lang w:val="es-ES"/>
+        </w:rPr>
+      </w:pPr>
+      <w:r>
+        <w:rPr>
+          <w:b/>
+        </w:rPr>
+        <w:t>Prueba numero 7</w:t>
+      </w:r>
+      <w:r>
+        <w:rPr>
+          <w:b/>
+          <w:lang w:val="es-ES"/>
+        </w:rPr>
+        <w:t>: identificadores</w:t>
+      </w:r>
+    </w:p>
+    <w:p>
+      <w:pPr>
+        <w:jc w:val="both"/>
+      </w:pPr>
+      <w:r>
+        <w:t>Objetivo:</w:t>
+      </w:r>
+      <w:r>
+        <w:t xml:space="preserve"> se prueban todos los posibles identificadores permitidos, además de errores de identificadores.</w:t>
+      </w:r>
+    </w:p>
+    <w:p>
+      <w:pPr>
+        <w:jc w:val="both"/>
+      </w:pPr>
+      <w:r>
+        <w:t>Resultados esperados: se espera la lista de errores</w:t>
+      </w:r>
+      <w:r>
+        <w:t xml:space="preserve"> con todo el </w:t>
+      </w:r>
+      <w:proofErr w:type="spellStart"/>
+      <w:r>
+        <w:t>token</w:t>
+      </w:r>
+      <w:proofErr w:type="spellEnd"/>
+      <w:r>
+        <w:t xml:space="preserve"> incorrecto, además de un listado de que incluya los identificadores correctos.</w:t>
+      </w:r>
+      <w:r>
+        <w:t xml:space="preserve"> </w:t>
+      </w:r>
+    </w:p>
+    <w:p>
+      <w:pPr>
+        <w:jc w:val="both"/>
+      </w:pPr>
+      <w:r>
+        <w:t xml:space="preserve">Entrada: En el archivo </w:t>
+      </w:r>
+      <w:proofErr w:type="spellStart"/>
+      <w:r>
+        <w:t>Prueba.mypy</w:t>
+      </w:r>
+      <w:proofErr w:type="spellEnd"/>
+      <w:r>
+        <w:t xml:space="preserve"> se tiene el siguiente texto:</w:t>
+      </w:r>
+    </w:p>
+    <w:p>
+      <w:pPr>
+        <w:jc w:val="both"/>
+      </w:pPr>
+      <w:r>
+        <w:rPr>
+          <w:noProof/>
+          <w:lang w:val="es-ES" w:eastAsia="es-ES"/>
+        </w:rPr>
+        <w:drawing>
+          <wp:inline distT="0" distB="0" distL="0" distR="0" wp14:anchorId="57F1A136" wp14:editId="55FA0A9F">
+            <wp:extent cx="1047750" cy="2371725"/>
+            <wp:effectExtent l="0" t="0" r="0" b="9525"/>
+            <wp:docPr id="13" name="Picture 13"/>
+            <wp:cNvGraphicFramePr>
+              <a:graphicFrameLocks xmlns:a="http://schemas.openxmlformats.org/drawingml/2006/main" noChangeAspect="1"/>
+            </wp:cNvGraphicFramePr>
+            <a:graphic xmlns:a="http://schemas.openxmlformats.org/drawingml/2006/main">
+              <a:graphicData uri="http://schemas.openxmlformats.org/drawingml/2006/picture">
+                <pic:pic xmlns:pic="http://schemas.openxmlformats.org/drawingml/2006/picture">
+                  <pic:nvPicPr>
+                    <pic:cNvPr id="1" name=""/>
+                    <pic:cNvPicPr/>
+                  </pic:nvPicPr>
+                  <pic:blipFill>
+                    <a:blip r:embed="rId19"/>
+                    <a:stretch>
+                      <a:fillRect/>
+                    </a:stretch>
+                  </pic:blipFill>
+                  <pic:spPr>
+                    <a:xfrm>
+                      <a:off x="0" y="0"/>
+                      <a:ext cx="1047750" cy="2371725"/>
+                    </a:xfrm>
+                    <a:prstGeom prst="rect">
+                      <a:avLst/>
+                    </a:prstGeom>
+                  </pic:spPr>
+                </pic:pic>
+              </a:graphicData>
+            </a:graphic>
+          </wp:inline>
+        </w:drawing>
+      </w:r>
+    </w:p>
+    <w:p>
+      <w:pPr>
+        <w:jc w:val="both"/>
+      </w:pPr>
+      <w:r>
+        <w:t>Resultados obtenidos (correctos):</w:t>
+      </w:r>
+    </w:p>
+    <w:p>
+      <w:pPr>
+        <w:jc w:val="both"/>
+      </w:pPr>
+      <w:r>
+        <w:rPr>
+          <w:noProof/>
+          <w:lang w:val="es-ES" w:eastAsia="es-ES"/>
+        </w:rPr>
+        <w:lastRenderedPageBreak/>
+        <w:drawing>
+          <wp:inline distT="0" distB="0" distL="0" distR="0" wp14:anchorId="3A0015FF" wp14:editId="5632E044">
+            <wp:extent cx="3162300" cy="3619500"/>
+            <wp:effectExtent l="0" t="0" r="0" b="0"/>
+            <wp:docPr id="14" name="Picture 14"/>
+            <wp:cNvGraphicFramePr>
+              <a:graphicFrameLocks xmlns:a="http://schemas.openxmlformats.org/drawingml/2006/main" noChangeAspect="1"/>
+            </wp:cNvGraphicFramePr>
+            <a:graphic xmlns:a="http://schemas.openxmlformats.org/drawingml/2006/main">
+              <a:graphicData uri="http://schemas.openxmlformats.org/drawingml/2006/picture">
+                <pic:pic xmlns:pic="http://schemas.openxmlformats.org/drawingml/2006/picture">
+                  <pic:nvPicPr>
+                    <pic:cNvPr id="1" name=""/>
+                    <pic:cNvPicPr/>
+                  </pic:nvPicPr>
+                  <pic:blipFill>
+                    <a:blip r:embed="rId20"/>
+                    <a:stretch>
+                      <a:fillRect/>
+                    </a:stretch>
+                  </pic:blipFill>
+                  <pic:spPr>
+                    <a:xfrm>
+                      <a:off x="0" y="0"/>
+                      <a:ext cx="3162300" cy="3619500"/>
+                    </a:xfrm>
+                    <a:prstGeom prst="rect">
+                      <a:avLst/>
+                    </a:prstGeom>
+                  </pic:spPr>
+                </pic:pic>
+              </a:graphicData>
+            </a:graphic>
+          </wp:inline>
+        </w:drawing>
+      </w:r>
+      <w:r>
+        <w:t xml:space="preserve"> </w:t>
+      </w:r>
+    </w:p>
+    <w:p>
+      <w:pPr>
+        <w:jc w:val="both"/>
+      </w:pPr>
+      <w:r>
+        <w:t xml:space="preserve">Se puede apreciar como contiene los errores de identificadores completos y no separa el 999 como </w:t>
+      </w:r>
+      <w:proofErr w:type="spellStart"/>
+      <w:r>
+        <w:t>int</w:t>
+      </w:r>
+      <w:proofErr w:type="spellEnd"/>
+      <w:r>
+        <w:t xml:space="preserve"> del hola como identificador. Pasa lo mismo con caracteres inválidos en los nombres de identificadores, pero acepta todo identificador que empieza</w:t>
+      </w:r>
       <w:bookmarkStart w:id="0" w:name="_GoBack"/>
       <w:bookmarkEnd w:id="0"/>
+      <w:r>
+        <w:t xml:space="preserve"> en carácter o “_” y cualquier identificador que tenga caracteres válidos, números y “_” en su interior.  </w:t>
+      </w:r>
     </w:p>
     <w:p/>
     <w:p/>
@@ -2406,8 +2612,8 @@
 </file>
 
 <file path=word/numbering.xml><?xml version="1.0" encoding="utf-8"?>
-<w:numbering xmlns:wpc="http://schemas.microsoft.com/office/word/2010/wordprocessingCanvas" xmlns:mc="http://schemas.openxmlformats.org/markup-compatibility/2006" xmlns:o="urn:schemas-microsoft-com:office:office" xmlns:r="http://schemas.openxmlformats.org/officeDocument/2006/relationships" xmlns:m="http://schemas.openxmlformats.org/officeDocument/2006/math" xmlns:v="urn:schemas-microsoft-com:vml" xmlns:wp14="http://schemas.microsoft.com/office/word/2010/wordprocessingDrawing" xmlns:wp="http://schemas.openxmlformats.org/drawingml/2006/wordprocessingDrawing" xmlns:w10="urn:schemas-microsoft-com:office:word" xmlns:w="http://schemas.openxmlformats.org/wordprocessingml/2006/main" xmlns:w14="http://schemas.microsoft.com/office/word/2010/wordml" xmlns:w15="http://schemas.microsoft.com/office/word/2012/wordml" xmlns:wpg="http://schemas.microsoft.com/office/word/2010/wordprocessingGroup" xmlns:wpi="http://schemas.microsoft.com/office/word/2010/wordprocessingInk" xmlns:wne="http://schemas.microsoft.com/office/word/2006/wordml" xmlns:wps="http://schemas.microsoft.com/office/word/2010/wordprocessingShape" mc:Ignorable="w14 w15 wp14">
-  <w:abstractNum w:abstractNumId="0">
+<w:numbering xmlns:wpc="http://schemas.microsoft.com/office/word/2010/wordprocessingCanvas" xmlns:cx="http://schemas.microsoft.com/office/drawing/2014/chartex" xmlns:cx1="http://schemas.microsoft.com/office/drawing/2015/9/8/chartex" xmlns:mc="http://schemas.openxmlformats.org/markup-compatibility/2006" xmlns:o="urn:schemas-microsoft-com:office:office" xmlns:r="http://schemas.openxmlformats.org/officeDocument/2006/relationships" xmlns:m="http://schemas.openxmlformats.org/officeDocument/2006/math" xmlns:v="urn:schemas-microsoft-com:vml" xmlns:wp14="http://schemas.microsoft.com/office/word/2010/wordprocessingDrawing" xmlns:wp="http://schemas.openxmlformats.org/drawingml/2006/wordprocessingDrawing" xmlns:w10="urn:schemas-microsoft-com:office:word" xmlns:w="http://schemas.openxmlformats.org/wordprocessingml/2006/main" xmlns:w14="http://schemas.microsoft.com/office/word/2010/wordml" xmlns:w15="http://schemas.microsoft.com/office/word/2012/wordml" xmlns:w16se="http://schemas.microsoft.com/office/word/2015/wordml/symex" xmlns:wpg="http://schemas.microsoft.com/office/word/2010/wordprocessingGroup" xmlns:wpi="http://schemas.microsoft.com/office/word/2010/wordprocessingInk" xmlns:wne="http://schemas.microsoft.com/office/word/2006/wordml" xmlns:wps="http://schemas.microsoft.com/office/word/2010/wordprocessingShape" mc:Ignorable="w14 w15 w16se wp14">
+  <w:abstractNum w:abstractNumId="0" w15:restartNumberingAfterBreak="0">
     <w:nsid w:val="3F1B30E2"/>
     <w:multiLevelType w:val="hybridMultilevel"/>
     <w:tmpl w:val="1F5A3DA2"/>
@@ -2527,7 +2733,7 @@
 </file>
 
 <file path=word/styles.xml><?xml version="1.0" encoding="utf-8"?>
-<w:styles xmlns:mc="http://schemas.openxmlformats.org/markup-compatibility/2006" xmlns:r="http://schemas.openxmlformats.org/officeDocument/2006/relationships" xmlns:w="http://schemas.openxmlformats.org/wordprocessingml/2006/main" xmlns:w14="http://schemas.microsoft.com/office/word/2010/wordml" xmlns:w15="http://schemas.microsoft.com/office/word/2012/wordml" mc:Ignorable="w14 w15">
+<w:styles xmlns:mc="http://schemas.openxmlformats.org/markup-compatibility/2006" xmlns:r="http://schemas.openxmlformats.org/officeDocument/2006/relationships" xmlns:w="http://schemas.openxmlformats.org/wordprocessingml/2006/main" xmlns:w14="http://schemas.microsoft.com/office/word/2010/wordml" xmlns:w15="http://schemas.microsoft.com/office/word/2012/wordml" xmlns:w16se="http://schemas.microsoft.com/office/word/2015/wordml/symex" mc:Ignorable="w14 w15 w16se">
   <w:docDefaults>
     <w:rPrDefault>
       <w:rPr>
@@ -2927,13 +3133,13 @@
       <w:lang w:val="es-ES_tradnl" w:eastAsia="zh-TW"/>
     </w:rPr>
   </w:style>
-  <w:style w:type="character" w:default="1" w:styleId="Fuentedeprrafopredeter">
+  <w:style w:type="character" w:default="1" w:styleId="DefaultParagraphFont">
     <w:name w:val="Default Paragraph Font"/>
     <w:uiPriority w:val="1"/>
     <w:semiHidden/>
     <w:unhideWhenUsed/>
   </w:style>
-  <w:style w:type="table" w:default="1" w:styleId="Tablanormal">
+  <w:style w:type="table" w:default="1" w:styleId="TableNormal">
     <w:name w:val="Normal Table"/>
     <w:uiPriority w:val="99"/>
     <w:semiHidden/>
@@ -2948,15 +3154,15 @@
       </w:tblCellMar>
     </w:tblPr>
   </w:style>
-  <w:style w:type="numbering" w:default="1" w:styleId="Sinlista">
+  <w:style w:type="numbering" w:default="1" w:styleId="NoList">
     <w:name w:val="No List"/>
     <w:uiPriority w:val="99"/>
     <w:semiHidden/>
     <w:unhideWhenUsed/>
   </w:style>
-  <w:style w:type="character" w:styleId="Hipervnculo">
+  <w:style w:type="character" w:styleId="Hyperlink">
     <w:name w:val="Hyperlink"/>
-    <w:basedOn w:val="Fuentedeprrafopredeter"/>
+    <w:basedOn w:val="DefaultParagraphFont"/>
     <w:uiPriority w:val="99"/>
     <w:unhideWhenUsed/>
     <w:rsid w:val="00763045"/>
@@ -2965,10 +3171,10 @@
       <w:u w:val="single"/>
     </w:rPr>
   </w:style>
-  <w:style w:type="paragraph" w:styleId="Textodeglobo">
+  <w:style w:type="paragraph" w:styleId="BalloonText">
     <w:name w:val="Balloon Text"/>
     <w:basedOn w:val="Normal"/>
-    <w:link w:val="TextodegloboCar"/>
+    <w:link w:val="BalloonTextChar"/>
     <w:uiPriority w:val="99"/>
     <w:semiHidden/>
     <w:unhideWhenUsed/>
@@ -2983,10 +3189,10 @@
       <w:lang w:val="en-US" w:eastAsia="en-US"/>
     </w:rPr>
   </w:style>
-  <w:style w:type="character" w:customStyle="1" w:styleId="TextodegloboCar">
-    <w:name w:val="Texto de globo Car"/>
-    <w:basedOn w:val="Fuentedeprrafopredeter"/>
-    <w:link w:val="Textodeglobo"/>
+  <w:style w:type="character" w:customStyle="1" w:styleId="BalloonTextChar">
+    <w:name w:val="Balloon Text Char"/>
+    <w:basedOn w:val="DefaultParagraphFont"/>
+    <w:link w:val="BalloonText"/>
     <w:uiPriority w:val="99"/>
     <w:semiHidden/>
     <w:rsid w:val="00FE46C0"/>
@@ -2996,9 +3202,9 @@
       <w:szCs w:val="16"/>
     </w:rPr>
   </w:style>
-  <w:style w:type="table" w:styleId="Tablaconcuadrcula">
+  <w:style w:type="table" w:styleId="TableGrid">
     <w:name w:val="Table Grid"/>
-    <w:basedOn w:val="Tablanormal"/>
+    <w:basedOn w:val="TableNormal"/>
     <w:uiPriority w:val="59"/>
     <w:rsid w:val="0005752B"/>
     <w:pPr>
@@ -3009,7 +3215,6 @@
       <w:lang w:val="es-ES_tradnl" w:eastAsia="zh-TW"/>
     </w:rPr>
     <w:tblPr>
-      <w:tblInd w:w="0" w:type="dxa"/>
       <w:tblBorders>
         <w:top w:val="single" w:sz="4" w:space="0" w:color="auto"/>
         <w:left w:val="single" w:sz="4" w:space="0" w:color="auto"/>
@@ -3018,15 +3223,9 @@
         <w:insideH w:val="single" w:sz="4" w:space="0" w:color="auto"/>
         <w:insideV w:val="single" w:sz="4" w:space="0" w:color="auto"/>
       </w:tblBorders>
-      <w:tblCellMar>
-        <w:top w:w="0" w:type="dxa"/>
-        <w:left w:w="108" w:type="dxa"/>
-        <w:bottom w:w="0" w:type="dxa"/>
-        <w:right w:w="108" w:type="dxa"/>
-      </w:tblCellMar>
     </w:tblPr>
   </w:style>
-  <w:style w:type="paragraph" w:styleId="Prrafodelista">
+  <w:style w:type="paragraph" w:styleId="ListParagraph">
     <w:name w:val="List Paragraph"/>
     <w:basedOn w:val="Normal"/>
     <w:uiPriority w:val="34"/>

</xml_diff>

<commit_message>
cambios por el .jar
</commit_message>
<xml_diff>
--- a/Documentacion.docx
+++ b/Documentacion.docx
@@ -10,6 +10,8 @@
           <w:shd w:val="clear" w:color="auto" w:fill="FFFFFF"/>
         </w:rPr>
       </w:pPr>
+      <w:bookmarkStart w:id="0" w:name="_GoBack"/>
+      <w:bookmarkEnd w:id="0"/>
       <w:r>
         <w:rPr>
           <w:rFonts w:ascii="Arial" w:hAnsi="Arial" w:cs="Arial"/>
@@ -1077,12 +1079,12 @@
       <w:pPr>
         <w:pStyle w:val="Heading1"/>
       </w:pPr>
-      <w:bookmarkStart w:id="0" w:name="_Toc448690657"/>
+      <w:bookmarkStart w:id="1" w:name="_Toc448690657"/>
       <w:r>
         <w:lastRenderedPageBreak/>
         <w:t>Análisis de resultados</w:t>
       </w:r>
-      <w:bookmarkEnd w:id="0"/>
+      <w:bookmarkEnd w:id="1"/>
     </w:p>
     <w:p>
       <w:pPr>
@@ -1869,18 +1871,18 @@
       <w:pPr>
         <w:pStyle w:val="Heading1"/>
       </w:pPr>
-      <w:bookmarkStart w:id="1" w:name="_Toc448690658"/>
+      <w:bookmarkStart w:id="2" w:name="_Toc448690658"/>
       <w:r>
         <w:lastRenderedPageBreak/>
         <w:t>Casos de pruebas</w:t>
       </w:r>
-      <w:bookmarkEnd w:id="1"/>
+      <w:bookmarkEnd w:id="2"/>
     </w:p>
     <w:p>
       <w:pPr>
         <w:pStyle w:val="Heading2"/>
       </w:pPr>
-      <w:bookmarkStart w:id="2" w:name="_Toc448690659"/>
+      <w:bookmarkStart w:id="3" w:name="_Toc448690659"/>
       <w:r>
         <w:t xml:space="preserve">Prueba </w:t>
       </w:r>
@@ -1892,7 +1894,7 @@
       <w:r>
         <w:t xml:space="preserve"> Tokens de operadores</w:t>
       </w:r>
-      <w:bookmarkEnd w:id="2"/>
+      <w:bookmarkEnd w:id="3"/>
     </w:p>
     <w:p>
       <w:pPr>
@@ -2108,7 +2110,7 @@
       <w:pPr>
         <w:pStyle w:val="Heading2"/>
       </w:pPr>
-      <w:bookmarkStart w:id="3" w:name="_Toc448690660"/>
+      <w:bookmarkStart w:id="4" w:name="_Toc448690660"/>
       <w:r>
         <w:t xml:space="preserve">Prueba </w:t>
       </w:r>
@@ -2120,7 +2122,7 @@
       <w:r>
         <w:t xml:space="preserve"> Tokens de palabras reservadas</w:t>
       </w:r>
-      <w:bookmarkEnd w:id="3"/>
+      <w:bookmarkEnd w:id="4"/>
     </w:p>
     <w:p>
       <w:pPr>
@@ -2270,7 +2272,7 @@
       <w:pPr>
         <w:pStyle w:val="Heading2"/>
       </w:pPr>
-      <w:bookmarkStart w:id="4" w:name="_Toc448690661"/>
+      <w:bookmarkStart w:id="5" w:name="_Toc448690661"/>
       <w:r>
         <w:t xml:space="preserve">Prueba </w:t>
       </w:r>
@@ -2282,7 +2284,7 @@
       <w:r>
         <w:t xml:space="preserve"> Comentarios de línea y de bloque</w:t>
       </w:r>
-      <w:bookmarkEnd w:id="4"/>
+      <w:bookmarkEnd w:id="5"/>
     </w:p>
     <w:p>
       <w:pPr>
@@ -2434,7 +2436,7 @@
       <w:pPr>
         <w:pStyle w:val="Heading2"/>
       </w:pPr>
-      <w:bookmarkStart w:id="5" w:name="_Toc448690662"/>
+      <w:bookmarkStart w:id="6" w:name="_Toc448690662"/>
       <w:r>
         <w:t>Prueba 4</w:t>
       </w:r>
@@ -2444,7 +2446,7 @@
       <w:r>
         <w:t>Código exhaustivo</w:t>
       </w:r>
-      <w:bookmarkEnd w:id="5"/>
+      <w:bookmarkEnd w:id="6"/>
     </w:p>
     <w:p>
       <w:r>
@@ -2663,7 +2665,7 @@
       <w:pPr>
         <w:pStyle w:val="Heading2"/>
       </w:pPr>
-      <w:bookmarkStart w:id="6" w:name="_Toc448690663"/>
+      <w:bookmarkStart w:id="7" w:name="_Toc448690663"/>
       <w:r>
         <w:t>Prueba 5</w:t>
       </w:r>
@@ -2673,7 +2675,7 @@
       <w:r>
         <w:t>Strings y Chars</w:t>
       </w:r>
-      <w:bookmarkEnd w:id="6"/>
+      <w:bookmarkEnd w:id="7"/>
     </w:p>
     <w:p>
       <w:r>
@@ -2886,7 +2888,7 @@
       <w:pPr>
         <w:pStyle w:val="Heading2"/>
       </w:pPr>
-      <w:bookmarkStart w:id="7" w:name="_Toc448690664"/>
+      <w:bookmarkStart w:id="8" w:name="_Toc448690664"/>
       <w:r>
         <w:t>Prueba 6</w:t>
       </w:r>
@@ -2896,7 +2898,7 @@
       <w:r>
         <w:t>Números y flotantes</w:t>
       </w:r>
-      <w:bookmarkEnd w:id="7"/>
+      <w:bookmarkEnd w:id="8"/>
     </w:p>
     <w:p>
       <w:pPr>
@@ -3046,7 +3048,7 @@
           <w:lang w:val="es-ES"/>
         </w:rPr>
       </w:pPr>
-      <w:bookmarkStart w:id="8" w:name="_Toc448690665"/>
+      <w:bookmarkStart w:id="9" w:name="_Toc448690665"/>
       <w:r>
         <w:t>Prueba numero 7</w:t>
       </w:r>
@@ -3056,7 +3058,7 @@
         </w:rPr>
         <w:t>: identificadores</w:t>
       </w:r>
-      <w:bookmarkEnd w:id="8"/>
+      <w:bookmarkEnd w:id="9"/>
     </w:p>
     <w:p>
       <w:pPr>
@@ -3232,7 +3234,7 @@
           <w:szCs w:val="24"/>
         </w:rPr>
       </w:pPr>
-      <w:bookmarkStart w:id="9" w:name="_Toc448690666"/>
+      <w:bookmarkStart w:id="10" w:name="_Toc448690666"/>
     </w:p>
     <w:p>
       <w:pPr>
@@ -3241,7 +3243,7 @@
       <w:r>
         <w:t>¿Cómo compilar y correr el Scanner?</w:t>
       </w:r>
-      <w:bookmarkEnd w:id="9"/>
+      <w:bookmarkEnd w:id="10"/>
     </w:p>
     <w:p/>
     <w:p>
@@ -3328,18 +3330,8 @@
         <w:t xml:space="preserve"> localización y este archivo (es posible modificarlo) para</w:t>
       </w:r>
       <w:r>
-        <w:t xml:space="preserve"> que </w:t>
-      </w:r>
-      <w:proofErr w:type="spellStart"/>
-      <w:r>
-        <w:t>el</w:t>
-      </w:r>
-      <w:proofErr w:type="spellEnd"/>
-      <w:r>
-        <w:t xml:space="preserve"> scanner pueda hacer su análisis.</w:t>
-      </w:r>
-      <w:bookmarkStart w:id="10" w:name="_GoBack"/>
-      <w:bookmarkEnd w:id="10"/>
+        <w:t xml:space="preserve"> que el scanner pueda hacer su análisis.</w:t>
+      </w:r>
     </w:p>
     <w:sectPr>
       <w:pgSz w:w="12240" w:h="15840"/>
@@ -4389,7 +4381,7 @@
 </file>
 
 <file path=customXml/itemProps1.xml><?xml version="1.0" encoding="utf-8"?>
-<ds:datastoreItem xmlns:ds="http://schemas.openxmlformats.org/officeDocument/2006/customXml" ds:itemID="{D6424050-4372-4218-879A-E9ABF7BDB8FE}">
+<ds:datastoreItem xmlns:ds="http://schemas.openxmlformats.org/officeDocument/2006/customXml" ds:itemID="{2B80B3DD-BA57-4BB9-8ED9-20C739E76CF8}">
   <ds:schemaRefs>
     <ds:schemaRef ds:uri="http://schemas.openxmlformats.org/officeDocument/2006/bibliography"/>
   </ds:schemaRefs>

</xml_diff>